<commit_message>
Added dataset from Spain
</commit_message>
<xml_diff>
--- a/sba22448_Integrated_CA.docx
+++ b/sba22448_Integrated_CA.docx
@@ -30,10 +30,185 @@
         <w:fldChar w:fldCharType="end"/>
       </w:r>
     </w:p>
+    <w:p>
+      <w:pPr>
+        <w:pStyle w:val="Heading1"/>
+      </w:pPr>
+      <w:r>
+        <w:t>Introduction</w:t>
+      </w:r>
+    </w:p>
+    <w:p>
+      <w:pPr>
+        <w:rPr>
+          <w:lang w:val="es-ES"/>
+        </w:rPr>
+      </w:pPr>
+      <w:r>
+        <w:t>The data from Spain was taken from the National Institute of Statistics</w:t>
+      </w:r>
+      <w:r>
+        <w:t xml:space="preserve"> following the instructions of </w:t>
+      </w:r>
+      <w:r>
+        <w:t>the section “</w:t>
+      </w:r>
+      <w:r>
+        <w:t>Re-use of the information contained on this website</w:t>
+      </w:r>
+      <w:r>
+        <w:t>” from the legal notice of their website</w:t>
+      </w:r>
+      <w:r>
+        <w:t xml:space="preserve"> </w:t>
+      </w:r>
+      <w:r>
+        <w:t>(INE, no date)</w:t>
+      </w:r>
+      <w:r>
+        <w:t xml:space="preserve">. Therefore this </w:t>
+      </w:r>
+      <w:r>
+        <w:t>document is referenced as “</w:t>
+      </w:r>
+      <w:r>
+        <w:t xml:space="preserve">Own compilation with data taken from the INE website: </w:t>
+      </w:r>
+      <w:hyperlink r:id="rId6" w:history="1">
+        <w:r>
+          <w:rPr>
+            <w:rStyle w:val="Hyperlink"/>
+          </w:rPr>
+          <w:t>www.ine.es</w:t>
+        </w:r>
+      </w:hyperlink>
+      <w:r>
+        <w:t>”</w:t>
+      </w:r>
+      <w:r>
+        <w:t xml:space="preserve"> and</w:t>
+      </w:r>
+      <w:r>
+        <w:t xml:space="preserve"> the source data was updated up to the first trimester of </w:t>
+      </w:r>
+      <w:r>
+        <w:t>2023</w:t>
+      </w:r>
+      <w:r>
+        <w:t>.</w:t>
+      </w:r>
+    </w:p>
+    <w:p>
+      <w:pPr>
+        <w:pStyle w:val="Heading1"/>
+      </w:pPr>
+      <w:r>
+        <w:t>References</w:t>
+      </w:r>
+    </w:p>
+    <w:p>
+      <w:pPr>
+        <w:pStyle w:val="NormalWeb"/>
+        <w:ind w:left="567" w:hanging="567"/>
+      </w:pPr>
+      <w:r>
+        <w:rPr>
+          <w:i/>
+          <w:iCs/>
+        </w:rPr>
+        <w:t>Legal notice</w:t>
+      </w:r>
+      <w:r>
+        <w:t xml:space="preserve"> (no date) </w:t>
+      </w:r>
+      <w:r>
+        <w:rPr>
+          <w:i/>
+          <w:iCs/>
+        </w:rPr>
+        <w:t>INE</w:t>
+      </w:r>
+      <w:r>
+        <w:t xml:space="preserve">. Available at: https://www.ine.es/dyngs/AYU/en/index.htm?cid=125 (Accessed: 17 July 2023). </w:t>
+      </w:r>
+    </w:p>
     <w:p/>
     <w:p/>
     <w:p/>
     <w:p/>
+    <w:p/>
+    <w:p/>
+    <w:p>
+      <w:hyperlink r:id="rId7" w:history="1">
+        <w:r>
+          <w:rPr>
+            <w:rStyle w:val="Hyperlink"/>
+          </w:rPr>
+          <w:t>https://www.ine.es/prensa/epa_2021_d.pdf</w:t>
+        </w:r>
+      </w:hyperlink>
+      <w:r>
+        <w:tab/>
+      </w:r>
+      <w:r>
+        <w:tab/>
+      </w:r>
+    </w:p>
+    <w:p>
+      <w:pPr>
+        <w:rPr>
+          <w:lang w:val="es-ES"/>
+        </w:rPr>
+      </w:pPr>
+      <w:r>
+        <w:rPr>
+          <w:lang w:val="es-ES"/>
+        </w:rPr>
+        <w:t xml:space="preserve">- </w:t>
+      </w:r>
+      <w:r>
+        <w:rPr>
+          <w:lang w:val="es-ES"/>
+        </w:rPr>
+        <w:t>Distribución salarial por naturaleza del empleador (privado o público)</w:t>
+      </w:r>
+    </w:p>
+    <w:p>
+      <w:pPr>
+        <w:rPr>
+          <w:lang w:val="es-ES"/>
+        </w:rPr>
+      </w:pPr>
+      <w:r>
+        <w:rPr>
+          <w:lang w:val="es-ES"/>
+        </w:rPr>
+        <w:t xml:space="preserve">- </w:t>
+      </w:r>
+      <w:r>
+        <w:rPr>
+          <w:lang w:val="es-ES"/>
+        </w:rPr>
+        <w:t xml:space="preserve">Salarios medios mensuales brutos del sector público y del sector privado. </w:t>
+      </w:r>
+      <w:r>
+        <w:t>Euros</w:t>
+      </w:r>
+    </w:p>
+    <w:p>
+      <w:pPr>
+        <w:rPr>
+          <w:lang w:val="es-ES"/>
+        </w:rPr>
+      </w:pPr>
+    </w:p>
+    <w:p>
+      <w:pPr>
+        <w:rPr>
+          <w:lang w:val="es-ES"/>
+        </w:rPr>
+      </w:pPr>
+    </w:p>
     <w:sectPr>
       <w:pgSz w:w="12240" w:h="15840"/>
       <w:pgMar w:top="1440" w:right="1440" w:bottom="1440" w:left="1440" w:header="720" w:footer="720" w:gutter="0"/>
@@ -493,6 +668,27 @@
     <w:name w:val="Normal"/>
     <w:qFormat/>
   </w:style>
+  <w:style w:type="paragraph" w:styleId="Heading1">
+    <w:name w:val="heading 1"/>
+    <w:basedOn w:val="Normal"/>
+    <w:next w:val="Normal"/>
+    <w:link w:val="Heading1Char"/>
+    <w:uiPriority w:val="9"/>
+    <w:qFormat/>
+    <w:rsid w:val="002B526F"/>
+    <w:pPr>
+      <w:keepNext/>
+      <w:keepLines/>
+      <w:spacing w:before="240" w:after="0"/>
+      <w:outlineLvl w:val="0"/>
+    </w:pPr>
+    <w:rPr>
+      <w:rFonts w:asciiTheme="majorHAnsi" w:eastAsiaTheme="majorEastAsia" w:hAnsiTheme="majorHAnsi" w:cstheme="majorBidi"/>
+      <w:color w:val="2F5496" w:themeColor="accent1" w:themeShade="BF"/>
+      <w:sz w:val="32"/>
+      <w:szCs w:val="32"/>
+    </w:rPr>
+  </w:style>
   <w:style w:type="character" w:default="1" w:styleId="DefaultParagraphFont">
     <w:name w:val="Default Paragraph Font"/>
     <w:uiPriority w:val="1"/>
@@ -586,6 +782,35 @@
     <w:link w:val="Footer"/>
     <w:uiPriority w:val="99"/>
     <w:rsid w:val="00381356"/>
+  </w:style>
+  <w:style w:type="character" w:customStyle="1" w:styleId="Heading1Char">
+    <w:name w:val="Heading 1 Char"/>
+    <w:basedOn w:val="DefaultParagraphFont"/>
+    <w:link w:val="Heading1"/>
+    <w:uiPriority w:val="9"/>
+    <w:rsid w:val="002B526F"/>
+    <w:rPr>
+      <w:rFonts w:asciiTheme="majorHAnsi" w:eastAsiaTheme="majorEastAsia" w:hAnsiTheme="majorHAnsi" w:cstheme="majorBidi"/>
+      <w:color w:val="2F5496" w:themeColor="accent1" w:themeShade="BF"/>
+      <w:sz w:val="32"/>
+      <w:szCs w:val="32"/>
+    </w:rPr>
+  </w:style>
+  <w:style w:type="paragraph" w:styleId="NormalWeb">
+    <w:name w:val="Normal (Web)"/>
+    <w:basedOn w:val="Normal"/>
+    <w:uiPriority w:val="99"/>
+    <w:semiHidden/>
+    <w:unhideWhenUsed/>
+    <w:rsid w:val="00E1217C"/>
+    <w:pPr>
+      <w:spacing w:before="100" w:beforeAutospacing="1" w:after="100" w:afterAutospacing="1" w:line="240" w:lineRule="auto"/>
+    </w:pPr>
+    <w:rPr>
+      <w:rFonts w:ascii="Times New Roman" w:eastAsia="Times New Roman" w:hAnsi="Times New Roman" w:cs="Times New Roman"/>
+      <w:sz w:val="24"/>
+      <w:szCs w:val="24"/>
+    </w:rPr>
   </w:style>
 </w:styles>
 </file>

</xml_diff>

<commit_message>
UK data and EDA
</commit_message>
<xml_diff>
--- a/sba22448_Integrated_CA.docx
+++ b/sba22448_Integrated_CA.docx
@@ -3,32 +3,14 @@
 <w:document xmlns:wpc="http://schemas.microsoft.com/office/word/2010/wordprocessingCanvas" xmlns:cx="http://schemas.microsoft.com/office/drawing/2014/chartex" xmlns:cx1="http://schemas.microsoft.com/office/drawing/2015/9/8/chartex" xmlns:cx2="http://schemas.microsoft.com/office/drawing/2015/10/21/chartex" xmlns:cx3="http://schemas.microsoft.com/office/drawing/2016/5/9/chartex" xmlns:cx4="http://schemas.microsoft.com/office/drawing/2016/5/10/chartex" xmlns:cx5="http://schemas.microsoft.com/office/drawing/2016/5/11/chartex" xmlns:cx6="http://schemas.microsoft.com/office/drawing/2016/5/12/chartex" xmlns:cx7="http://schemas.microsoft.com/office/drawing/2016/5/13/chartex" xmlns:cx8="http://schemas.microsoft.com/office/drawing/2016/5/14/chartex" xmlns:mc="http://schemas.openxmlformats.org/markup-compatibility/2006" xmlns:aink="http://schemas.microsoft.com/office/drawing/2016/ink" xmlns:am3d="http://schemas.microsoft.com/office/drawing/2017/model3d" xmlns:o="urn:schemas-microsoft-com:office:office" xmlns:oel="http://schemas.microsoft.com/office/2019/extlst" xmlns:r="http://schemas.openxmlformats.org/officeDocument/2006/relationships" xmlns:m="http://schemas.openxmlformats.org/officeDocument/2006/math" xmlns:v="urn:schemas-microsoft-com:vml" xmlns:wp14="http://schemas.microsoft.com/office/word/2010/wordprocessingDrawing" xmlns:wp="http://schemas.openxmlformats.org/drawingml/2006/wordprocessingDrawing" xmlns:w10="urn:schemas-microsoft-com:office:word" xmlns:w="http://schemas.openxmlformats.org/wordprocessingml/2006/main" xmlns:w14="http://schemas.microsoft.com/office/word/2010/wordml" xmlns:w15="http://schemas.microsoft.com/office/word/2012/wordml" xmlns:w16cex="http://schemas.microsoft.com/office/word/2018/wordml/cex" xmlns:w16cid="http://schemas.microsoft.com/office/word/2016/wordml/cid" xmlns:w16="http://schemas.microsoft.com/office/word/2018/wordml" xmlns:w16sdtdh="http://schemas.microsoft.com/office/word/2020/wordml/sdtdatahash" xmlns:w16se="http://schemas.microsoft.com/office/word/2015/wordml/symex" xmlns:wpg="http://schemas.microsoft.com/office/word/2010/wordprocessingGroup" xmlns:wpi="http://schemas.microsoft.com/office/word/2010/wordprocessingInk" xmlns:wne="http://schemas.microsoft.com/office/word/2006/wordml" xmlns:wps="http://schemas.microsoft.com/office/word/2010/wordprocessingShape" mc:Ignorable="w14 w15 w16se w16cid w16 w16cex w16sdtdh wp14">
   <w:body>
     <w:p>
-      <w:r>
-        <w:fldChar w:fldCharType="begin"/>
-      </w:r>
-      <w:r>
-        <w:instrText xml:space="preserve"> HYPERLINK "https://github.com/Carloselrecharlie/ML_assessment_repeat.git" </w:instrText>
-      </w:r>
-      <w:r>
-        <w:fldChar w:fldCharType="separate"/>
-      </w:r>
-      <w:proofErr w:type="spellStart"/>
-      <w:r>
-        <w:rPr>
-          <w:rStyle w:val="Hyperlink"/>
-        </w:rPr>
-        <w:t>Github</w:t>
-      </w:r>
-      <w:proofErr w:type="spellEnd"/>
-      <w:r>
-        <w:rPr>
-          <w:rStyle w:val="Hyperlink"/>
-        </w:rPr>
-        <w:t xml:space="preserve"> link</w:t>
-      </w:r>
-      <w:r>
-        <w:fldChar w:fldCharType="end"/>
-      </w:r>
+      <w:hyperlink r:id="rId6" w:history="1">
+        <w:r>
+          <w:rPr>
+            <w:rStyle w:val="Hyperlink"/>
+          </w:rPr>
+          <w:t>Github link</w:t>
+        </w:r>
+      </w:hyperlink>
     </w:p>
     <w:p>
       <w:pPr>
@@ -39,11 +21,6 @@
       </w:r>
     </w:p>
     <w:p>
-      <w:pPr>
-        <w:rPr>
-          <w:lang w:val="es-ES"/>
-        </w:rPr>
-      </w:pPr>
       <w:r>
         <w:t>The data from Spain was taken from the National Institute of Statistics</w:t>
       </w:r>
@@ -74,7 +51,7 @@
       <w:r>
         <w:t xml:space="preserve">Own compilation with data taken from the INE website: </w:t>
       </w:r>
-      <w:hyperlink r:id="rId6" w:history="1">
+      <w:hyperlink r:id="rId7" w:history="1">
         <w:r>
           <w:rPr>
             <w:rStyle w:val="Hyperlink"/>
@@ -139,7 +116,7 @@
     <w:p/>
     <w:p/>
     <w:p>
-      <w:hyperlink r:id="rId7" w:history="1">
+      <w:hyperlink r:id="rId8" w:history="1">
         <w:r>
           <w:rPr>
             <w:rStyle w:val="Hyperlink"/>
@@ -164,21 +141,10 @@
         <w:rPr>
           <w:lang w:val="es-ES"/>
         </w:rPr>
-        <w:t xml:space="preserve">- </w:t>
-      </w:r>
-      <w:r>
-        <w:rPr>
-          <w:lang w:val="es-ES"/>
-        </w:rPr>
-        <w:t>Distribución salarial por naturaleza del empleador (privado o público)</w:t>
-      </w:r>
-    </w:p>
-    <w:p>
-      <w:pPr>
-        <w:rPr>
-          <w:lang w:val="es-ES"/>
-        </w:rPr>
-      </w:pPr>
+        <w:t>- Distribución salarial por naturaleza del empleador (privado o público)</w:t>
+      </w:r>
+    </w:p>
+    <w:p>
       <w:r>
         <w:rPr>
           <w:lang w:val="es-ES"/>
@@ -195,19 +161,83 @@
         <w:t>Euros</w:t>
       </w:r>
     </w:p>
-    <w:p>
-      <w:pPr>
-        <w:rPr>
-          <w:lang w:val="es-ES"/>
-        </w:rPr>
-      </w:pPr>
-    </w:p>
-    <w:p>
-      <w:pPr>
-        <w:rPr>
-          <w:lang w:val="es-ES"/>
-        </w:rPr>
-      </w:pPr>
+    <w:p/>
+    <w:p>
+      <w:r>
+        <w:t xml:space="preserve">UK </w:t>
+      </w:r>
+      <w:r>
+        <w:t>–</w:t>
+      </w:r>
+      <w:r>
+        <w:t xml:space="preserve"> </w:t>
+      </w:r>
+      <w:r>
+        <w:t>Public sector employment time series - Office for National Statistics</w:t>
+      </w:r>
+      <w:r>
+        <w:t xml:space="preserve"> -</w:t>
+      </w:r>
+      <w:r>
+        <w:t xml:space="preserve"> pse.csv </w:t>
+      </w:r>
+      <w:hyperlink r:id="rId9" w:history="1">
+        <w:r>
+          <w:rPr>
+            <w:rStyle w:val="Hyperlink"/>
+          </w:rPr>
+          <w:t>https://www.ons.gov.uk/employmentandlabourmarket/peopleinwork/publicsectorpersonnel/datasets/publicsectoremploymenttimeseriesdataset</w:t>
+        </w:r>
+      </w:hyperlink>
+      <w:r>
+        <w:t xml:space="preserve"> </w:t>
+      </w:r>
+    </w:p>
+    <w:p/>
+    <w:p>
+      <w:r>
+        <w:t>Average weekly earnings time series</w:t>
+      </w:r>
+      <w:r>
+        <w:t xml:space="preserve"> </w:t>
+      </w:r>
+      <w:r>
+        <w:t xml:space="preserve">-&gt; emp.csv </w:t>
+      </w:r>
+      <w:hyperlink r:id="rId10" w:history="1">
+        <w:r>
+          <w:rPr>
+            <w:rStyle w:val="Hyperlink"/>
+          </w:rPr>
+          <w:t>https://www.ons.gov.uk/employmentandlabourmarket/peopleinwork/earningsandworkinghours/datasets/averageweeklyearnings</w:t>
+        </w:r>
+      </w:hyperlink>
+      <w:r>
+        <w:t xml:space="preserve"> </w:t>
+      </w:r>
+    </w:p>
+    <w:p/>
+    <w:p/>
+    <w:p>
+      <w:r>
+        <w:t>Public versus private sector earnings in the UK: 2011 to 2017</w:t>
+      </w:r>
+      <w:r>
+        <w:t xml:space="preserve"> </w:t>
+      </w:r>
+    </w:p>
+    <w:p>
+      <w:hyperlink r:id="rId11" w:history="1">
+        <w:r>
+          <w:rPr>
+            <w:rStyle w:val="Hyperlink"/>
+          </w:rPr>
+          <w:t>https://www.ons.gov.uk/employmentandlabourmarket/peopleinwork/earningsandworkinghours/adhocs/10665publicversusprivatesectorearningsintheuk2011to2017</w:t>
+        </w:r>
+      </w:hyperlink>
+      <w:r>
+        <w:t xml:space="preserve"> </w:t>
+      </w:r>
     </w:p>
     <w:sectPr>
       <w:pgSz w:w="12240" w:h="15840"/>

</xml_diff>

<commit_message>
EDA from Ireland, line charts
</commit_message>
<xml_diff>
--- a/sba22448_Integrated_CA.docx
+++ b/sba22448_Integrated_CA.docx
@@ -75,6 +75,98 @@
         <w:t>.</w:t>
       </w:r>
     </w:p>
+    <w:p/>
+    <w:p>
+      <w:r>
+        <w:t>The employment by subsectors in Ireland</w:t>
+      </w:r>
+      <w:r>
+        <w:t xml:space="preserve"> has not varied meaningfully within the last 15 years</w:t>
+      </w:r>
+      <w:r>
+        <w:t>. The main employer has been the Health sector</w:t>
+      </w:r>
+      <w:r>
+        <w:t xml:space="preserve">, which </w:t>
+      </w:r>
+      <w:r>
+        <w:t>has a breaking point in 2</w:t>
+      </w:r>
+      <w:r>
+        <w:t>014</w:t>
+      </w:r>
+      <w:r>
+        <w:t xml:space="preserve">, switching from slight decrement to </w:t>
+      </w:r>
+      <w:r>
+        <w:t xml:space="preserve">relative greater </w:t>
+      </w:r>
+      <w:r>
+        <w:t>increment</w:t>
+      </w:r>
+      <w:r>
+        <w:t xml:space="preserve">. </w:t>
+      </w:r>
+    </w:p>
+    <w:p>
+      <w:r>
+        <w:t xml:space="preserve">Eduacion is the second most important sub-sector employment-wise. It </w:t>
+      </w:r>
+      <w:r>
+        <w:t>shows a pattern were it decreases every four quarters, which would be the summer</w:t>
+      </w:r>
+      <w:r>
+        <w:t>s.</w:t>
+      </w:r>
+      <w:r>
+        <w:t xml:space="preserve"> Finally civil service and </w:t>
+      </w:r>
+      <w:r>
+        <w:t>Regional bodies have a similar impac</w:t>
+      </w:r>
+      <w:r>
+        <w:t>t, and on the other hand Garda and Defense.</w:t>
+      </w:r>
+    </w:p>
+    <w:p>
+      <w:r>
+        <w:drawing>
+          <wp:inline distT="0" distB="0" distL="0" distR="0" wp14:anchorId="2F18D6B8" wp14:editId="709589DD">
+            <wp:extent cx="5943600" cy="4104005"/>
+            <wp:effectExtent l="0" t="0" r="0" b="0"/>
+            <wp:docPr id="1" name="Picture 1"/>
+            <wp:cNvGraphicFramePr>
+              <a:graphicFrameLocks xmlns:a="http://schemas.openxmlformats.org/drawingml/2006/main" noChangeAspect="1"/>
+            </wp:cNvGraphicFramePr>
+            <a:graphic xmlns:a="http://schemas.openxmlformats.org/drawingml/2006/main">
+              <a:graphicData uri="http://schemas.openxmlformats.org/drawingml/2006/picture">
+                <pic:pic xmlns:pic="http://schemas.openxmlformats.org/drawingml/2006/picture">
+                  <pic:nvPicPr>
+                    <pic:cNvPr id="1" name=""/>
+                    <pic:cNvPicPr/>
+                  </pic:nvPicPr>
+                  <pic:blipFill>
+                    <a:blip r:embed="rId8"/>
+                    <a:stretch>
+                      <a:fillRect/>
+                    </a:stretch>
+                  </pic:blipFill>
+                  <pic:spPr>
+                    <a:xfrm>
+                      <a:off x="0" y="0"/>
+                      <a:ext cx="5943600" cy="4104005"/>
+                    </a:xfrm>
+                    <a:prstGeom prst="rect">
+                      <a:avLst/>
+                    </a:prstGeom>
+                  </pic:spPr>
+                </pic:pic>
+              </a:graphicData>
+            </a:graphic>
+          </wp:inline>
+        </w:drawing>
+      </w:r>
+    </w:p>
     <w:p>
       <w:pPr>
         <w:pStyle w:val="Heading1"/>
@@ -116,7 +208,7 @@
     <w:p/>
     <w:p/>
     <w:p>
-      <w:hyperlink r:id="rId8" w:history="1">
+      <w:hyperlink r:id="rId9" w:history="1">
         <w:r>
           <w:rPr>
             <w:rStyle w:val="Hyperlink"/>
@@ -181,7 +273,7 @@
       <w:r>
         <w:t xml:space="preserve"> pse.csv </w:t>
       </w:r>
-      <w:hyperlink r:id="rId9" w:history="1">
+      <w:hyperlink r:id="rId10" w:history="1">
         <w:r>
           <w:rPr>
             <w:rStyle w:val="Hyperlink"/>
@@ -204,7 +296,7 @@
       <w:r>
         <w:t xml:space="preserve">-&gt; emp.csv </w:t>
       </w:r>
-      <w:hyperlink r:id="rId10" w:history="1">
+      <w:hyperlink r:id="rId11" w:history="1">
         <w:r>
           <w:rPr>
             <w:rStyle w:val="Hyperlink"/>
@@ -227,7 +319,7 @@
       </w:r>
     </w:p>
     <w:p>
-      <w:hyperlink r:id="rId11" w:history="1">
+      <w:hyperlink r:id="rId12" w:history="1">
         <w:r>
           <w:rPr>
             <w:rStyle w:val="Hyperlink"/>

</xml_diff>

<commit_message>
figured out and selected UK employment data
</commit_message>
<xml_diff>
--- a/sba22448_Integrated_CA.docx
+++ b/sba22448_Integrated_CA.docx
@@ -3,55 +3,110 @@
 <w:document xmlns:wpc="http://schemas.microsoft.com/office/word/2010/wordprocessingCanvas" xmlns:cx="http://schemas.microsoft.com/office/drawing/2014/chartex" xmlns:cx1="http://schemas.microsoft.com/office/drawing/2015/9/8/chartex" xmlns:cx2="http://schemas.microsoft.com/office/drawing/2015/10/21/chartex" xmlns:cx3="http://schemas.microsoft.com/office/drawing/2016/5/9/chartex" xmlns:cx4="http://schemas.microsoft.com/office/drawing/2016/5/10/chartex" xmlns:cx5="http://schemas.microsoft.com/office/drawing/2016/5/11/chartex" xmlns:cx6="http://schemas.microsoft.com/office/drawing/2016/5/12/chartex" xmlns:cx7="http://schemas.microsoft.com/office/drawing/2016/5/13/chartex" xmlns:cx8="http://schemas.microsoft.com/office/drawing/2016/5/14/chartex" xmlns:mc="http://schemas.openxmlformats.org/markup-compatibility/2006" xmlns:aink="http://schemas.microsoft.com/office/drawing/2016/ink" xmlns:am3d="http://schemas.microsoft.com/office/drawing/2017/model3d" xmlns:o="urn:schemas-microsoft-com:office:office" xmlns:oel="http://schemas.microsoft.com/office/2019/extlst" xmlns:r="http://schemas.openxmlformats.org/officeDocument/2006/relationships" xmlns:m="http://schemas.openxmlformats.org/officeDocument/2006/math" xmlns:v="urn:schemas-microsoft-com:vml" xmlns:wp14="http://schemas.microsoft.com/office/word/2010/wordprocessingDrawing" xmlns:wp="http://schemas.openxmlformats.org/drawingml/2006/wordprocessingDrawing" xmlns:w10="urn:schemas-microsoft-com:office:word" xmlns:w="http://schemas.openxmlformats.org/wordprocessingml/2006/main" xmlns:w14="http://schemas.microsoft.com/office/word/2010/wordml" xmlns:w15="http://schemas.microsoft.com/office/word/2012/wordml" xmlns:w16cex="http://schemas.microsoft.com/office/word/2018/wordml/cex" xmlns:w16cid="http://schemas.microsoft.com/office/word/2016/wordml/cid" xmlns:w16="http://schemas.microsoft.com/office/word/2018/wordml" xmlns:w16sdtdh="http://schemas.microsoft.com/office/word/2020/wordml/sdtdatahash" xmlns:w16se="http://schemas.microsoft.com/office/word/2015/wordml/symex" xmlns:wpg="http://schemas.microsoft.com/office/word/2010/wordprocessingGroup" xmlns:wpi="http://schemas.microsoft.com/office/word/2010/wordprocessingInk" xmlns:wne="http://schemas.microsoft.com/office/word/2006/wordml" xmlns:wps="http://schemas.microsoft.com/office/word/2010/wordprocessingShape" mc:Ignorable="w14 w15 w16se w16cid w16 w16cex w16sdtdh wp14">
   <w:body>
     <w:p>
+      <w:r>
+        <w:fldChar w:fldCharType="begin"/>
+      </w:r>
+      <w:r>
+        <w:instrText xml:space="preserve"> HYPERLINK "https://github.com/Carloselrecharlie/ML_assessment_repeat.git" </w:instrText>
+      </w:r>
+      <w:r>
+        <w:fldChar w:fldCharType="separate"/>
+      </w:r>
+      <w:proofErr w:type="spellStart"/>
+      <w:r>
+        <w:rPr>
+          <w:rStyle w:val="Hyperlink"/>
+        </w:rPr>
+        <w:t>Github</w:t>
+      </w:r>
+      <w:proofErr w:type="spellEnd"/>
+      <w:r>
+        <w:rPr>
+          <w:rStyle w:val="Hyperlink"/>
+        </w:rPr>
+        <w:t xml:space="preserve"> link</w:t>
+      </w:r>
+      <w:r>
+        <w:rPr>
+          <w:rStyle w:val="Hyperlink"/>
+        </w:rPr>
+        <w:fldChar w:fldCharType="end"/>
+      </w:r>
+    </w:p>
+    <w:p>
+      <w:pPr>
+        <w:pStyle w:val="Heading1"/>
+      </w:pPr>
+      <w:r>
+        <w:t>Introduction</w:t>
+      </w:r>
+    </w:p>
+    <w:p/>
+    <w:p>
+      <w:r>
+        <w:t xml:space="preserve">The source data from Ireland </w:t>
+      </w:r>
+      <w:r>
+        <w:t>(</w:t>
+      </w:r>
+      <w:r>
+        <w:rPr>
+          <w:i/>
+          <w:iCs/>
+        </w:rPr>
+        <w:t>EHQ10 - Public Sector Employment and earnings</w:t>
+      </w:r>
+      <w:r>
+        <w:t xml:space="preserve"> 2023)</w:t>
+      </w:r>
+      <w:r>
+        <w:t xml:space="preserve"> </w:t>
+      </w:r>
+      <w:r>
+        <w:t>is l</w:t>
+      </w:r>
+      <w:r>
+        <w:t>icensed under</w:t>
+      </w:r>
+      <w:r>
+        <w:t xml:space="preserve"> </w:t>
+      </w:r>
+      <w:r>
+        <w:t>Creative Commons Attribution 4.0</w:t>
+      </w:r>
+    </w:p>
+    <w:p>
+      <w:r>
+        <w:t>The data from Spain was taken from the National Institute of Statistics</w:t>
+      </w:r>
+      <w:r>
+        <w:t xml:space="preserve"> following the instructions of </w:t>
+      </w:r>
+      <w:r>
+        <w:t>the section “</w:t>
+      </w:r>
+      <w:r>
+        <w:t>Re-use of the information contained on this website</w:t>
+      </w:r>
+      <w:r>
+        <w:t>” from the legal notice of their website</w:t>
+      </w:r>
+      <w:r>
+        <w:t xml:space="preserve"> </w:t>
+      </w:r>
+      <w:r>
+        <w:t>(INE, no date)</w:t>
+      </w:r>
+      <w:r>
+        <w:t xml:space="preserve">. Therefore this </w:t>
+      </w:r>
+      <w:r>
+        <w:t>document is referenced as “</w:t>
+      </w:r>
+      <w:r>
+        <w:t xml:space="preserve">Own compilation with data taken from the INE website: </w:t>
+      </w:r>
       <w:hyperlink r:id="rId7" w:history="1">
-        <w:r>
-          <w:rPr>
-            <w:rStyle w:val="Hyperlink"/>
-          </w:rPr>
-          <w:t>Github link</w:t>
-        </w:r>
-      </w:hyperlink>
-    </w:p>
-    <w:p>
-      <w:pPr>
-        <w:pStyle w:val="Heading1"/>
-      </w:pPr>
-      <w:r>
-        <w:t>Introduction</w:t>
-      </w:r>
-    </w:p>
-    <w:p>
-      <w:r>
-        <w:t>The data from Spain was taken from the National Institute of Statistics</w:t>
-      </w:r>
-      <w:r>
-        <w:t xml:space="preserve"> following the instructions of </w:t>
-      </w:r>
-      <w:r>
-        <w:t>the section “</w:t>
-      </w:r>
-      <w:r>
-        <w:t>Re-use of the information contained on this website</w:t>
-      </w:r>
-      <w:r>
-        <w:t>” from the legal notice of their website</w:t>
-      </w:r>
-      <w:r>
-        <w:t xml:space="preserve"> </w:t>
-      </w:r>
-      <w:r>
-        <w:t>(INE, no date)</w:t>
-      </w:r>
-      <w:r>
-        <w:t xml:space="preserve">. Therefore this </w:t>
-      </w:r>
-      <w:r>
-        <w:t>document is referenced as “</w:t>
-      </w:r>
-      <w:r>
-        <w:t xml:space="preserve">Own compilation with data taken from the INE website: </w:t>
-      </w:r>
-      <w:hyperlink r:id="rId8" w:history="1">
         <w:r>
           <w:rPr>
             <w:rStyle w:val="Hyperlink"/>
@@ -149,11 +204,142 @@
     </w:p>
     <w:p>
       <w:r>
+        <w:rPr>
+          <w:noProof/>
+        </w:rPr>
         <w:drawing>
           <wp:inline distT="0" distB="0" distL="0" distR="0" wp14:anchorId="30F4BCBA" wp14:editId="59EEB6ED">
             <wp:extent cx="5943600" cy="3535045"/>
             <wp:effectExtent l="0" t="0" r="0" b="8255"/>
             <wp:docPr id="3" name="Picture 3"/>
+            <wp:cNvGraphicFramePr>
+              <a:graphicFrameLocks xmlns:a="http://schemas.openxmlformats.org/drawingml/2006/main" noChangeAspect="1"/>
+            </wp:cNvGraphicFramePr>
+            <a:graphic xmlns:a="http://schemas.openxmlformats.org/drawingml/2006/main">
+              <a:graphicData uri="http://schemas.openxmlformats.org/drawingml/2006/picture">
+                <pic:pic xmlns:pic="http://schemas.openxmlformats.org/drawingml/2006/picture">
+                  <pic:nvPicPr>
+                    <pic:cNvPr id="1" name=""/>
+                    <pic:cNvPicPr/>
+                  </pic:nvPicPr>
+                  <pic:blipFill>
+                    <a:blip r:embed="rId8"/>
+                    <a:stretch>
+                      <a:fillRect/>
+                    </a:stretch>
+                  </pic:blipFill>
+                  <pic:spPr>
+                    <a:xfrm>
+                      <a:off x="0" y="0"/>
+                      <a:ext cx="5943600" cy="3535045"/>
+                    </a:xfrm>
+                    <a:prstGeom prst="rect">
+                      <a:avLst/>
+                    </a:prstGeom>
+                  </pic:spPr>
+                </pic:pic>
+              </a:graphicData>
+            </a:graphic>
+          </wp:inline>
+        </w:drawing>
+      </w:r>
+    </w:p>
+    <w:p>
+      <w:r>
+        <w:t>Regarding semi-state companies</w:t>
+      </w:r>
+      <w:r>
+        <w:t>,</w:t>
+      </w:r>
+      <w:r>
+        <w:t xml:space="preserve"> these are mainly represented by commercial ones</w:t>
+      </w:r>
+      <w:r>
+        <w:t xml:space="preserve"> with </w:t>
+      </w:r>
+      <w:r>
+        <w:t>3- or 4 more-times</w:t>
+      </w:r>
+      <w:r>
+        <w:t xml:space="preserve"> employment</w:t>
+      </w:r>
+      <w:r>
+        <w:t xml:space="preserve">, with decreasing figures until </w:t>
+      </w:r>
+      <w:r>
+        <w:t xml:space="preserve">2015, where after a slight increase </w:t>
+      </w:r>
+      <w:r>
+        <w:t xml:space="preserve">the third quarter of 2015, it remains more stable until </w:t>
+      </w:r>
+      <w:r>
+        <w:t xml:space="preserve">2022, where </w:t>
+      </w:r>
+      <w:r>
+        <w:t xml:space="preserve">another </w:t>
+      </w:r>
+      <w:r>
+        <w:t xml:space="preserve">positive </w:t>
+      </w:r>
+      <w:r>
+        <w:t>spell is obvious.</w:t>
+      </w:r>
+    </w:p>
+    <w:p>
+      <w:r>
+        <w:lastRenderedPageBreak/>
+        <w:t xml:space="preserve">Similarly, the non-commercial ones </w:t>
+      </w:r>
+      <w:r>
+        <w:t>were slightly decreasing until 2014</w:t>
+      </w:r>
+      <w:r>
+        <w:t xml:space="preserve"> </w:t>
+      </w:r>
+      <w:r>
+        <w:t xml:space="preserve">but the </w:t>
+      </w:r>
+      <w:r>
+        <w:t xml:space="preserve">first quarter of this </w:t>
+      </w:r>
+      <w:r>
+        <w:t>year</w:t>
+      </w:r>
+      <w:r>
+        <w:t xml:space="preserve"> and year 2022,</w:t>
+      </w:r>
+      <w:r>
+        <w:t xml:space="preserve"> </w:t>
+      </w:r>
+      <w:r>
+        <w:t xml:space="preserve">there </w:t>
+      </w:r>
+      <w:r>
+        <w:t xml:space="preserve">were </w:t>
+      </w:r>
+      <w:r>
+        <w:t xml:space="preserve">positive </w:t>
+      </w:r>
+      <w:r>
+        <w:t xml:space="preserve">spikes </w:t>
+      </w:r>
+      <w:r>
+        <w:t>in employment</w:t>
+      </w:r>
+      <w:r>
+        <w:t>.</w:t>
+      </w:r>
+    </w:p>
+    <w:p>
+      <w:r>
+        <w:rPr>
+          <w:noProof/>
+        </w:rPr>
+        <w:drawing>
+          <wp:inline distT="0" distB="0" distL="0" distR="0" wp14:anchorId="7227F745" wp14:editId="343A8E5E">
+            <wp:extent cx="5943600" cy="3781425"/>
+            <wp:effectExtent l="0" t="0" r="0" b="9525"/>
+            <wp:docPr id="2" name="Picture 2"/>
             <wp:cNvGraphicFramePr>
               <a:graphicFrameLocks xmlns:a="http://schemas.openxmlformats.org/drawingml/2006/main" noChangeAspect="1"/>
             </wp:cNvGraphicFramePr>
@@ -173,7 +359,7 @@
                   <pic:spPr>
                     <a:xfrm>
                       <a:off x="0" y="0"/>
-                      <a:ext cx="5943600" cy="3535045"/>
+                      <a:ext cx="5943600" cy="3781425"/>
                     </a:xfrm>
                     <a:prstGeom prst="rect">
                       <a:avLst/>
@@ -186,110 +372,67 @@
         </w:drawing>
       </w:r>
     </w:p>
-    <w:p>
-      <w:r>
-        <w:t>Regarding semi-state companies</w:t>
-      </w:r>
-      <w:r>
-        <w:t>,</w:t>
-      </w:r>
-      <w:r>
-        <w:t xml:space="preserve"> these are mainly represented by commercial ones</w:t>
-      </w:r>
-      <w:r>
-        <w:t xml:space="preserve"> with </w:t>
-      </w:r>
-      <w:r>
-        <w:t>3- or 4 more-times</w:t>
-      </w:r>
-      <w:r>
-        <w:t xml:space="preserve"> employment</w:t>
-      </w:r>
-      <w:r>
-        <w:t xml:space="preserve">, with decreasing figures until </w:t>
-      </w:r>
-      <w:r>
-        <w:t xml:space="preserve">2015, where after a slight increase </w:t>
-      </w:r>
-      <w:r>
-        <w:t xml:space="preserve">the third quarter of 2015, it remains more stable until </w:t>
-      </w:r>
-      <w:r>
-        <w:t xml:space="preserve">2022, where </w:t>
-      </w:r>
-      <w:r>
-        <w:t xml:space="preserve">another </w:t>
-      </w:r>
-      <w:r>
-        <w:t xml:space="preserve">positive </w:t>
-      </w:r>
-      <w:r>
-        <w:t>spell is obvious.</w:t>
-      </w:r>
-    </w:p>
-    <w:p>
-      <w:pPr>
+    <w:p/>
+    <w:p>
+      <w:r>
+        <w:t xml:space="preserve">In general the public employment by subsectors in Ireland has not seemed to vary meaningfully within the last 15 years. The main character has been the </w:t>
+      </w:r>
+      <w:r>
+        <w:t>health</w:t>
+      </w:r>
+      <w:r>
+        <w:t xml:space="preserve"> sector, for being the leading employer (ranging between 120 and 175 thousand of employees) and the group which has increased the most. In fact, between 2008 and 2014 the tendency was negative with a progressive decrement, however after a stable year 2015 the tendency switches to a slight employment increase. And this only changes again in the second quarter of 2020 with COVID pandemic. Anyhow the positive balance keeps growing the following quarter, especially the third quarter of 2022. </w:t>
+      </w:r>
+    </w:p>
+    <w:p>
+      <w:r>
+        <w:t xml:space="preserve">Education is the second most important public employment sub-sector (above 100 and below 125 thousand employees) and it clearly shows a seasonal pattern where it decreases every fourth quarter, corresponding to the summertime (holiday). Finally civil service and </w:t>
+      </w:r>
+      <w:r>
+        <w:t>regional</w:t>
+      </w:r>
+      <w:r>
+        <w:t xml:space="preserve"> bodies have </w:t>
+      </w:r>
+      <w:proofErr w:type="spellStart"/>
+      <w:r>
+        <w:t>have</w:t>
+      </w:r>
+      <w:proofErr w:type="spellEnd"/>
+      <w:r>
+        <w:t xml:space="preserve"> similar figures (35-40 thousand) and it is worth mentioning that the civil service had two </w:t>
+      </w:r>
+      <w:proofErr w:type="spellStart"/>
+      <w:r>
+        <w:t>two</w:t>
+      </w:r>
+      <w:proofErr w:type="spellEnd"/>
+      <w:r>
+        <w:t xml:space="preserve"> two-quarters increments at the beginning of 2011 and 2016. Perhaps the first increment was related to the </w:t>
+      </w:r>
+      <w:r>
+        <w:t>Public Service Reform Plan</w:t>
+      </w:r>
+      <w:r>
+        <w:t xml:space="preserve"> which took place that year.</w:t>
+      </w:r>
+    </w:p>
+    <w:p>
+      <w:r>
+        <w:t>Finally Garda Siochana and Defense have the smallest contribution to public employment (11-13 thousand) showing the most stable figures (flattest plots).</w:t>
+      </w:r>
+    </w:p>
+    <w:p>
+      <w:r>
         <w:rPr>
-          <w:lang w:val="es-ES"/>
+          <w:noProof/>
         </w:rPr>
-      </w:pPr>
-      <w:r>
-        <w:t xml:space="preserve">Similarly, the non-commercial ones </w:t>
-      </w:r>
-      <w:r>
-        <w:t>were slightly decreasing until 2014</w:t>
-      </w:r>
-      <w:r>
-        <w:t xml:space="preserve"> </w:t>
-      </w:r>
-      <w:r>
-        <w:t xml:space="preserve">but the </w:t>
-      </w:r>
-      <w:r>
-        <w:t xml:space="preserve">first quarter of this </w:t>
-      </w:r>
-      <w:r>
-        <w:t>year</w:t>
-      </w:r>
-      <w:r>
-        <w:t xml:space="preserve"> and year </w:t>
-      </w:r>
-      <w:r>
-        <w:t>2022</w:t>
-      </w:r>
-      <w:r>
-        <w:t>,</w:t>
-      </w:r>
-      <w:r>
-        <w:t xml:space="preserve"> </w:t>
-      </w:r>
-      <w:r>
-        <w:t xml:space="preserve">there </w:t>
-      </w:r>
-      <w:r>
-        <w:t xml:space="preserve">were </w:t>
-      </w:r>
-      <w:r>
-        <w:t xml:space="preserve">positive </w:t>
-      </w:r>
-      <w:r>
-        <w:t xml:space="preserve">spikes </w:t>
-      </w:r>
-      <w:r>
-        <w:t>in employment</w:t>
-      </w:r>
-      <w:r>
-        <w:t>.</w:t>
-      </w:r>
-    </w:p>
-    <w:p>
-      <w:r>
         <w:lastRenderedPageBreak/>
         <w:drawing>
-          <wp:inline distT="0" distB="0" distL="0" distR="0" wp14:anchorId="7227F745" wp14:editId="343A8E5E">
-            <wp:extent cx="5943600" cy="3781425"/>
-            <wp:effectExtent l="0" t="0" r="0" b="9525"/>
-            <wp:docPr id="2" name="Picture 2"/>
+          <wp:inline distT="0" distB="0" distL="0" distR="0" wp14:anchorId="0F7DA935" wp14:editId="47F33338">
+            <wp:extent cx="5943600" cy="3678555"/>
+            <wp:effectExtent l="0" t="0" r="0" b="0"/>
+            <wp:docPr id="1" name="Picture 1"/>
             <wp:cNvGraphicFramePr>
               <a:graphicFrameLocks xmlns:a="http://schemas.openxmlformats.org/drawingml/2006/main" noChangeAspect="1"/>
             </wp:cNvGraphicFramePr>
@@ -309,86 +452,6 @@
                   <pic:spPr>
                     <a:xfrm>
                       <a:off x="0" y="0"/>
-                      <a:ext cx="5943600" cy="3781425"/>
-                    </a:xfrm>
-                    <a:prstGeom prst="rect">
-                      <a:avLst/>
-                    </a:prstGeom>
-                  </pic:spPr>
-                </pic:pic>
-              </a:graphicData>
-            </a:graphic>
-          </wp:inline>
-        </w:drawing>
-      </w:r>
-    </w:p>
-    <w:p/>
-    <w:p>
-      <w:r>
-        <w:t xml:space="preserve">In general the public employment by subsectors in Ireland has not seemed to vary meaningfully within the last 15 years. The main character has been the </w:t>
-      </w:r>
-      <w:r>
-        <w:t>health</w:t>
-      </w:r>
-      <w:r>
-        <w:t xml:space="preserve"> sector, for being the leading employer (ranging between 120 and 175 thousand of employees) and the group which has increased the most. In fact, between 2008 and 2014 the tendency was negative with a progressive decrement, however after a stable year 2015 the tendency switches to a slight employment increase. And this only changes again in the second quarter of 2020 with COVID pandemic. Anyhow the positive balance keeps growing the following quarter, especially the third quarter of 2022. </w:t>
-      </w:r>
-    </w:p>
-    <w:p>
-      <w:r>
-        <w:t xml:space="preserve">Education is the second most important public employment sub-sector (above 100 and below 125 thousand employees) and it clearly shows a seasonal pattern where it decreases every fourth quarter, corresponding to the </w:t>
-      </w:r>
-      <w:r>
-        <w:t>summertime</w:t>
-      </w:r>
-      <w:r>
-        <w:t xml:space="preserve"> (holiday). Finally civil service and </w:t>
-      </w:r>
-      <w:r>
-        <w:t>regional</w:t>
-      </w:r>
-      <w:r>
-        <w:t xml:space="preserve"> bodies have have similar figures (35-40 thousand) and it is worth mentioning that the civil service had two two two-quarters increments at the beginning of 2011 and 2016. Perhaps the first increment was related to the </w:t>
-      </w:r>
-      <w:r>
-        <w:t>Public Service Reform Plan</w:t>
-      </w:r>
-      <w:r>
-        <w:t xml:space="preserve"> which took place that year.</w:t>
-      </w:r>
-    </w:p>
-    <w:p>
-      <w:r>
-        <w:t>Finally Garda Siochana and Defense have the smallest contribution to public employment (11-13 thousand) showing the most stable figures (flattest plots).</w:t>
-      </w:r>
-    </w:p>
-    <w:p>
-      <w:r>
-        <w:lastRenderedPageBreak/>
-        <w:drawing>
-          <wp:inline distT="0" distB="0" distL="0" distR="0" wp14:anchorId="0F7DA935" wp14:editId="47F33338">
-            <wp:extent cx="5943600" cy="3678555"/>
-            <wp:effectExtent l="0" t="0" r="0" b="0"/>
-            <wp:docPr id="1" name="Picture 1"/>
-            <wp:cNvGraphicFramePr>
-              <a:graphicFrameLocks xmlns:a="http://schemas.openxmlformats.org/drawingml/2006/main" noChangeAspect="1"/>
-            </wp:cNvGraphicFramePr>
-            <a:graphic xmlns:a="http://schemas.openxmlformats.org/drawingml/2006/main">
-              <a:graphicData uri="http://schemas.openxmlformats.org/drawingml/2006/picture">
-                <pic:pic xmlns:pic="http://schemas.openxmlformats.org/drawingml/2006/picture">
-                  <pic:nvPicPr>
-                    <pic:cNvPr id="1" name=""/>
-                    <pic:cNvPicPr/>
-                  </pic:nvPicPr>
-                  <pic:blipFill>
-                    <a:blip r:embed="rId11"/>
-                    <a:stretch>
-                      <a:fillRect/>
-                    </a:stretch>
-                  </pic:blipFill>
-                  <pic:spPr>
-                    <a:xfrm>
-                      <a:off x="0" y="0"/>
                       <a:ext cx="5943600" cy="3678555"/>
                     </a:xfrm>
                     <a:prstGeom prst="rect">
@@ -418,6 +481,35 @@
         <w:ind w:left="567" w:hanging="567"/>
       </w:pPr>
       <w:r>
+        <w:t xml:space="preserve">Central Statistics Office (2023) </w:t>
+      </w:r>
+      <w:r>
+        <w:rPr>
+          <w:i/>
+          <w:iCs/>
+        </w:rPr>
+        <w:t>EHQ10 - Public Sector Employment and earnings</w:t>
+      </w:r>
+      <w:r>
+        <w:t xml:space="preserve">, </w:t>
+      </w:r>
+      <w:r>
+        <w:rPr>
+          <w:i/>
+          <w:iCs/>
+        </w:rPr>
+        <w:t>Data.Gov.IE</w:t>
+      </w:r>
+      <w:r>
+        <w:t xml:space="preserve">. Available at: https://data.gov.ie/dataset/ehq10-public-sector-employment-and-earnings?package_type=dataset (Accessed: 08 July 2023). </w:t>
+      </w:r>
+    </w:p>
+    <w:p>
+      <w:pPr>
+        <w:pStyle w:val="NormalWeb"/>
+        <w:ind w:left="567" w:hanging="567"/>
+      </w:pPr>
+      <w:r>
         <w:rPr>
           <w:i/>
           <w:iCs/>
@@ -471,7 +563,7 @@
     <w:p/>
     <w:p/>
     <w:p>
-      <w:hyperlink r:id="rId12" w:history="1">
+      <w:hyperlink r:id="rId11" w:history="1">
         <w:r>
           <w:rPr>
             <w:rStyle w:val="Hyperlink"/>
@@ -536,7 +628,7 @@
       <w:r>
         <w:t xml:space="preserve"> pse.csv </w:t>
       </w:r>
-      <w:hyperlink r:id="rId13" w:history="1">
+      <w:hyperlink r:id="rId12" w:history="1">
         <w:r>
           <w:rPr>
             <w:rStyle w:val="Hyperlink"/>
@@ -559,7 +651,7 @@
       <w:r>
         <w:t xml:space="preserve">-&gt; emp.csv </w:t>
       </w:r>
-      <w:hyperlink r:id="rId14" w:history="1">
+      <w:hyperlink r:id="rId13" w:history="1">
         <w:r>
           <w:rPr>
             <w:rStyle w:val="Hyperlink"/>
@@ -582,7 +674,7 @@
       </w:r>
     </w:p>
     <w:p>
-      <w:hyperlink r:id="rId15" w:history="1">
+      <w:hyperlink r:id="rId14" w:history="1">
         <w:r>
           <w:rPr>
             <w:rStyle w:val="Hyperlink"/>
@@ -1194,6 +1286,27 @@
       <w:szCs w:val="24"/>
     </w:rPr>
   </w:style>
+  <w:style w:type="paragraph" w:styleId="Heading5">
+    <w:name w:val="heading 5"/>
+    <w:basedOn w:val="Normal"/>
+    <w:next w:val="Normal"/>
+    <w:link w:val="Heading5Char"/>
+    <w:uiPriority w:val="9"/>
+    <w:semiHidden/>
+    <w:unhideWhenUsed/>
+    <w:qFormat/>
+    <w:rsid w:val="00424C01"/>
+    <w:pPr>
+      <w:keepNext/>
+      <w:keepLines/>
+      <w:spacing w:before="40" w:after="0"/>
+      <w:outlineLvl w:val="4"/>
+    </w:pPr>
+    <w:rPr>
+      <w:rFonts w:asciiTheme="majorHAnsi" w:eastAsiaTheme="majorEastAsia" w:hAnsiTheme="majorHAnsi" w:cstheme="majorBidi"/>
+      <w:color w:val="2F5496" w:themeColor="accent1" w:themeShade="BF"/>
+    </w:rPr>
+  </w:style>
   <w:style w:type="character" w:default="1" w:styleId="DefaultParagraphFont">
     <w:name w:val="Default Paragraph Font"/>
     <w:uiPriority w:val="1"/>
@@ -1341,6 +1454,18 @@
       <w:ind w:left="720"/>
       <w:contextualSpacing/>
     </w:pPr>
+  </w:style>
+  <w:style w:type="character" w:customStyle="1" w:styleId="Heading5Char">
+    <w:name w:val="Heading 5 Char"/>
+    <w:basedOn w:val="DefaultParagraphFont"/>
+    <w:link w:val="Heading5"/>
+    <w:uiPriority w:val="9"/>
+    <w:semiHidden/>
+    <w:rsid w:val="00424C01"/>
+    <w:rPr>
+      <w:rFonts w:asciiTheme="majorHAnsi" w:eastAsiaTheme="majorEastAsia" w:hAnsiTheme="majorHAnsi" w:cstheme="majorBidi"/>
+      <w:color w:val="2F5496" w:themeColor="accent1" w:themeShade="BF"/>
+    </w:rPr>
   </w:style>
 </w:styles>
 </file>

</xml_diff>

<commit_message>
EDA salaries in Ireland and UK
</commit_message>
<xml_diff>
--- a/sba22448_Integrated_CA.docx
+++ b/sba22448_Integrated_CA.docx
@@ -3,35 +3,14 @@
 <w:document xmlns:wpc="http://schemas.microsoft.com/office/word/2010/wordprocessingCanvas" xmlns:cx="http://schemas.microsoft.com/office/drawing/2014/chartex" xmlns:cx1="http://schemas.microsoft.com/office/drawing/2015/9/8/chartex" xmlns:cx2="http://schemas.microsoft.com/office/drawing/2015/10/21/chartex" xmlns:cx3="http://schemas.microsoft.com/office/drawing/2016/5/9/chartex" xmlns:cx4="http://schemas.microsoft.com/office/drawing/2016/5/10/chartex" xmlns:cx5="http://schemas.microsoft.com/office/drawing/2016/5/11/chartex" xmlns:cx6="http://schemas.microsoft.com/office/drawing/2016/5/12/chartex" xmlns:cx7="http://schemas.microsoft.com/office/drawing/2016/5/13/chartex" xmlns:cx8="http://schemas.microsoft.com/office/drawing/2016/5/14/chartex" xmlns:mc="http://schemas.openxmlformats.org/markup-compatibility/2006" xmlns:aink="http://schemas.microsoft.com/office/drawing/2016/ink" xmlns:am3d="http://schemas.microsoft.com/office/drawing/2017/model3d" xmlns:o="urn:schemas-microsoft-com:office:office" xmlns:oel="http://schemas.microsoft.com/office/2019/extlst" xmlns:r="http://schemas.openxmlformats.org/officeDocument/2006/relationships" xmlns:m="http://schemas.openxmlformats.org/officeDocument/2006/math" xmlns:v="urn:schemas-microsoft-com:vml" xmlns:wp14="http://schemas.microsoft.com/office/word/2010/wordprocessingDrawing" xmlns:wp="http://schemas.openxmlformats.org/drawingml/2006/wordprocessingDrawing" xmlns:w10="urn:schemas-microsoft-com:office:word" xmlns:w="http://schemas.openxmlformats.org/wordprocessingml/2006/main" xmlns:w14="http://schemas.microsoft.com/office/word/2010/wordml" xmlns:w15="http://schemas.microsoft.com/office/word/2012/wordml" xmlns:w16cex="http://schemas.microsoft.com/office/word/2018/wordml/cex" xmlns:w16cid="http://schemas.microsoft.com/office/word/2016/wordml/cid" xmlns:w16="http://schemas.microsoft.com/office/word/2018/wordml" xmlns:w16sdtdh="http://schemas.microsoft.com/office/word/2020/wordml/sdtdatahash" xmlns:w16se="http://schemas.microsoft.com/office/word/2015/wordml/symex" xmlns:wpg="http://schemas.microsoft.com/office/word/2010/wordprocessingGroup" xmlns:wpi="http://schemas.microsoft.com/office/word/2010/wordprocessingInk" xmlns:wne="http://schemas.microsoft.com/office/word/2006/wordml" xmlns:wps="http://schemas.microsoft.com/office/word/2010/wordprocessingShape" mc:Ignorable="w14 w15 w16se w16cid w16 w16cex w16sdtdh wp14">
   <w:body>
     <w:p>
-      <w:r>
-        <w:fldChar w:fldCharType="begin"/>
-      </w:r>
-      <w:r>
-        <w:instrText xml:space="preserve"> HYPERLINK "https://github.com/Carloselrecharlie/ML_assessment_repeat.git" </w:instrText>
-      </w:r>
-      <w:r>
-        <w:fldChar w:fldCharType="separate"/>
-      </w:r>
-      <w:proofErr w:type="spellStart"/>
-      <w:r>
-        <w:rPr>
-          <w:rStyle w:val="Hyperlink"/>
-        </w:rPr>
-        <w:t>Github</w:t>
-      </w:r>
-      <w:proofErr w:type="spellEnd"/>
-      <w:r>
-        <w:rPr>
-          <w:rStyle w:val="Hyperlink"/>
-        </w:rPr>
-        <w:t xml:space="preserve"> link</w:t>
-      </w:r>
-      <w:r>
-        <w:rPr>
-          <w:rStyle w:val="Hyperlink"/>
-        </w:rPr>
-        <w:fldChar w:fldCharType="end"/>
-      </w:r>
+      <w:hyperlink r:id="rId7" w:history="1">
+        <w:r>
+          <w:rPr>
+            <w:rStyle w:val="Hyperlink"/>
+          </w:rPr>
+          <w:t>Github link</w:t>
+        </w:r>
+      </w:hyperlink>
     </w:p>
     <w:p>
       <w:pPr>
@@ -57,44 +36,41 @@
         <w:t>EHQ10 - Public Sector Employment and earnings</w:t>
       </w:r>
       <w:r>
-        <w:t xml:space="preserve"> 2023)</w:t>
+        <w:t xml:space="preserve"> 2023) </w:t>
+      </w:r>
+      <w:r>
+        <w:t>is l</w:t>
+      </w:r>
+      <w:r>
+        <w:t>icensed under</w:t>
       </w:r>
       <w:r>
         <w:t xml:space="preserve"> </w:t>
       </w:r>
       <w:r>
-        <w:t>is l</w:t>
-      </w:r>
-      <w:r>
-        <w:t>icensed under</w:t>
+        <w:t>Creative Commons Attribution 4.0</w:t>
+      </w:r>
+    </w:p>
+    <w:p>
+      <w:r>
+        <w:t>The data from Spain was taken from the National Institute of Statistics</w:t>
+      </w:r>
+      <w:r>
+        <w:t xml:space="preserve"> following the instructions of </w:t>
+      </w:r>
+      <w:r>
+        <w:t>the section “</w:t>
+      </w:r>
+      <w:r>
+        <w:t>Re-use of the information contained on this website</w:t>
+      </w:r>
+      <w:r>
+        <w:t>” from the legal notice of their website</w:t>
       </w:r>
       <w:r>
         <w:t xml:space="preserve"> </w:t>
       </w:r>
       <w:r>
-        <w:t>Creative Commons Attribution 4.0</w:t>
-      </w:r>
-    </w:p>
-    <w:p>
-      <w:r>
-        <w:t>The data from Spain was taken from the National Institute of Statistics</w:t>
-      </w:r>
-      <w:r>
-        <w:t xml:space="preserve"> following the instructions of </w:t>
-      </w:r>
-      <w:r>
-        <w:t>the section “</w:t>
-      </w:r>
-      <w:r>
-        <w:t>Re-use of the information contained on this website</w:t>
-      </w:r>
-      <w:r>
-        <w:t>” from the legal notice of their website</w:t>
-      </w:r>
-      <w:r>
-        <w:t xml:space="preserve"> </w:t>
-      </w:r>
-      <w:r>
         <w:t>(INE, no date)</w:t>
       </w:r>
       <w:r>
@@ -106,7 +82,7 @@
       <w:r>
         <w:t xml:space="preserve">Own compilation with data taken from the INE website: </w:t>
       </w:r>
-      <w:hyperlink r:id="rId7" w:history="1">
+      <w:hyperlink r:id="rId8" w:history="1">
         <w:r>
           <w:rPr>
             <w:rStyle w:val="Hyperlink"/>
@@ -223,7 +199,7 @@
                     <pic:cNvPicPr/>
                   </pic:nvPicPr>
                   <pic:blipFill>
-                    <a:blip r:embed="rId8"/>
+                    <a:blip r:embed="rId9"/>
                     <a:stretch>
                       <a:fillRect/>
                     </a:stretch>
@@ -351,7 +327,7 @@
                     <pic:cNvPicPr/>
                   </pic:nvPicPr>
                   <pic:blipFill>
-                    <a:blip r:embed="rId9"/>
+                    <a:blip r:embed="rId10"/>
                     <a:stretch>
                       <a:fillRect/>
                     </a:stretch>
@@ -392,23 +368,7 @@
         <w:t>regional</w:t>
       </w:r>
       <w:r>
-        <w:t xml:space="preserve"> bodies have </w:t>
-      </w:r>
-      <w:proofErr w:type="spellStart"/>
-      <w:r>
-        <w:t>have</w:t>
-      </w:r>
-      <w:proofErr w:type="spellEnd"/>
-      <w:r>
-        <w:t xml:space="preserve"> similar figures (35-40 thousand) and it is worth mentioning that the civil service had two </w:t>
-      </w:r>
-      <w:proofErr w:type="spellStart"/>
-      <w:r>
-        <w:t>two</w:t>
-      </w:r>
-      <w:proofErr w:type="spellEnd"/>
-      <w:r>
-        <w:t xml:space="preserve"> two-quarters increments at the beginning of 2011 and 2016. Perhaps the first increment was related to the </w:t>
+        <w:t xml:space="preserve"> bodies have have similar figures (35-40 thousand) and it is worth mentioning that the civil service had two two two-quarters increments at the beginning of 2011 and 2016. Perhaps the first increment was related to the </w:t>
       </w:r>
       <w:r>
         <w:t>Public Service Reform Plan</w:t>
@@ -422,6 +382,8 @@
         <w:t>Finally Garda Siochana and Defense have the smallest contribution to public employment (11-13 thousand) showing the most stable figures (flattest plots).</w:t>
       </w:r>
     </w:p>
+    <w:p/>
+    <w:p/>
     <w:p>
       <w:r>
         <w:rPr>
@@ -444,7 +406,7 @@
                     <pic:cNvPicPr/>
                   </pic:nvPicPr>
                   <pic:blipFill>
-                    <a:blip r:embed="rId10"/>
+                    <a:blip r:embed="rId11"/>
                     <a:stretch>
                       <a:fillRect/>
                     </a:stretch>
@@ -465,8 +427,349 @@
         </w:drawing>
       </w:r>
     </w:p>
-    <w:p/>
-    <w:p/>
+    <w:p>
+      <w:pPr>
+        <w:rPr>
+          <w:b/>
+          <w:bCs/>
+        </w:rPr>
+      </w:pPr>
+      <w:r>
+        <w:rPr>
+          <w:b/>
+          <w:bCs/>
+        </w:rPr>
+        <w:t>Earnings</w:t>
+      </w:r>
+    </w:p>
+    <w:p>
+      <w:r>
+        <w:t xml:space="preserve">The public </w:t>
+      </w:r>
+      <w:r>
+        <w:t>salaries</w:t>
+      </w:r>
+      <w:r>
+        <w:t xml:space="preserve"> in Ireland</w:t>
+      </w:r>
+      <w:r>
+        <w:t xml:space="preserve"> were </w:t>
+      </w:r>
+      <w:r>
+        <w:t xml:space="preserve">mainly above 900 euros weekly until 2016, when there is a clear </w:t>
+      </w:r>
+      <w:r>
+        <w:t xml:space="preserve">change in the </w:t>
+      </w:r>
+      <w:r>
+        <w:t xml:space="preserve">pattern </w:t>
+      </w:r>
+      <w:r>
+        <w:t xml:space="preserve">with a slow and </w:t>
+      </w:r>
+      <w:r>
+        <w:t xml:space="preserve">progressive </w:t>
+      </w:r>
+      <w:r>
+        <w:t>increment</w:t>
+      </w:r>
+      <w:r>
+        <w:t xml:space="preserve"> starts</w:t>
+      </w:r>
+      <w:r>
+        <w:t xml:space="preserve"> </w:t>
+      </w:r>
+      <w:r>
+        <w:t>until</w:t>
+      </w:r>
+      <w:r>
+        <w:t xml:space="preserve"> the last observation</w:t>
+      </w:r>
+      <w:r>
+        <w:t>,</w:t>
+      </w:r>
+      <w:r>
+        <w:t xml:space="preserve"> which is</w:t>
+      </w:r>
+      <w:r>
+        <w:t xml:space="preserve"> around</w:t>
+      </w:r>
+      <w:r>
+        <w:t xml:space="preserve"> 1,100 euros per week.</w:t>
+      </w:r>
+      <w:r>
+        <w:t xml:space="preserve"> The semi-state bodies follow a fairly similar pattern and </w:t>
+      </w:r>
+      <w:r>
+        <w:t>did increase the average</w:t>
+      </w:r>
+      <w:r>
+        <w:t xml:space="preserve"> salaries</w:t>
+      </w:r>
+      <w:r>
+        <w:t xml:space="preserve"> between </w:t>
+      </w:r>
+      <w:r>
+        <w:t>2011 and 2019.</w:t>
+      </w:r>
+      <w:r>
+        <w:t xml:space="preserve"> </w:t>
+      </w:r>
+      <w:r>
+        <w:t>Before and after these years</w:t>
+      </w:r>
+      <w:r>
+        <w:t xml:space="preserve"> they did not seem </w:t>
+      </w:r>
+      <w:r>
+        <w:t>to add</w:t>
+      </w:r>
+      <w:r>
+        <w:t xml:space="preserve"> anything </w:t>
+      </w:r>
+      <w:r>
+        <w:t>significant to the metric:</w:t>
+      </w:r>
+    </w:p>
+    <w:p>
+      <w:r>
+        <w:lastRenderedPageBreak/>
+        <w:drawing>
+          <wp:inline distT="0" distB="0" distL="0" distR="0" wp14:anchorId="155C460F" wp14:editId="02EAE565">
+            <wp:extent cx="5943600" cy="3647440"/>
+            <wp:effectExtent l="0" t="0" r="0" b="0"/>
+            <wp:docPr id="5" name="Picture 5"/>
+            <wp:cNvGraphicFramePr>
+              <a:graphicFrameLocks xmlns:a="http://schemas.openxmlformats.org/drawingml/2006/main" noChangeAspect="1"/>
+            </wp:cNvGraphicFramePr>
+            <a:graphic xmlns:a="http://schemas.openxmlformats.org/drawingml/2006/main">
+              <a:graphicData uri="http://schemas.openxmlformats.org/drawingml/2006/picture">
+                <pic:pic xmlns:pic="http://schemas.openxmlformats.org/drawingml/2006/picture">
+                  <pic:nvPicPr>
+                    <pic:cNvPr id="1" name=""/>
+                    <pic:cNvPicPr/>
+                  </pic:nvPicPr>
+                  <pic:blipFill>
+                    <a:blip r:embed="rId12"/>
+                    <a:stretch>
+                      <a:fillRect/>
+                    </a:stretch>
+                  </pic:blipFill>
+                  <pic:spPr>
+                    <a:xfrm>
+                      <a:off x="0" y="0"/>
+                      <a:ext cx="5943600" cy="3647440"/>
+                    </a:xfrm>
+                    <a:prstGeom prst="rect">
+                      <a:avLst/>
+                    </a:prstGeom>
+                  </pic:spPr>
+                </pic:pic>
+              </a:graphicData>
+            </a:graphic>
+          </wp:inline>
+        </w:drawing>
+      </w:r>
+    </w:p>
+    <w:p>
+      <w:r>
+        <w:t>As far as semi-state companies are concerned</w:t>
+      </w:r>
+      <w:r>
+        <w:t xml:space="preserve">, </w:t>
+      </w:r>
+      <w:r>
+        <w:t xml:space="preserve">the </w:t>
+      </w:r>
+      <w:r>
+        <w:t xml:space="preserve">non-commercial </w:t>
+      </w:r>
+      <w:r>
+        <w:t>had higher salaries</w:t>
+      </w:r>
+      <w:r>
+        <w:t xml:space="preserve"> </w:t>
+      </w:r>
+      <w:r>
+        <w:t>until 2013 but they fell behind</w:t>
+      </w:r>
+      <w:r>
+        <w:t xml:space="preserve"> the year after</w:t>
+      </w:r>
+      <w:r>
+        <w:t xml:space="preserve"> and </w:t>
+      </w:r>
+      <w:r>
+        <w:t>from</w:t>
+      </w:r>
+      <w:r>
+        <w:t xml:space="preserve"> 2020</w:t>
+      </w:r>
+      <w:r>
+        <w:t xml:space="preserve"> onwards </w:t>
+      </w:r>
+      <w:r>
+        <w:t>all three types of semi-state</w:t>
+      </w:r>
+      <w:r>
+        <w:t xml:space="preserve"> companies</w:t>
+      </w:r>
+      <w:r>
+        <w:t xml:space="preserve"> </w:t>
+      </w:r>
+      <w:r>
+        <w:t>showed relatively similar salaries:</w:t>
+      </w:r>
+    </w:p>
+    <w:p>
+      <w:r>
+        <w:lastRenderedPageBreak/>
+        <w:drawing>
+          <wp:inline distT="0" distB="0" distL="0" distR="0" wp14:anchorId="19F5D745" wp14:editId="549B92A2">
+            <wp:extent cx="5943600" cy="3820795"/>
+            <wp:effectExtent l="0" t="0" r="0" b="8255"/>
+            <wp:docPr id="4" name="Picture 4"/>
+            <wp:cNvGraphicFramePr>
+              <a:graphicFrameLocks xmlns:a="http://schemas.openxmlformats.org/drawingml/2006/main" noChangeAspect="1"/>
+            </wp:cNvGraphicFramePr>
+            <a:graphic xmlns:a="http://schemas.openxmlformats.org/drawingml/2006/main">
+              <a:graphicData uri="http://schemas.openxmlformats.org/drawingml/2006/picture">
+                <pic:pic xmlns:pic="http://schemas.openxmlformats.org/drawingml/2006/picture">
+                  <pic:nvPicPr>
+                    <pic:cNvPr id="1" name=""/>
+                    <pic:cNvPicPr/>
+                  </pic:nvPicPr>
+                  <pic:blipFill>
+                    <a:blip r:embed="rId13"/>
+                    <a:stretch>
+                      <a:fillRect/>
+                    </a:stretch>
+                  </pic:blipFill>
+                  <pic:spPr>
+                    <a:xfrm>
+                      <a:off x="0" y="0"/>
+                      <a:ext cx="5943600" cy="3820795"/>
+                    </a:xfrm>
+                    <a:prstGeom prst="rect">
+                      <a:avLst/>
+                    </a:prstGeom>
+                  </pic:spPr>
+                </pic:pic>
+              </a:graphicData>
+            </a:graphic>
+          </wp:inline>
+        </w:drawing>
+      </w:r>
+    </w:p>
+    <w:p>
+      <w:r>
+        <w:t>Regarding sub-sectors</w:t>
+      </w:r>
+      <w:r>
+        <w:t xml:space="preserve"> it is more th</w:t>
+      </w:r>
+      <w:r>
+        <w:t xml:space="preserve">an obvious that Garda Siochana </w:t>
+      </w:r>
+      <w:r>
+        <w:t>has always had a salary greater than the other</w:t>
+      </w:r>
+      <w:r>
+        <w:t xml:space="preserve"> subsectors</w:t>
+      </w:r>
+      <w:r>
+        <w:t>, however they all have increased similarly</w:t>
+      </w:r>
+      <w:r>
+        <w:t xml:space="preserve"> </w:t>
+      </w:r>
+      <w:r>
+        <w:t xml:space="preserve">and </w:t>
+      </w:r>
+      <w:r>
+        <w:t xml:space="preserve">seem to </w:t>
+      </w:r>
+      <w:r>
+        <w:t xml:space="preserve">follow </w:t>
+      </w:r>
+      <w:r>
+        <w:t xml:space="preserve">the same approximate </w:t>
+      </w:r>
+      <w:r>
+        <w:t>trend</w:t>
+      </w:r>
+      <w:r>
+        <w:t xml:space="preserve"> </w:t>
+      </w:r>
+      <w:r>
+        <w:t>keep</w:t>
+      </w:r>
+      <w:r>
+        <w:t>ing</w:t>
+      </w:r>
+      <w:r>
+        <w:t xml:space="preserve"> their ranges </w:t>
+      </w:r>
+      <w:r>
+        <w:t>within the same boundaries</w:t>
+      </w:r>
+      <w:r>
+        <w:t xml:space="preserve">, </w:t>
+      </w:r>
+      <w:r>
+        <w:t>with Education following the Garda, then Health, Civil Service</w:t>
+      </w:r>
+      <w:r>
+        <w:t>, Defense and finally the Regional bodies</w:t>
+      </w:r>
+      <w:r>
+        <w:t xml:space="preserve">. Perhaps Civil Service </w:t>
+      </w:r>
+      <w:r>
+        <w:t xml:space="preserve">has more </w:t>
+      </w:r>
+      <w:r>
+        <w:lastRenderedPageBreak/>
+        <w:t>variability around 2010.</w:t>
+      </w:r>
+      <w:r>
+        <w:drawing>
+          <wp:inline distT="0" distB="0" distL="0" distR="0" wp14:anchorId="089F1A3B" wp14:editId="09DF1E46">
+            <wp:extent cx="5943600" cy="3691890"/>
+            <wp:effectExtent l="0" t="0" r="0" b="3810"/>
+            <wp:docPr id="6" name="Picture 6"/>
+            <wp:cNvGraphicFramePr>
+              <a:graphicFrameLocks xmlns:a="http://schemas.openxmlformats.org/drawingml/2006/main" noChangeAspect="1"/>
+            </wp:cNvGraphicFramePr>
+            <a:graphic xmlns:a="http://schemas.openxmlformats.org/drawingml/2006/main">
+              <a:graphicData uri="http://schemas.openxmlformats.org/drawingml/2006/picture">
+                <pic:pic xmlns:pic="http://schemas.openxmlformats.org/drawingml/2006/picture">
+                  <pic:nvPicPr>
+                    <pic:cNvPr id="1" name=""/>
+                    <pic:cNvPicPr/>
+                  </pic:nvPicPr>
+                  <pic:blipFill>
+                    <a:blip r:embed="rId14"/>
+                    <a:stretch>
+                      <a:fillRect/>
+                    </a:stretch>
+                  </pic:blipFill>
+                  <pic:spPr>
+                    <a:xfrm>
+                      <a:off x="0" y="0"/>
+                      <a:ext cx="5943600" cy="3691890"/>
+                    </a:xfrm>
+                    <a:prstGeom prst="rect">
+                      <a:avLst/>
+                    </a:prstGeom>
+                  </pic:spPr>
+                </pic:pic>
+              </a:graphicData>
+            </a:graphic>
+          </wp:inline>
+        </w:drawing>
+      </w:r>
+    </w:p>
     <w:p>
       <w:pPr>
         <w:pStyle w:val="Heading1"/>
@@ -563,7 +866,7 @@
     <w:p/>
     <w:p/>
     <w:p>
-      <w:hyperlink r:id="rId11" w:history="1">
+      <w:hyperlink r:id="rId15" w:history="1">
         <w:r>
           <w:rPr>
             <w:rStyle w:val="Hyperlink"/>
@@ -628,7 +931,7 @@
       <w:r>
         <w:t xml:space="preserve"> pse.csv </w:t>
       </w:r>
-      <w:hyperlink r:id="rId12" w:history="1">
+      <w:hyperlink r:id="rId16" w:history="1">
         <w:r>
           <w:rPr>
             <w:rStyle w:val="Hyperlink"/>
@@ -651,7 +954,7 @@
       <w:r>
         <w:t xml:space="preserve">-&gt; emp.csv </w:t>
       </w:r>
-      <w:hyperlink r:id="rId13" w:history="1">
+      <w:hyperlink r:id="rId17" w:history="1">
         <w:r>
           <w:rPr>
             <w:rStyle w:val="Hyperlink"/>
@@ -672,9 +975,18 @@
       <w:r>
         <w:t xml:space="preserve"> </w:t>
       </w:r>
-    </w:p>
-    <w:p>
-      <w:hyperlink r:id="rId14" w:history="1">
+      <w:r>
+        <w:t xml:space="preserve">-&gt; </w:t>
+      </w:r>
+      <w:r>
+        <w:t>pubprivcompensation</w:t>
+      </w:r>
+      <w:r>
+        <w:t>.xslx</w:t>
+      </w:r>
+    </w:p>
+    <w:p>
+      <w:hyperlink r:id="rId18" w:history="1">
         <w:r>
           <w:rPr>
             <w:rStyle w:val="Hyperlink"/>
@@ -1467,6 +1779,18 @@
       <w:color w:val="2F5496" w:themeColor="accent1" w:themeShade="BF"/>
     </w:rPr>
   </w:style>
+  <w:style w:type="character" w:styleId="FollowedHyperlink">
+    <w:name w:val="FollowedHyperlink"/>
+    <w:basedOn w:val="DefaultParagraphFont"/>
+    <w:uiPriority w:val="99"/>
+    <w:semiHidden/>
+    <w:unhideWhenUsed/>
+    <w:rsid w:val="003E18BF"/>
+    <w:rPr>
+      <w:color w:val="954F72" w:themeColor="followedHyperlink"/>
+      <w:u w:val="single"/>
+    </w:rPr>
+  </w:style>
 </w:styles>
 </file>
 

</xml_diff>

<commit_message>
UK data types and data mining methodology
</commit_message>
<xml_diff>
--- a/sba22448_Integrated_CA.docx
+++ b/sba22448_Integrated_CA.docx
@@ -3,14 +3,35 @@
 <w:document xmlns:wpc="http://schemas.microsoft.com/office/word/2010/wordprocessingCanvas" xmlns:cx="http://schemas.microsoft.com/office/drawing/2014/chartex" xmlns:cx1="http://schemas.microsoft.com/office/drawing/2015/9/8/chartex" xmlns:cx2="http://schemas.microsoft.com/office/drawing/2015/10/21/chartex" xmlns:cx3="http://schemas.microsoft.com/office/drawing/2016/5/9/chartex" xmlns:cx4="http://schemas.microsoft.com/office/drawing/2016/5/10/chartex" xmlns:cx5="http://schemas.microsoft.com/office/drawing/2016/5/11/chartex" xmlns:cx6="http://schemas.microsoft.com/office/drawing/2016/5/12/chartex" xmlns:cx7="http://schemas.microsoft.com/office/drawing/2016/5/13/chartex" xmlns:cx8="http://schemas.microsoft.com/office/drawing/2016/5/14/chartex" xmlns:mc="http://schemas.openxmlformats.org/markup-compatibility/2006" xmlns:aink="http://schemas.microsoft.com/office/drawing/2016/ink" xmlns:am3d="http://schemas.microsoft.com/office/drawing/2017/model3d" xmlns:o="urn:schemas-microsoft-com:office:office" xmlns:oel="http://schemas.microsoft.com/office/2019/extlst" xmlns:r="http://schemas.openxmlformats.org/officeDocument/2006/relationships" xmlns:m="http://schemas.openxmlformats.org/officeDocument/2006/math" xmlns:v="urn:schemas-microsoft-com:vml" xmlns:wp14="http://schemas.microsoft.com/office/word/2010/wordprocessingDrawing" xmlns:wp="http://schemas.openxmlformats.org/drawingml/2006/wordprocessingDrawing" xmlns:w10="urn:schemas-microsoft-com:office:word" xmlns:w="http://schemas.openxmlformats.org/wordprocessingml/2006/main" xmlns:w14="http://schemas.microsoft.com/office/word/2010/wordml" xmlns:w15="http://schemas.microsoft.com/office/word/2012/wordml" xmlns:w16cex="http://schemas.microsoft.com/office/word/2018/wordml/cex" xmlns:w16cid="http://schemas.microsoft.com/office/word/2016/wordml/cid" xmlns:w16="http://schemas.microsoft.com/office/word/2018/wordml" xmlns:w16sdtdh="http://schemas.microsoft.com/office/word/2020/wordml/sdtdatahash" xmlns:w16se="http://schemas.microsoft.com/office/word/2015/wordml/symex" xmlns:wpg="http://schemas.microsoft.com/office/word/2010/wordprocessingGroup" xmlns:wpi="http://schemas.microsoft.com/office/word/2010/wordprocessingInk" xmlns:wne="http://schemas.microsoft.com/office/word/2006/wordml" xmlns:wps="http://schemas.microsoft.com/office/word/2010/wordprocessingShape" mc:Ignorable="w14 w15 w16se w16cid w16 w16cex w16sdtdh wp14">
   <w:body>
     <w:p>
-      <w:hyperlink r:id="rId7" w:history="1">
-        <w:r>
-          <w:rPr>
-            <w:rStyle w:val="Hyperlink"/>
-          </w:rPr>
-          <w:t>Github link</w:t>
-        </w:r>
-      </w:hyperlink>
+      <w:r>
+        <w:fldChar w:fldCharType="begin"/>
+      </w:r>
+      <w:r>
+        <w:instrText xml:space="preserve"> HYPERLINK "https://github.com/Carloselrecharlie/ML_assessment_repeat.git" </w:instrText>
+      </w:r>
+      <w:r>
+        <w:fldChar w:fldCharType="separate"/>
+      </w:r>
+      <w:proofErr w:type="spellStart"/>
+      <w:r>
+        <w:rPr>
+          <w:rStyle w:val="Hyperlink"/>
+        </w:rPr>
+        <w:t>Github</w:t>
+      </w:r>
+      <w:proofErr w:type="spellEnd"/>
+      <w:r>
+        <w:rPr>
+          <w:rStyle w:val="Hyperlink"/>
+        </w:rPr>
+        <w:t xml:space="preserve"> link</w:t>
+      </w:r>
+      <w:r>
+        <w:rPr>
+          <w:rStyle w:val="Hyperlink"/>
+        </w:rPr>
+        <w:fldChar w:fldCharType="end"/>
+      </w:r>
     </w:p>
     <w:p>
       <w:pPr>
@@ -20,7 +41,6 @@
         <w:t>Introduction</w:t>
       </w:r>
     </w:p>
-    <w:p/>
     <w:p>
       <w:r>
         <w:t xml:space="preserve">The source data from Ireland </w:t>
@@ -50,8 +70,9 @@
       <w:r>
         <w:t>Creative Commons Attribution 4.0</w:t>
       </w:r>
-    </w:p>
-    <w:p>
+      <w:r>
+        <w:t xml:space="preserve">. </w:t>
+      </w:r>
       <w:r>
         <w:t>The data from Spain was taken from the National Institute of Statistics</w:t>
       </w:r>
@@ -74,7 +95,16 @@
         <w:t>(INE, no date)</w:t>
       </w:r>
       <w:r>
-        <w:t xml:space="preserve">. Therefore this </w:t>
+        <w:t xml:space="preserve">. </w:t>
+      </w:r>
+      <w:r>
+        <w:t>And according to t</w:t>
+      </w:r>
+      <w:r>
+        <w:t>hat notice</w:t>
+      </w:r>
+      <w:r>
+        <w:t xml:space="preserve"> this </w:t>
       </w:r>
       <w:r>
         <w:t>document is referenced as “</w:t>
@@ -82,7 +112,7 @@
       <w:r>
         <w:t xml:space="preserve">Own compilation with data taken from the INE website: </w:t>
       </w:r>
-      <w:hyperlink r:id="rId8" w:history="1">
+      <w:hyperlink r:id="rId7" w:history="1">
         <w:r>
           <w:rPr>
             <w:rStyle w:val="Hyperlink"/>
@@ -94,16 +124,170 @@
         <w:t>”</w:t>
       </w:r>
       <w:r>
-        <w:t xml:space="preserve"> and</w:t>
-      </w:r>
-      <w:r>
-        <w:t xml:space="preserve"> the source data was updated up to the first trimester of </w:t>
+        <w:t xml:space="preserve">, being </w:t>
+      </w:r>
+      <w:r>
+        <w:t xml:space="preserve">the source data updated up to the first </w:t>
+      </w:r>
+      <w:r>
+        <w:t>quarter</w:t>
+      </w:r>
+      <w:r>
+        <w:t xml:space="preserve"> of </w:t>
       </w:r>
       <w:r>
         <w:t>2023</w:t>
       </w:r>
       <w:r>
         <w:t>.</w:t>
+      </w:r>
+      <w:r>
+        <w:t xml:space="preserve"> Finally the data from the United Kingdom</w:t>
+      </w:r>
+      <w:r>
+        <w:t xml:space="preserve"> (ONS 2023)</w:t>
+      </w:r>
+      <w:r>
+        <w:t xml:space="preserve"> </w:t>
+      </w:r>
+      <w:r>
+        <w:t xml:space="preserve">is published under the Open Government </w:t>
+      </w:r>
+      <w:r>
+        <w:t>License</w:t>
+      </w:r>
+      <w:r>
+        <w:t xml:space="preserve"> (OGL)</w:t>
+      </w:r>
+      <w:r>
+        <w:t>.</w:t>
+      </w:r>
+    </w:p>
+    <w:p>
+      <w:r>
+        <w:t xml:space="preserve"> </w:t>
+      </w:r>
+      <w:r>
+        <w:t xml:space="preserve">The </w:t>
+      </w:r>
+      <w:r>
+        <w:t>data mining methodolog</w:t>
+      </w:r>
+      <w:r>
+        <w:t>y</w:t>
+      </w:r>
+      <w:r>
+        <w:t xml:space="preserve"> </w:t>
+      </w:r>
+      <w:r>
+        <w:t>chosen for this project is</w:t>
+      </w:r>
+      <w:r>
+        <w:t xml:space="preserve"> CRISP-DM</w:t>
+      </w:r>
+      <w:r>
+        <w:t xml:space="preserve">, the main reason is because it includes business </w:t>
+      </w:r>
+      <w:r>
+        <w:t xml:space="preserve">understanding stage </w:t>
+      </w:r>
+      <w:r>
+        <w:t xml:space="preserve">which is necessary to </w:t>
+      </w:r>
+      <w:r>
+        <w:t>clarify the expectations from the organization</w:t>
+      </w:r>
+      <w:r>
+        <w:t xml:space="preserve"> (</w:t>
+      </w:r>
+      <w:r>
+        <w:t>IBM 2016</w:t>
+      </w:r>
+      <w:r>
+        <w:t>)</w:t>
+      </w:r>
+      <w:r>
+        <w:t xml:space="preserve">, </w:t>
+      </w:r>
+      <w:r>
+        <w:t>a</w:t>
+      </w:r>
+      <w:r>
+        <w:t xml:space="preserve"> state</w:t>
+      </w:r>
+      <w:r>
+        <w:t xml:space="preserve"> in this case</w:t>
+      </w:r>
+      <w:r>
+        <w:t xml:space="preserve">, </w:t>
+      </w:r>
+      <w:r>
+        <w:t xml:space="preserve">and states </w:t>
+      </w:r>
+      <w:r>
+        <w:t>al</w:t>
+      </w:r>
+      <w:r>
+        <w:t xml:space="preserve">so </w:t>
+      </w:r>
+      <w:r>
+        <w:t xml:space="preserve">are </w:t>
+      </w:r>
+      <w:r>
+        <w:t>business</w:t>
+      </w:r>
+      <w:r>
+        <w:t>es</w:t>
+      </w:r>
+      <w:r>
+        <w:t xml:space="preserve">, just like a big </w:t>
+      </w:r>
+      <w:r>
+        <w:t xml:space="preserve">corporation </w:t>
+      </w:r>
+      <w:r>
+        <w:t>with the same needs.</w:t>
+      </w:r>
+      <w:r>
+        <w:t xml:space="preserve"> This step </w:t>
+      </w:r>
+      <w:r>
+        <w:t xml:space="preserve">really helps this project to point to a </w:t>
+      </w:r>
+      <w:r>
+        <w:t xml:space="preserve">successful </w:t>
+      </w:r>
+      <w:r>
+        <w:t>direction.</w:t>
+      </w:r>
+    </w:p>
+    <w:p>
+      <w:r>
+        <w:t>It also includes the implementation stage which</w:t>
+      </w:r>
+      <w:r>
+        <w:t xml:space="preserve"> focuses in taking advantage of </w:t>
+      </w:r>
+      <w:r>
+        <w:t xml:space="preserve">what achieved </w:t>
+      </w:r>
+      <w:r>
+        <w:t xml:space="preserve">through the previous work. At least from the </w:t>
+      </w:r>
+      <w:r>
+        <w:t>design</w:t>
+      </w:r>
+      <w:r>
+        <w:t xml:space="preserve"> point of view</w:t>
+      </w:r>
+      <w:r>
+        <w:t>,</w:t>
+      </w:r>
+      <w:r>
+        <w:t xml:space="preserve"> this methodology is the most complete</w:t>
+      </w:r>
+      <w:r>
+        <w:t xml:space="preserve"> </w:t>
       </w:r>
     </w:p>
     <w:p/>
@@ -183,11 +367,140 @@
         <w:rPr>
           <w:noProof/>
         </w:rPr>
+        <w:lastRenderedPageBreak/>
         <w:drawing>
           <wp:inline distT="0" distB="0" distL="0" distR="0" wp14:anchorId="30F4BCBA" wp14:editId="59EEB6ED">
             <wp:extent cx="5943600" cy="3535045"/>
             <wp:effectExtent l="0" t="0" r="0" b="8255"/>
             <wp:docPr id="3" name="Picture 3"/>
+            <wp:cNvGraphicFramePr>
+              <a:graphicFrameLocks xmlns:a="http://schemas.openxmlformats.org/drawingml/2006/main" noChangeAspect="1"/>
+            </wp:cNvGraphicFramePr>
+            <a:graphic xmlns:a="http://schemas.openxmlformats.org/drawingml/2006/main">
+              <a:graphicData uri="http://schemas.openxmlformats.org/drawingml/2006/picture">
+                <pic:pic xmlns:pic="http://schemas.openxmlformats.org/drawingml/2006/picture">
+                  <pic:nvPicPr>
+                    <pic:cNvPr id="1" name=""/>
+                    <pic:cNvPicPr/>
+                  </pic:nvPicPr>
+                  <pic:blipFill>
+                    <a:blip r:embed="rId8"/>
+                    <a:stretch>
+                      <a:fillRect/>
+                    </a:stretch>
+                  </pic:blipFill>
+                  <pic:spPr>
+                    <a:xfrm>
+                      <a:off x="0" y="0"/>
+                      <a:ext cx="5943600" cy="3535045"/>
+                    </a:xfrm>
+                    <a:prstGeom prst="rect">
+                      <a:avLst/>
+                    </a:prstGeom>
+                  </pic:spPr>
+                </pic:pic>
+              </a:graphicData>
+            </a:graphic>
+          </wp:inline>
+        </w:drawing>
+      </w:r>
+    </w:p>
+    <w:p>
+      <w:r>
+        <w:t>Regarding semi-state companies</w:t>
+      </w:r>
+      <w:r>
+        <w:t>,</w:t>
+      </w:r>
+      <w:r>
+        <w:t xml:space="preserve"> these are mainly represented by commercial ones</w:t>
+      </w:r>
+      <w:r>
+        <w:t xml:space="preserve"> with </w:t>
+      </w:r>
+      <w:r>
+        <w:t>3- or 4 more-times</w:t>
+      </w:r>
+      <w:r>
+        <w:t xml:space="preserve"> employment</w:t>
+      </w:r>
+      <w:r>
+        <w:t xml:space="preserve">, with decreasing figures until </w:t>
+      </w:r>
+      <w:r>
+        <w:t xml:space="preserve">2015, where after a slight increase </w:t>
+      </w:r>
+      <w:r>
+        <w:t xml:space="preserve">the third quarter of 2015, it remains more stable until </w:t>
+      </w:r>
+      <w:r>
+        <w:t xml:space="preserve">2022, where </w:t>
+      </w:r>
+      <w:r>
+        <w:t xml:space="preserve">another </w:t>
+      </w:r>
+      <w:r>
+        <w:t xml:space="preserve">positive </w:t>
+      </w:r>
+      <w:r>
+        <w:t>spell is obvious.</w:t>
+      </w:r>
+    </w:p>
+    <w:p>
+      <w:r>
+        <w:t xml:space="preserve">Similarly, the non-commercial ones </w:t>
+      </w:r>
+      <w:r>
+        <w:t>were slightly decreasing until 2014</w:t>
+      </w:r>
+      <w:r>
+        <w:t xml:space="preserve"> </w:t>
+      </w:r>
+      <w:r>
+        <w:t xml:space="preserve">but the </w:t>
+      </w:r>
+      <w:r>
+        <w:t xml:space="preserve">first quarter of this </w:t>
+      </w:r>
+      <w:r>
+        <w:t>year</w:t>
+      </w:r>
+      <w:r>
+        <w:t xml:space="preserve"> and year 2022,</w:t>
+      </w:r>
+      <w:r>
+        <w:t xml:space="preserve"> </w:t>
+      </w:r>
+      <w:r>
+        <w:t xml:space="preserve">there </w:t>
+      </w:r>
+      <w:r>
+        <w:t xml:space="preserve">were </w:t>
+      </w:r>
+      <w:r>
+        <w:t xml:space="preserve">positive </w:t>
+      </w:r>
+      <w:r>
+        <w:t xml:space="preserve">spikes </w:t>
+      </w:r>
+      <w:r>
+        <w:t>in employment</w:t>
+      </w:r>
+      <w:r>
+        <w:t>.</w:t>
+      </w:r>
+    </w:p>
+    <w:p>
+      <w:r>
+        <w:rPr>
+          <w:noProof/>
+        </w:rPr>
+        <w:lastRenderedPageBreak/>
+        <w:drawing>
+          <wp:inline distT="0" distB="0" distL="0" distR="0" wp14:anchorId="7227F745" wp14:editId="343A8E5E">
+            <wp:extent cx="5943600" cy="3781425"/>
+            <wp:effectExtent l="0" t="0" r="0" b="9525"/>
+            <wp:docPr id="2" name="Picture 2"/>
             <wp:cNvGraphicFramePr>
               <a:graphicFrameLocks xmlns:a="http://schemas.openxmlformats.org/drawingml/2006/main" noChangeAspect="1"/>
             </wp:cNvGraphicFramePr>
@@ -207,7 +520,7 @@
                   <pic:spPr>
                     <a:xfrm>
                       <a:off x="0" y="0"/>
-                      <a:ext cx="5943600" cy="3535045"/>
+                      <a:ext cx="5943600" cy="3781425"/>
                     </a:xfrm>
                     <a:prstGeom prst="rect">
                       <a:avLst/>
@@ -220,102 +533,69 @@
         </w:drawing>
       </w:r>
     </w:p>
-    <w:p>
-      <w:r>
-        <w:t>Regarding semi-state companies</w:t>
-      </w:r>
-      <w:r>
-        <w:t>,</w:t>
-      </w:r>
-      <w:r>
-        <w:t xml:space="preserve"> these are mainly represented by commercial ones</w:t>
-      </w:r>
-      <w:r>
-        <w:t xml:space="preserve"> with </w:t>
-      </w:r>
-      <w:r>
-        <w:t>3- or 4 more-times</w:t>
-      </w:r>
-      <w:r>
-        <w:t xml:space="preserve"> employment</w:t>
-      </w:r>
-      <w:r>
-        <w:t xml:space="preserve">, with decreasing figures until </w:t>
-      </w:r>
-      <w:r>
-        <w:t xml:space="preserve">2015, where after a slight increase </w:t>
-      </w:r>
-      <w:r>
-        <w:t xml:space="preserve">the third quarter of 2015, it remains more stable until </w:t>
-      </w:r>
-      <w:r>
-        <w:t xml:space="preserve">2022, where </w:t>
-      </w:r>
-      <w:r>
-        <w:t xml:space="preserve">another </w:t>
-      </w:r>
-      <w:r>
-        <w:t xml:space="preserve">positive </w:t>
-      </w:r>
-      <w:r>
-        <w:t>spell is obvious.</w:t>
-      </w:r>
-    </w:p>
-    <w:p>
-      <w:r>
+    <w:p/>
+    <w:p>
+      <w:r>
+        <w:t xml:space="preserve">In general the public employment by subsectors in Ireland has not seemed to vary meaningfully within the last 15 years. The main character has been the </w:t>
+      </w:r>
+      <w:r>
+        <w:t>health</w:t>
+      </w:r>
+      <w:r>
+        <w:t xml:space="preserve"> sector, for being the leading employer (ranging between 120 and 175 thousand of employees) and the group which has increased the most. In fact, between 2008 and 2014 the tendency was negative with a progressive decrement, however after a stable year 2015 the tendency switches to a slight employment increase. And this only changes again in the second quarter of 2020 with COVID pandemic. Anyhow the positive balance keeps growing the following quarter, especially the third quarter of 2022. </w:t>
+      </w:r>
+    </w:p>
+    <w:p>
+      <w:r>
+        <w:t xml:space="preserve">Education is the second most important public employment sub-sector (above 100 and below 125 thousand employees) and it clearly shows a seasonal pattern where it decreases every fourth quarter, corresponding to the summertime (holiday). Finally civil service and </w:t>
+      </w:r>
+      <w:r>
+        <w:t>regional</w:t>
+      </w:r>
+      <w:r>
+        <w:t xml:space="preserve"> bodies have </w:t>
+      </w:r>
+      <w:proofErr w:type="spellStart"/>
+      <w:r>
+        <w:t>have</w:t>
+      </w:r>
+      <w:proofErr w:type="spellEnd"/>
+      <w:r>
+        <w:t xml:space="preserve"> similar figures (35-40 thousand) and it is worth mentioning that the civil service had two </w:t>
+      </w:r>
+      <w:proofErr w:type="spellStart"/>
+      <w:r>
+        <w:t>two</w:t>
+      </w:r>
+      <w:proofErr w:type="spellEnd"/>
+      <w:r>
+        <w:t xml:space="preserve"> two-quarters increments at the beginning of 2011 and 2016. Perhaps the first increment was related to the </w:t>
+      </w:r>
+      <w:r>
+        <w:t>Public Service Reform Plan</w:t>
+      </w:r>
+      <w:r>
+        <w:t xml:space="preserve"> which took place that year.</w:t>
+      </w:r>
+    </w:p>
+    <w:p>
+      <w:r>
+        <w:t>Finally Garda Siochana and Defense have the smallest contribution to public employment (11-13 thousand) showing the most stable figures (flattest plots).</w:t>
+      </w:r>
+    </w:p>
+    <w:p/>
+    <w:p/>
+    <w:p>
+      <w:r>
+        <w:rPr>
+          <w:noProof/>
+        </w:rPr>
         <w:lastRenderedPageBreak/>
-        <w:t xml:space="preserve">Similarly, the non-commercial ones </w:t>
-      </w:r>
-      <w:r>
-        <w:t>were slightly decreasing until 2014</w:t>
-      </w:r>
-      <w:r>
-        <w:t xml:space="preserve"> </w:t>
-      </w:r>
-      <w:r>
-        <w:t xml:space="preserve">but the </w:t>
-      </w:r>
-      <w:r>
-        <w:t xml:space="preserve">first quarter of this </w:t>
-      </w:r>
-      <w:r>
-        <w:t>year</w:t>
-      </w:r>
-      <w:r>
-        <w:t xml:space="preserve"> and year 2022,</w:t>
-      </w:r>
-      <w:r>
-        <w:t xml:space="preserve"> </w:t>
-      </w:r>
-      <w:r>
-        <w:t xml:space="preserve">there </w:t>
-      </w:r>
-      <w:r>
-        <w:t xml:space="preserve">were </w:t>
-      </w:r>
-      <w:r>
-        <w:t xml:space="preserve">positive </w:t>
-      </w:r>
-      <w:r>
-        <w:t xml:space="preserve">spikes </w:t>
-      </w:r>
-      <w:r>
-        <w:t>in employment</w:t>
-      </w:r>
-      <w:r>
-        <w:t>.</w:t>
-      </w:r>
-    </w:p>
-    <w:p>
-      <w:r>
-        <w:rPr>
-          <w:noProof/>
-        </w:rPr>
         <w:drawing>
-          <wp:inline distT="0" distB="0" distL="0" distR="0" wp14:anchorId="7227F745" wp14:editId="343A8E5E">
-            <wp:extent cx="5943600" cy="3781425"/>
-            <wp:effectExtent l="0" t="0" r="0" b="9525"/>
-            <wp:docPr id="2" name="Picture 2"/>
+          <wp:inline distT="0" distB="0" distL="0" distR="0" wp14:anchorId="0F7DA935" wp14:editId="47F33338">
+            <wp:extent cx="5943600" cy="3678555"/>
+            <wp:effectExtent l="0" t="0" r="0" b="0"/>
+            <wp:docPr id="1" name="Picture 1"/>
             <wp:cNvGraphicFramePr>
               <a:graphicFrameLocks xmlns:a="http://schemas.openxmlformats.org/drawingml/2006/main" noChangeAspect="1"/>
             </wp:cNvGraphicFramePr>
@@ -335,7 +615,7 @@
                   <pic:spPr>
                     <a:xfrm>
                       <a:off x="0" y="0"/>
-                      <a:ext cx="5943600" cy="3781425"/>
+                      <a:ext cx="5943600" cy="3678555"/>
                     </a:xfrm>
                     <a:prstGeom prst="rect">
                       <a:avLst/>
@@ -348,42 +628,110 @@
         </w:drawing>
       </w:r>
     </w:p>
-    <w:p/>
-    <w:p>
-      <w:r>
-        <w:t xml:space="preserve">In general the public employment by subsectors in Ireland has not seemed to vary meaningfully within the last 15 years. The main character has been the </w:t>
-      </w:r>
-      <w:r>
-        <w:t>health</w:t>
-      </w:r>
-      <w:r>
-        <w:t xml:space="preserve"> sector, for being the leading employer (ranging between 120 and 175 thousand of employees) and the group which has increased the most. In fact, between 2008 and 2014 the tendency was negative with a progressive decrement, however after a stable year 2015 the tendency switches to a slight employment increase. And this only changes again in the second quarter of 2020 with COVID pandemic. Anyhow the positive balance keeps growing the following quarter, especially the third quarter of 2022. </w:t>
-      </w:r>
-    </w:p>
-    <w:p>
-      <w:r>
-        <w:t xml:space="preserve">Education is the second most important public employment sub-sector (above 100 and below 125 thousand employees) and it clearly shows a seasonal pattern where it decreases every fourth quarter, corresponding to the summertime (holiday). Finally civil service and </w:t>
-      </w:r>
-      <w:r>
-        <w:t>regional</w:t>
-      </w:r>
-      <w:r>
-        <w:t xml:space="preserve"> bodies have have similar figures (35-40 thousand) and it is worth mentioning that the civil service had two two two-quarters increments at the beginning of 2011 and 2016. Perhaps the first increment was related to the </w:t>
-      </w:r>
-      <w:r>
-        <w:t>Public Service Reform Plan</w:t>
-      </w:r>
-      <w:r>
-        <w:t xml:space="preserve"> which took place that year.</w:t>
-      </w:r>
-    </w:p>
-    <w:p>
-      <w:r>
-        <w:t>Finally Garda Siochana and Defense have the smallest contribution to public employment (11-13 thousand) showing the most stable figures (flattest plots).</w:t>
-      </w:r>
-    </w:p>
-    <w:p/>
-    <w:p/>
+    <w:p>
+      <w:pPr>
+        <w:rPr>
+          <w:b/>
+          <w:bCs/>
+        </w:rPr>
+      </w:pPr>
+      <w:r>
+        <w:rPr>
+          <w:b/>
+          <w:bCs/>
+        </w:rPr>
+        <w:t>Earnings</w:t>
+      </w:r>
+    </w:p>
+    <w:p>
+      <w:r>
+        <w:t xml:space="preserve">The public </w:t>
+      </w:r>
+      <w:r>
+        <w:t>salaries</w:t>
+      </w:r>
+      <w:r>
+        <w:t xml:space="preserve"> in Ireland</w:t>
+      </w:r>
+      <w:r>
+        <w:t xml:space="preserve"> were </w:t>
+      </w:r>
+      <w:r>
+        <w:t xml:space="preserve">mainly above 900 euros weekly until 2016, when there is a clear </w:t>
+      </w:r>
+      <w:r>
+        <w:t xml:space="preserve">change in the </w:t>
+      </w:r>
+      <w:r>
+        <w:t xml:space="preserve">pattern </w:t>
+      </w:r>
+      <w:r>
+        <w:t xml:space="preserve">with a slow and </w:t>
+      </w:r>
+      <w:r>
+        <w:t xml:space="preserve">progressive </w:t>
+      </w:r>
+      <w:r>
+        <w:t>increment</w:t>
+      </w:r>
+      <w:r>
+        <w:t xml:space="preserve"> starts</w:t>
+      </w:r>
+      <w:r>
+        <w:t xml:space="preserve"> </w:t>
+      </w:r>
+      <w:r>
+        <w:t>until</w:t>
+      </w:r>
+      <w:r>
+        <w:t xml:space="preserve"> the last observation</w:t>
+      </w:r>
+      <w:r>
+        <w:t>,</w:t>
+      </w:r>
+      <w:r>
+        <w:t xml:space="preserve"> which is</w:t>
+      </w:r>
+      <w:r>
+        <w:t xml:space="preserve"> around</w:t>
+      </w:r>
+      <w:r>
+        <w:t xml:space="preserve"> 1,100 euros per week.</w:t>
+      </w:r>
+      <w:r>
+        <w:t xml:space="preserve"> The semi-state bodies follow a fairly similar pattern and </w:t>
+      </w:r>
+      <w:r>
+        <w:t>did increase the average</w:t>
+      </w:r>
+      <w:r>
+        <w:t xml:space="preserve"> salaries</w:t>
+      </w:r>
+      <w:r>
+        <w:t xml:space="preserve"> between </w:t>
+      </w:r>
+      <w:r>
+        <w:t>2011 and 2019.</w:t>
+      </w:r>
+      <w:r>
+        <w:t xml:space="preserve"> </w:t>
+      </w:r>
+      <w:r>
+        <w:t>Before and after these years</w:t>
+      </w:r>
+      <w:r>
+        <w:t xml:space="preserve"> they did not seem </w:t>
+      </w:r>
+      <w:r>
+        <w:t>to add</w:t>
+      </w:r>
+      <w:r>
+        <w:t xml:space="preserve"> anything </w:t>
+      </w:r>
+      <w:r>
+        <w:t>significant to the metric:</w:t>
+      </w:r>
+    </w:p>
     <w:p>
       <w:r>
         <w:rPr>
@@ -391,10 +739,10 @@
         </w:rPr>
         <w:lastRenderedPageBreak/>
         <w:drawing>
-          <wp:inline distT="0" distB="0" distL="0" distR="0" wp14:anchorId="0F7DA935" wp14:editId="47F33338">
-            <wp:extent cx="5943600" cy="3678555"/>
+          <wp:inline distT="0" distB="0" distL="0" distR="0" wp14:anchorId="155C460F" wp14:editId="02EAE565">
+            <wp:extent cx="5943600" cy="3647440"/>
             <wp:effectExtent l="0" t="0" r="0" b="0"/>
-            <wp:docPr id="1" name="Picture 1"/>
+            <wp:docPr id="5" name="Picture 5"/>
             <wp:cNvGraphicFramePr>
               <a:graphicFrameLocks xmlns:a="http://schemas.openxmlformats.org/drawingml/2006/main" noChangeAspect="1"/>
             </wp:cNvGraphicFramePr>
@@ -414,7 +762,7 @@
                   <pic:spPr>
                     <a:xfrm>
                       <a:off x="0" y="0"/>
-                      <a:ext cx="5943600" cy="3678555"/>
+                      <a:ext cx="5943600" cy="3647440"/>
                     </a:xfrm>
                     <a:prstGeom prst="rect">
                       <a:avLst/>
@@ -428,117 +776,66 @@
       </w:r>
     </w:p>
     <w:p>
-      <w:pPr>
-        <w:rPr>
-          <w:b/>
-          <w:bCs/>
-        </w:rPr>
-      </w:pPr>
-      <w:r>
-        <w:rPr>
-          <w:b/>
-          <w:bCs/>
-        </w:rPr>
-        <w:t>Earnings</w:t>
-      </w:r>
-    </w:p>
-    <w:p>
-      <w:r>
-        <w:t xml:space="preserve">The public </w:t>
-      </w:r>
-      <w:r>
-        <w:t>salaries</w:t>
-      </w:r>
-      <w:r>
-        <w:t xml:space="preserve"> in Ireland</w:t>
-      </w:r>
-      <w:r>
-        <w:t xml:space="preserve"> were </w:t>
-      </w:r>
-      <w:r>
-        <w:t xml:space="preserve">mainly above 900 euros weekly until 2016, when there is a clear </w:t>
-      </w:r>
-      <w:r>
-        <w:t xml:space="preserve">change in the </w:t>
-      </w:r>
-      <w:r>
-        <w:t xml:space="preserve">pattern </w:t>
-      </w:r>
-      <w:r>
-        <w:t xml:space="preserve">with a slow and </w:t>
-      </w:r>
-      <w:r>
-        <w:t xml:space="preserve">progressive </w:t>
-      </w:r>
-      <w:r>
-        <w:t>increment</w:t>
-      </w:r>
-      <w:r>
-        <w:t xml:space="preserve"> starts</w:t>
+      <w:r>
+        <w:t>As far as semi-state companies are concerned</w:t>
+      </w:r>
+      <w:r>
+        <w:t xml:space="preserve">, </w:t>
+      </w:r>
+      <w:r>
+        <w:t xml:space="preserve">the </w:t>
+      </w:r>
+      <w:r>
+        <w:t xml:space="preserve">non-commercial </w:t>
+      </w:r>
+      <w:r>
+        <w:t>had higher salaries</w:t>
       </w:r>
       <w:r>
         <w:t xml:space="preserve"> </w:t>
       </w:r>
       <w:r>
-        <w:t>until</w:t>
-      </w:r>
-      <w:r>
-        <w:t xml:space="preserve"> the last observation</w:t>
-      </w:r>
-      <w:r>
-        <w:t>,</w:t>
-      </w:r>
-      <w:r>
-        <w:t xml:space="preserve"> which is</w:t>
-      </w:r>
-      <w:r>
-        <w:t xml:space="preserve"> around</w:t>
-      </w:r>
-      <w:r>
-        <w:t xml:space="preserve"> 1,100 euros per week.</w:t>
-      </w:r>
-      <w:r>
-        <w:t xml:space="preserve"> The semi-state bodies follow a fairly similar pattern and </w:t>
-      </w:r>
-      <w:r>
-        <w:t>did increase the average</w:t>
-      </w:r>
-      <w:r>
-        <w:t xml:space="preserve"> salaries</w:t>
-      </w:r>
-      <w:r>
-        <w:t xml:space="preserve"> between </w:t>
-      </w:r>
-      <w:r>
-        <w:t>2011 and 2019.</w:t>
+        <w:t>until 2013 but they fell behind</w:t>
+      </w:r>
+      <w:r>
+        <w:t xml:space="preserve"> the year after</w:t>
+      </w:r>
+      <w:r>
+        <w:t xml:space="preserve"> and </w:t>
+      </w:r>
+      <w:r>
+        <w:t>from</w:t>
+      </w:r>
+      <w:r>
+        <w:t xml:space="preserve"> 2020</w:t>
+      </w:r>
+      <w:r>
+        <w:t xml:space="preserve"> onwards </w:t>
+      </w:r>
+      <w:r>
+        <w:t>all three types of semi-state</w:t>
+      </w:r>
+      <w:r>
+        <w:t xml:space="preserve"> companies</w:t>
       </w:r>
       <w:r>
         <w:t xml:space="preserve"> </w:t>
       </w:r>
       <w:r>
-        <w:t>Before and after these years</w:t>
-      </w:r>
-      <w:r>
-        <w:t xml:space="preserve"> they did not seem </w:t>
-      </w:r>
-      <w:r>
-        <w:t>to add</w:t>
-      </w:r>
-      <w:r>
-        <w:t xml:space="preserve"> anything </w:t>
-      </w:r>
-      <w:r>
-        <w:t>significant to the metric:</w:t>
-      </w:r>
-    </w:p>
-    <w:p>
-      <w:r>
+        <w:t>showed relatively similar salaries:</w:t>
+      </w:r>
+    </w:p>
+    <w:p>
+      <w:r>
+        <w:rPr>
+          <w:noProof/>
+        </w:rPr>
         <w:lastRenderedPageBreak/>
         <w:drawing>
-          <wp:inline distT="0" distB="0" distL="0" distR="0" wp14:anchorId="155C460F" wp14:editId="02EAE565">
-            <wp:extent cx="5943600" cy="3647440"/>
-            <wp:effectExtent l="0" t="0" r="0" b="0"/>
-            <wp:docPr id="5" name="Picture 5"/>
+          <wp:inline distT="0" distB="0" distL="0" distR="0" wp14:anchorId="19F5D745" wp14:editId="549B92A2">
+            <wp:extent cx="5943600" cy="3820795"/>
+            <wp:effectExtent l="0" t="0" r="0" b="8255"/>
+            <wp:docPr id="4" name="Picture 4"/>
             <wp:cNvGraphicFramePr>
               <a:graphicFrameLocks xmlns:a="http://schemas.openxmlformats.org/drawingml/2006/main" noChangeAspect="1"/>
             </wp:cNvGraphicFramePr>
@@ -558,7 +855,7 @@
                   <pic:spPr>
                     <a:xfrm>
                       <a:off x="0" y="0"/>
-                      <a:ext cx="5943600" cy="3647440"/>
+                      <a:ext cx="5943600" cy="3820795"/>
                     </a:xfrm>
                     <a:prstGeom prst="rect">
                       <a:avLst/>
@@ -573,62 +870,84 @@
     </w:p>
     <w:p>
       <w:r>
-        <w:t>As far as semi-state companies are concerned</w:t>
+        <w:t>Regarding sub-sectors</w:t>
+      </w:r>
+      <w:r>
+        <w:t xml:space="preserve"> it is more th</w:t>
+      </w:r>
+      <w:r>
+        <w:t xml:space="preserve">an obvious that Garda Siochana </w:t>
+      </w:r>
+      <w:r>
+        <w:t>has always had a salary greater than the other</w:t>
+      </w:r>
+      <w:r>
+        <w:t xml:space="preserve"> subsectors</w:t>
+      </w:r>
+      <w:r>
+        <w:t>, however they all have increased similarly</w:t>
+      </w:r>
+      <w:r>
+        <w:t xml:space="preserve"> </w:t>
+      </w:r>
+      <w:r>
+        <w:t xml:space="preserve">and </w:t>
+      </w:r>
+      <w:r>
+        <w:t xml:space="preserve">seem to </w:t>
+      </w:r>
+      <w:r>
+        <w:t xml:space="preserve">follow </w:t>
+      </w:r>
+      <w:r>
+        <w:t xml:space="preserve">the same approximate </w:t>
+      </w:r>
+      <w:r>
+        <w:t>trend</w:t>
+      </w:r>
+      <w:r>
+        <w:t xml:space="preserve"> </w:t>
+      </w:r>
+      <w:r>
+        <w:t>keep</w:t>
+      </w:r>
+      <w:r>
+        <w:t>ing</w:t>
+      </w:r>
+      <w:r>
+        <w:t xml:space="preserve"> their ranges </w:t>
+      </w:r>
+      <w:r>
+        <w:t>within the same boundaries</w:t>
       </w:r>
       <w:r>
         <w:t xml:space="preserve">, </w:t>
       </w:r>
       <w:r>
-        <w:t xml:space="preserve">the </w:t>
-      </w:r>
-      <w:r>
-        <w:t xml:space="preserve">non-commercial </w:t>
-      </w:r>
-      <w:r>
-        <w:t>had higher salaries</w:t>
-      </w:r>
-      <w:r>
-        <w:t xml:space="preserve"> </w:t>
-      </w:r>
-      <w:r>
-        <w:t>until 2013 but they fell behind</w:t>
-      </w:r>
-      <w:r>
-        <w:t xml:space="preserve"> the year after</w:t>
-      </w:r>
-      <w:r>
-        <w:t xml:space="preserve"> and </w:t>
-      </w:r>
-      <w:r>
-        <w:t>from</w:t>
-      </w:r>
-      <w:r>
-        <w:t xml:space="preserve"> 2020</w:t>
-      </w:r>
-      <w:r>
-        <w:t xml:space="preserve"> onwards </w:t>
-      </w:r>
-      <w:r>
-        <w:t>all three types of semi-state</w:t>
-      </w:r>
-      <w:r>
-        <w:t xml:space="preserve"> companies</w:t>
-      </w:r>
-      <w:r>
-        <w:t xml:space="preserve"> </w:t>
-      </w:r>
-      <w:r>
-        <w:t>showed relatively similar salaries:</w:t>
-      </w:r>
-    </w:p>
-    <w:p>
+        <w:t>with Education following the Garda, then Health, Civil Service</w:t>
+      </w:r>
+      <w:r>
+        <w:t>, Defense and finally the Regional bodies</w:t>
+      </w:r>
+      <w:r>
+        <w:t xml:space="preserve">. Perhaps Civil Service </w:t>
+      </w:r>
+      <w:r>
+        <w:t xml:space="preserve">has more </w:t>
+      </w:r>
       <w:r>
         <w:lastRenderedPageBreak/>
+        <w:t>variability around 2010.</w:t>
+      </w:r>
+      <w:r>
+        <w:rPr>
+          <w:noProof/>
+        </w:rPr>
         <w:drawing>
-          <wp:inline distT="0" distB="0" distL="0" distR="0" wp14:anchorId="19F5D745" wp14:editId="549B92A2">
-            <wp:extent cx="5943600" cy="3820795"/>
-            <wp:effectExtent l="0" t="0" r="0" b="8255"/>
-            <wp:docPr id="4" name="Picture 4"/>
+          <wp:inline distT="0" distB="0" distL="0" distR="0" wp14:anchorId="089F1A3B" wp14:editId="09DF1E46">
+            <wp:extent cx="5943600" cy="3691890"/>
+            <wp:effectExtent l="0" t="0" r="0" b="3810"/>
+            <wp:docPr id="6" name="Picture 6"/>
             <wp:cNvGraphicFramePr>
               <a:graphicFrameLocks xmlns:a="http://schemas.openxmlformats.org/drawingml/2006/main" noChangeAspect="1"/>
             </wp:cNvGraphicFramePr>
@@ -648,115 +967,6 @@
                   <pic:spPr>
                     <a:xfrm>
                       <a:off x="0" y="0"/>
-                      <a:ext cx="5943600" cy="3820795"/>
-                    </a:xfrm>
-                    <a:prstGeom prst="rect">
-                      <a:avLst/>
-                    </a:prstGeom>
-                  </pic:spPr>
-                </pic:pic>
-              </a:graphicData>
-            </a:graphic>
-          </wp:inline>
-        </w:drawing>
-      </w:r>
-    </w:p>
-    <w:p>
-      <w:r>
-        <w:t>Regarding sub-sectors</w:t>
-      </w:r>
-      <w:r>
-        <w:t xml:space="preserve"> it is more th</w:t>
-      </w:r>
-      <w:r>
-        <w:t xml:space="preserve">an obvious that Garda Siochana </w:t>
-      </w:r>
-      <w:r>
-        <w:t>has always had a salary greater than the other</w:t>
-      </w:r>
-      <w:r>
-        <w:t xml:space="preserve"> subsectors</w:t>
-      </w:r>
-      <w:r>
-        <w:t>, however they all have increased similarly</w:t>
-      </w:r>
-      <w:r>
-        <w:t xml:space="preserve"> </w:t>
-      </w:r>
-      <w:r>
-        <w:t xml:space="preserve">and </w:t>
-      </w:r>
-      <w:r>
-        <w:t xml:space="preserve">seem to </w:t>
-      </w:r>
-      <w:r>
-        <w:t xml:space="preserve">follow </w:t>
-      </w:r>
-      <w:r>
-        <w:t xml:space="preserve">the same approximate </w:t>
-      </w:r>
-      <w:r>
-        <w:t>trend</w:t>
-      </w:r>
-      <w:r>
-        <w:t xml:space="preserve"> </w:t>
-      </w:r>
-      <w:r>
-        <w:t>keep</w:t>
-      </w:r>
-      <w:r>
-        <w:t>ing</w:t>
-      </w:r>
-      <w:r>
-        <w:t xml:space="preserve"> their ranges </w:t>
-      </w:r>
-      <w:r>
-        <w:t>within the same boundaries</w:t>
-      </w:r>
-      <w:r>
-        <w:t xml:space="preserve">, </w:t>
-      </w:r>
-      <w:r>
-        <w:t>with Education following the Garda, then Health, Civil Service</w:t>
-      </w:r>
-      <w:r>
-        <w:t>, Defense and finally the Regional bodies</w:t>
-      </w:r>
-      <w:r>
-        <w:t xml:space="preserve">. Perhaps Civil Service </w:t>
-      </w:r>
-      <w:r>
-        <w:t xml:space="preserve">has more </w:t>
-      </w:r>
-      <w:r>
-        <w:lastRenderedPageBreak/>
-        <w:t>variability around 2010.</w:t>
-      </w:r>
-      <w:r>
-        <w:drawing>
-          <wp:inline distT="0" distB="0" distL="0" distR="0" wp14:anchorId="089F1A3B" wp14:editId="09DF1E46">
-            <wp:extent cx="5943600" cy="3691890"/>
-            <wp:effectExtent l="0" t="0" r="0" b="3810"/>
-            <wp:docPr id="6" name="Picture 6"/>
-            <wp:cNvGraphicFramePr>
-              <a:graphicFrameLocks xmlns:a="http://schemas.openxmlformats.org/drawingml/2006/main" noChangeAspect="1"/>
-            </wp:cNvGraphicFramePr>
-            <a:graphic xmlns:a="http://schemas.openxmlformats.org/drawingml/2006/main">
-              <a:graphicData uri="http://schemas.openxmlformats.org/drawingml/2006/picture">
-                <pic:pic xmlns:pic="http://schemas.openxmlformats.org/drawingml/2006/picture">
-                  <pic:nvPicPr>
-                    <pic:cNvPr id="1" name=""/>
-                    <pic:cNvPicPr/>
-                  </pic:nvPicPr>
-                  <pic:blipFill>
-                    <a:blip r:embed="rId14"/>
-                    <a:stretch>
-                      <a:fillRect/>
-                    </a:stretch>
-                  </pic:blipFill>
-                  <pic:spPr>
-                    <a:xfrm>
-                      <a:off x="0" y="0"/>
                       <a:ext cx="5943600" cy="3691890"/>
                     </a:xfrm>
                     <a:prstGeom prst="rect">
@@ -817,21 +1027,28 @@
           <w:i/>
           <w:iCs/>
         </w:rPr>
-        <w:t>IBM SPSS Modeler Crisp-DM Guide</w:t>
-      </w:r>
-      <w:r>
-        <w:t xml:space="preserve">. Available at: https://public.dhe.ibm.com/software/analytics/spss/documentation/modeler/18.0/en/ModelerCRISPDM.pdf (Accessed: 12 July 2023). </w:t>
-      </w:r>
-    </w:p>
-    <w:p>
-      <w:pPr>
-        <w:pStyle w:val="NormalWeb"/>
-        <w:ind w:left="567" w:hanging="567"/>
+        <w:t>IBM (</w:t>
+      </w:r>
+      <w:r>
+        <w:t>2016</w:t>
+      </w:r>
+      <w:r>
         <w:rPr>
           <w:i/>
           <w:iCs/>
         </w:rPr>
-      </w:pPr>
+        <w:t xml:space="preserve">). </w:t>
+      </w:r>
+      <w:r>
+        <w:rPr>
+          <w:i/>
+          <w:iCs/>
+        </w:rPr>
+        <w:t>IBM SPSS Modeler Crisp-DM Guide</w:t>
+      </w:r>
+      <w:r>
+        <w:t xml:space="preserve">. Available at: https://public.dhe.ibm.com/software/analytics/spss/documentation/modeler/18.0/en/ModelerCRISPDM.pdf (Accessed: 12 July 2023). </w:t>
+      </w:r>
     </w:p>
     <w:p>
       <w:pPr>
@@ -857,6 +1074,158 @@
       </w:r>
       <w:r>
         <w:t xml:space="preserve">. Available at: https://www.ine.es/dyngs/AYU/en/index.htm?cid=125 (Accessed: 17 July 2023). </w:t>
+      </w:r>
+    </w:p>
+    <w:p>
+      <w:pPr>
+        <w:spacing w:before="100" w:beforeAutospacing="1" w:after="100" w:afterAutospacing="1" w:line="240" w:lineRule="auto"/>
+        <w:ind w:left="567" w:hanging="567"/>
+        <w:rPr>
+          <w:rFonts w:ascii="Times New Roman" w:eastAsia="Times New Roman" w:hAnsi="Times New Roman" w:cs="Times New Roman"/>
+          <w:sz w:val="24"/>
+          <w:szCs w:val="24"/>
+        </w:rPr>
+      </w:pPr>
+      <w:r>
+        <w:rPr>
+          <w:rFonts w:ascii="Times New Roman" w:eastAsia="Times New Roman" w:hAnsi="Times New Roman" w:cs="Times New Roman"/>
+          <w:sz w:val="24"/>
+          <w:szCs w:val="24"/>
+        </w:rPr>
+        <w:t>ONS</w:t>
+      </w:r>
+      <w:r>
+        <w:rPr>
+          <w:rFonts w:ascii="Times New Roman" w:eastAsia="Times New Roman" w:hAnsi="Times New Roman" w:cs="Times New Roman"/>
+          <w:sz w:val="24"/>
+          <w:szCs w:val="24"/>
+        </w:rPr>
+        <w:t xml:space="preserve"> (2023) </w:t>
+      </w:r>
+      <w:r>
+        <w:rPr>
+          <w:rFonts w:ascii="Times New Roman" w:eastAsia="Times New Roman" w:hAnsi="Times New Roman" w:cs="Times New Roman"/>
+          <w:i/>
+          <w:iCs/>
+          <w:sz w:val="24"/>
+          <w:szCs w:val="24"/>
+        </w:rPr>
+        <w:t>Public Sector Employment Time Series</w:t>
+      </w:r>
+      <w:r>
+        <w:rPr>
+          <w:rFonts w:ascii="Times New Roman" w:eastAsia="Times New Roman" w:hAnsi="Times New Roman" w:cs="Times New Roman"/>
+          <w:i/>
+          <w:iCs/>
+          <w:sz w:val="24"/>
+          <w:szCs w:val="24"/>
+        </w:rPr>
+        <w:t xml:space="preserve"> - </w:t>
+      </w:r>
+      <w:r>
+        <w:rPr>
+          <w:rFonts w:ascii="Times New Roman" w:eastAsia="Times New Roman" w:hAnsi="Times New Roman" w:cs="Times New Roman"/>
+          <w:i/>
+          <w:iCs/>
+          <w:sz w:val="24"/>
+          <w:szCs w:val="24"/>
+        </w:rPr>
+        <w:t>Office for National Statistics</w:t>
+      </w:r>
+      <w:r>
+        <w:rPr>
+          <w:rFonts w:ascii="Times New Roman" w:eastAsia="Times New Roman" w:hAnsi="Times New Roman" w:cs="Times New Roman"/>
+          <w:sz w:val="24"/>
+          <w:szCs w:val="24"/>
+        </w:rPr>
+        <w:t xml:space="preserve">. Available at: https://www.ons.gov.uk/employmentandlabourmarket/peopleinwork/publicsectorpersonnel/datasets/publicsectoremploymenttimeseriesdataset (Accessed: </w:t>
+      </w:r>
+      <w:r>
+        <w:rPr>
+          <w:rFonts w:ascii="Times New Roman" w:eastAsia="Times New Roman" w:hAnsi="Times New Roman" w:cs="Times New Roman"/>
+          <w:sz w:val="24"/>
+          <w:szCs w:val="24"/>
+        </w:rPr>
+        <w:t>1</w:t>
+      </w:r>
+      <w:r>
+        <w:rPr>
+          <w:rFonts w:ascii="Times New Roman" w:eastAsia="Times New Roman" w:hAnsi="Times New Roman" w:cs="Times New Roman"/>
+          <w:sz w:val="24"/>
+          <w:szCs w:val="24"/>
+        </w:rPr>
+        <w:t>5</w:t>
+      </w:r>
+      <w:r>
+        <w:rPr>
+          <w:rFonts w:ascii="Times New Roman" w:eastAsia="Times New Roman" w:hAnsi="Times New Roman" w:cs="Times New Roman"/>
+          <w:sz w:val="24"/>
+          <w:szCs w:val="24"/>
+        </w:rPr>
+        <w:t xml:space="preserve"> </w:t>
+      </w:r>
+      <w:r>
+        <w:rPr>
+          <w:rFonts w:ascii="Times New Roman" w:eastAsia="Times New Roman" w:hAnsi="Times New Roman" w:cs="Times New Roman"/>
+          <w:sz w:val="24"/>
+          <w:szCs w:val="24"/>
+        </w:rPr>
+        <w:t>July</w:t>
+      </w:r>
+      <w:r>
+        <w:rPr>
+          <w:rFonts w:ascii="Times New Roman" w:eastAsia="Times New Roman" w:hAnsi="Times New Roman" w:cs="Times New Roman"/>
+          <w:sz w:val="24"/>
+          <w:szCs w:val="24"/>
+        </w:rPr>
+        <w:t xml:space="preserve"> 2023). </w:t>
+      </w:r>
+    </w:p>
+    <w:p>
+      <w:pPr>
+        <w:spacing w:before="100" w:beforeAutospacing="1" w:after="100" w:afterAutospacing="1" w:line="240" w:lineRule="auto"/>
+        <w:ind w:left="567" w:hanging="567"/>
+        <w:rPr>
+          <w:rFonts w:ascii="Times New Roman" w:eastAsia="Times New Roman" w:hAnsi="Times New Roman" w:cs="Times New Roman"/>
+          <w:sz w:val="24"/>
+          <w:szCs w:val="24"/>
+        </w:rPr>
+      </w:pPr>
+      <w:r>
+        <w:rPr>
+          <w:rFonts w:ascii="Times New Roman" w:eastAsia="Times New Roman" w:hAnsi="Times New Roman" w:cs="Times New Roman"/>
+          <w:i/>
+          <w:iCs/>
+          <w:sz w:val="24"/>
+          <w:szCs w:val="24"/>
+        </w:rPr>
+        <w:t>ONS</w:t>
+      </w:r>
+      <w:r>
+        <w:rPr>
+          <w:rFonts w:ascii="Times New Roman" w:eastAsia="Times New Roman" w:hAnsi="Times New Roman" w:cs="Times New Roman"/>
+          <w:sz w:val="24"/>
+          <w:szCs w:val="24"/>
+        </w:rPr>
+        <w:t xml:space="preserve"> (2023) </w:t>
+      </w:r>
+      <w:r>
+        <w:rPr>
+          <w:rFonts w:ascii="Times New Roman" w:eastAsia="Times New Roman" w:hAnsi="Times New Roman" w:cs="Times New Roman"/>
+          <w:i/>
+          <w:iCs/>
+          <w:sz w:val="24"/>
+          <w:szCs w:val="24"/>
+        </w:rPr>
+        <w:t>Average weekly earnings time series - Office for National Statistics</w:t>
+      </w:r>
+      <w:r>
+        <w:rPr>
+          <w:rFonts w:ascii="Times New Roman" w:eastAsia="Times New Roman" w:hAnsi="Times New Roman" w:cs="Times New Roman"/>
+          <w:sz w:val="24"/>
+          <w:szCs w:val="24"/>
+        </w:rPr>
+        <w:t xml:space="preserve">. Available at: https://www.ons.gov.uk/employmentandlabourmarket/peopleinwork/earningsandworkinghours/datasets/averageweeklyearnings (Accessed: 18 July 2023). </w:t>
       </w:r>
     </w:p>
     <w:p/>
@@ -866,7 +1235,7 @@
     <w:p/>
     <w:p/>
     <w:p>
-      <w:hyperlink r:id="rId15" w:history="1">
+      <w:hyperlink r:id="rId14" w:history="1">
         <w:r>
           <w:rPr>
             <w:rStyle w:val="Hyperlink"/>
@@ -931,7 +1300,7 @@
       <w:r>
         <w:t xml:space="preserve"> pse.csv </w:t>
       </w:r>
-      <w:hyperlink r:id="rId16" w:history="1">
+      <w:hyperlink r:id="rId15" w:history="1">
         <w:r>
           <w:rPr>
             <w:rStyle w:val="Hyperlink"/>
@@ -954,7 +1323,7 @@
       <w:r>
         <w:t xml:space="preserve">-&gt; emp.csv </w:t>
       </w:r>
-      <w:hyperlink r:id="rId17" w:history="1">
+      <w:hyperlink r:id="rId16" w:history="1">
         <w:r>
           <w:rPr>
             <w:rStyle w:val="Hyperlink"/>
@@ -978,15 +1347,17 @@
       <w:r>
         <w:t xml:space="preserve">-&gt; </w:t>
       </w:r>
+      <w:proofErr w:type="spellStart"/>
       <w:r>
         <w:t>pubprivcompensation</w:t>
       </w:r>
       <w:r>
         <w:t>.xslx</w:t>
       </w:r>
-    </w:p>
-    <w:p>
-      <w:hyperlink r:id="rId18" w:history="1">
+      <w:proofErr w:type="spellEnd"/>
+    </w:p>
+    <w:p>
+      <w:hyperlink r:id="rId17" w:history="1">
         <w:r>
           <w:rPr>
             <w:rStyle w:val="Hyperlink"/>

</xml_diff>

<commit_message>
completed UK data cleaning, updated report, added csv files
</commit_message>
<xml_diff>
--- a/sba22448_Integrated_CA.docx
+++ b/sba22448_Integrated_CA.docx
@@ -628,6 +628,7 @@
         </w:drawing>
       </w:r>
     </w:p>
+    <w:p/>
     <w:p>
       <w:pPr>
         <w:rPr>
@@ -981,6 +982,161 @@
       </w:r>
     </w:p>
     <w:p>
+      <w:r>
+        <w:t>As far as the U.K. is</w:t>
+      </w:r>
+      <w:r>
+        <w:t xml:space="preserve"> concerned, the time frame covered in their data is wider but only the</w:t>
+      </w:r>
+      <w:r>
+        <w:t xml:space="preserve"> period matching the Irish one was considered.</w:t>
+      </w:r>
+      <w:r>
+        <w:t xml:space="preserve"> </w:t>
+      </w:r>
+      <w:r>
+        <w:t>Related to employment</w:t>
+      </w:r>
+      <w:r>
+        <w:t xml:space="preserve"> the</w:t>
+      </w:r>
+      <w:r>
+        <w:t xml:space="preserve"> focus is on</w:t>
+      </w:r>
+      <w:r>
+        <w:t xml:space="preserve"> </w:t>
+      </w:r>
+      <w:r>
+        <w:t>T</w:t>
+      </w:r>
+      <w:r>
+        <w:t xml:space="preserve">otal </w:t>
+      </w:r>
+      <w:r>
+        <w:t>P</w:t>
+      </w:r>
+      <w:r>
+        <w:t xml:space="preserve">ublic </w:t>
+      </w:r>
+      <w:r>
+        <w:t>S</w:t>
+      </w:r>
+      <w:r>
+        <w:t xml:space="preserve">ector, </w:t>
+      </w:r>
+      <w:r>
+        <w:t>L</w:t>
+      </w:r>
+      <w:r>
+        <w:t xml:space="preserve">ocal </w:t>
+      </w:r>
+      <w:r>
+        <w:t>G</w:t>
+      </w:r>
+      <w:r>
+        <w:t xml:space="preserve">overnment, </w:t>
+      </w:r>
+      <w:r>
+        <w:t>C</w:t>
+      </w:r>
+      <w:r>
+        <w:t xml:space="preserve">ivil </w:t>
+      </w:r>
+      <w:r>
+        <w:t>S</w:t>
+      </w:r>
+      <w:r>
+        <w:t xml:space="preserve">ervice, HM forces, </w:t>
+      </w:r>
+      <w:r>
+        <w:t>P</w:t>
+      </w:r>
+      <w:r>
+        <w:t>olice</w:t>
+      </w:r>
+      <w:r>
+        <w:t xml:space="preserve">, </w:t>
+      </w:r>
+      <w:r>
+        <w:t>Ed</w:t>
+      </w:r>
+      <w:r>
+        <w:t>ucation and NHS</w:t>
+      </w:r>
+      <w:r>
+        <w:t xml:space="preserve">. </w:t>
+      </w:r>
+      <w:r>
+        <w:t xml:space="preserve">Since the Irish dataset </w:t>
+      </w:r>
+      <w:r>
+        <w:t>includes both full time and part-time employees</w:t>
+      </w:r>
+      <w:r>
+        <w:t xml:space="preserve"> (as confirmed with CSO by email), only the </w:t>
+      </w:r>
+      <w:r>
+        <w:t xml:space="preserve">HC (headcount) columns from UK were taken into account as opposed to </w:t>
+      </w:r>
+      <w:r>
+        <w:t>FTE (full-time equivalent).</w:t>
+      </w:r>
+    </w:p>
+    <w:p>
+      <w:r>
+        <w:t>A</w:t>
+      </w:r>
+      <w:r>
+        <w:t xml:space="preserve">nd </w:t>
+      </w:r>
+      <w:r>
+        <w:t xml:space="preserve">about earnings only </w:t>
+      </w:r>
+      <w:r>
+        <w:t>Public sector</w:t>
+      </w:r>
+      <w:r>
+        <w:t xml:space="preserve">, Education and Health match and therefore can be compared. </w:t>
+      </w:r>
+      <w:r>
+        <w:t xml:space="preserve">The </w:t>
+      </w:r>
+      <w:r>
+        <w:t xml:space="preserve">process </w:t>
+      </w:r>
+      <w:r>
+        <w:t>of exchange currency was done by converting British pounds to Euros</w:t>
+      </w:r>
+      <w:r>
+        <w:t xml:space="preserve">, which was achieved with a function to assign the </w:t>
+      </w:r>
+      <w:r>
+        <w:t xml:space="preserve">corresponding </w:t>
+      </w:r>
+      <w:r>
+        <w:t>average exchange rate</w:t>
+      </w:r>
+      <w:r>
+        <w:t xml:space="preserve"> per each of the years</w:t>
+      </w:r>
+      <w:r>
+        <w:t xml:space="preserve"> (rates</w:t>
+      </w:r>
+      <w:r>
+        <w:t xml:space="preserve"> taken from </w:t>
+      </w:r>
+      <w:r>
+        <w:t>www.ofx.com</w:t>
+      </w:r>
+      <w:r>
+        <w:t>)</w:t>
+      </w:r>
+      <w:r>
+        <w:t xml:space="preserve"> </w:t>
+      </w:r>
+    </w:p>
+    <w:p/>
+    <w:p>
       <w:pPr>
         <w:pStyle w:val="Heading1"/>
       </w:pPr>
@@ -1060,6 +1216,7 @@
           <w:i/>
           <w:iCs/>
         </w:rPr>
+        <w:lastRenderedPageBreak/>
         <w:t>Legal notice</w:t>
       </w:r>
       <w:r>
@@ -1229,13 +1386,111 @@
       </w:r>
     </w:p>
     <w:p/>
+    <w:p>
+      <w:pPr>
+        <w:pStyle w:val="Heading1"/>
+      </w:pPr>
+      <w:r>
+        <w:t>Appendix</w:t>
+      </w:r>
+    </w:p>
     <w:p/>
+    <w:p>
+      <w:r>
+        <w:t xml:space="preserve">UK </w:t>
+      </w:r>
+      <w:r>
+        <w:t>data:</w:t>
+      </w:r>
+      <w:r>
+        <w:t xml:space="preserve"> </w:t>
+      </w:r>
+      <w:r>
+        <w:t>Public sector employment time series - Office for National Statistics</w:t>
+      </w:r>
+      <w:r>
+        <w:t xml:space="preserve"> -</w:t>
+      </w:r>
+      <w:r>
+        <w:t>&gt;</w:t>
+      </w:r>
+      <w:r>
+        <w:t xml:space="preserve"> pse.csv </w:t>
+      </w:r>
+      <w:hyperlink r:id="rId14" w:history="1">
+        <w:r>
+          <w:rPr>
+            <w:rStyle w:val="Hyperlink"/>
+          </w:rPr>
+          <w:t>https://www.ons.gov.uk/employmentandlabourmarket/peopleinwork/publicsectorpersonnel/datasets/publicsectoremploymenttimeseriesdataset</w:t>
+        </w:r>
+      </w:hyperlink>
+      <w:r>
+        <w:t xml:space="preserve"> </w:t>
+      </w:r>
+    </w:p>
     <w:p/>
+    <w:p>
+      <w:r>
+        <w:t xml:space="preserve">UK data: </w:t>
+      </w:r>
+      <w:r>
+        <w:t>Average weekly earnings time series</w:t>
+      </w:r>
+      <w:r>
+        <w:t xml:space="preserve"> </w:t>
+      </w:r>
+      <w:r>
+        <w:t xml:space="preserve">-&gt; emp.csv </w:t>
+      </w:r>
+      <w:hyperlink r:id="rId15" w:history="1">
+        <w:r>
+          <w:rPr>
+            <w:rStyle w:val="Hyperlink"/>
+          </w:rPr>
+          <w:t>https://www.ons.gov.uk/employmentandlabourmarket/peopleinwork/earningsandworkinghours/datasets/averageweeklyearnings</w:t>
+        </w:r>
+      </w:hyperlink>
+      <w:r>
+        <w:t xml:space="preserve"> </w:t>
+      </w:r>
+    </w:p>
     <w:p/>
+    <w:p>
+      <w:r>
+        <w:t>Public versus private sector earnings in the UK: 2011 to 2017</w:t>
+      </w:r>
+      <w:r>
+        <w:t xml:space="preserve"> </w:t>
+      </w:r>
+      <w:r>
+        <w:t xml:space="preserve">-&gt; </w:t>
+      </w:r>
+      <w:proofErr w:type="spellStart"/>
+      <w:r>
+        <w:t>pubprivcompensation</w:t>
+      </w:r>
+      <w:r>
+        <w:t>.xslx</w:t>
+      </w:r>
+      <w:proofErr w:type="spellEnd"/>
+    </w:p>
+    <w:p>
+      <w:hyperlink r:id="rId16" w:history="1">
+        <w:r>
+          <w:rPr>
+            <w:rStyle w:val="Hyperlink"/>
+          </w:rPr>
+          <w:t>https://www.ons.gov.uk/employmentandlabourmarket/peopleinwork/earningsandworkinghours/adhocs/10665publicversusprivatesectorearningsintheuk2011to2017</w:t>
+        </w:r>
+      </w:hyperlink>
+      <w:r>
+        <w:t xml:space="preserve"> </w:t>
+      </w:r>
+    </w:p>
     <w:p/>
-    <w:p/>
-    <w:p>
-      <w:hyperlink r:id="rId14" w:history="1">
+    <w:p>
+      <w:hyperlink r:id="rId17" w:history="1">
         <w:r>
           <w:rPr>
             <w:rStyle w:val="Hyperlink"/>
@@ -1283,86 +1538,17 @@
     <w:p/>
     <w:p>
       <w:r>
-        <w:t xml:space="preserve">UK </w:t>
-      </w:r>
-      <w:r>
-        <w:t>–</w:t>
-      </w:r>
-      <w:r>
-        <w:t xml:space="preserve"> </w:t>
-      </w:r>
-      <w:r>
-        <w:t>Public sector employment time series - Office for National Statistics</w:t>
-      </w:r>
-      <w:r>
-        <w:t xml:space="preserve"> -</w:t>
-      </w:r>
-      <w:r>
-        <w:t xml:space="preserve"> pse.csv </w:t>
-      </w:r>
-      <w:hyperlink r:id="rId15" w:history="1">
+        <w:t xml:space="preserve">GBP to EUR </w:t>
+      </w:r>
+      <w:r>
+        <w:t xml:space="preserve">average annual exchange rates </w:t>
+      </w:r>
+      <w:hyperlink r:id="rId18" w:history="1">
         <w:r>
           <w:rPr>
             <w:rStyle w:val="Hyperlink"/>
           </w:rPr>
-          <w:t>https://www.ons.gov.uk/employmentandlabourmarket/peopleinwork/publicsectorpersonnel/datasets/publicsectoremploymenttimeseriesdataset</w:t>
-        </w:r>
-      </w:hyperlink>
-      <w:r>
-        <w:t xml:space="preserve"> </w:t>
-      </w:r>
-    </w:p>
-    <w:p/>
-    <w:p>
-      <w:r>
-        <w:t>Average weekly earnings time series</w:t>
-      </w:r>
-      <w:r>
-        <w:t xml:space="preserve"> </w:t>
-      </w:r>
-      <w:r>
-        <w:t xml:space="preserve">-&gt; emp.csv </w:t>
-      </w:r>
-      <w:hyperlink r:id="rId16" w:history="1">
-        <w:r>
-          <w:rPr>
-            <w:rStyle w:val="Hyperlink"/>
-          </w:rPr>
-          <w:t>https://www.ons.gov.uk/employmentandlabourmarket/peopleinwork/earningsandworkinghours/datasets/averageweeklyearnings</w:t>
-        </w:r>
-      </w:hyperlink>
-      <w:r>
-        <w:t xml:space="preserve"> </w:t>
-      </w:r>
-    </w:p>
-    <w:p/>
-    <w:p/>
-    <w:p>
-      <w:r>
-        <w:t>Public versus private sector earnings in the UK: 2011 to 2017</w:t>
-      </w:r>
-      <w:r>
-        <w:t xml:space="preserve"> </w:t>
-      </w:r>
-      <w:r>
-        <w:t xml:space="preserve">-&gt; </w:t>
-      </w:r>
-      <w:proofErr w:type="spellStart"/>
-      <w:r>
-        <w:t>pubprivcompensation</w:t>
-      </w:r>
-      <w:r>
-        <w:t>.xslx</w:t>
-      </w:r>
-      <w:proofErr w:type="spellEnd"/>
-    </w:p>
-    <w:p>
-      <w:hyperlink r:id="rId17" w:history="1">
-        <w:r>
-          <w:rPr>
-            <w:rStyle w:val="Hyperlink"/>
-          </w:rPr>
-          <w:t>https://www.ons.gov.uk/employmentandlabourmarket/peopleinwork/earningsandworkinghours/adhocs/10665publicversusprivatesectorearningsintheuk2011to2017</w:t>
+          <w:t>https://www.ofx.com/en-ie/forex-news/historical-exchange-rates/yearly-average-rates/</w:t>
         </w:r>
       </w:hyperlink>
       <w:r>

</xml_diff>

<commit_message>
time series seasonal decomposition, forecast with ARIMA
</commit_message>
<xml_diff>
--- a/sba22448_Integrated_CA.docx
+++ b/sba22448_Integrated_CA.docx
@@ -628,122 +628,62 @@
         </w:drawing>
       </w:r>
     </w:p>
-    <w:p/>
-    <w:p>
-      <w:pPr>
-        <w:rPr>
-          <w:b/>
-          <w:bCs/>
-        </w:rPr>
-      </w:pPr>
-      <w:r>
-        <w:rPr>
-          <w:b/>
-          <w:bCs/>
-        </w:rPr>
-        <w:t>Earnings</w:t>
-      </w:r>
-    </w:p>
-    <w:p>
-      <w:r>
-        <w:t xml:space="preserve">The public </w:t>
-      </w:r>
-      <w:r>
-        <w:t>salaries</w:t>
-      </w:r>
-      <w:r>
-        <w:t xml:space="preserve"> in Ireland</w:t>
-      </w:r>
-      <w:r>
-        <w:t xml:space="preserve"> were </w:t>
-      </w:r>
-      <w:r>
-        <w:t xml:space="preserve">mainly above 900 euros weekly until 2016, when there is a clear </w:t>
-      </w:r>
-      <w:r>
-        <w:t xml:space="preserve">change in the </w:t>
-      </w:r>
-      <w:r>
-        <w:t xml:space="preserve">pattern </w:t>
-      </w:r>
-      <w:r>
-        <w:t xml:space="preserve">with a slow and </w:t>
-      </w:r>
-      <w:r>
-        <w:t xml:space="preserve">progressive </w:t>
-      </w:r>
-      <w:r>
-        <w:t>increment</w:t>
-      </w:r>
-      <w:r>
-        <w:t xml:space="preserve"> starts</w:t>
+    <w:p>
+      <w:r>
+        <w:t>The quarterly distribution by sub-sectors is as follows:</w:t>
       </w:r>
       <w:r>
         <w:t xml:space="preserve"> </w:t>
       </w:r>
       <w:r>
-        <w:t>until</w:t>
-      </w:r>
-      <w:r>
-        <w:t xml:space="preserve"> the last observation</w:t>
-      </w:r>
-      <w:r>
-        <w:t>,</w:t>
-      </w:r>
-      <w:r>
-        <w:t xml:space="preserve"> which is</w:t>
-      </w:r>
-      <w:r>
-        <w:t xml:space="preserve"> around</w:t>
-      </w:r>
-      <w:r>
-        <w:t xml:space="preserve"> 1,100 euros per week.</w:t>
-      </w:r>
-      <w:r>
-        <w:t xml:space="preserve"> The semi-state bodies follow a fairly similar pattern and </w:t>
-      </w:r>
-      <w:r>
-        <w:t>did increase the average</w:t>
-      </w:r>
-      <w:r>
-        <w:t xml:space="preserve"> salaries</w:t>
-      </w:r>
-      <w:r>
-        <w:t xml:space="preserve"> between </w:t>
-      </w:r>
-      <w:r>
-        <w:t>2011 and 2019.</w:t>
-      </w:r>
-      <w:r>
-        <w:t xml:space="preserve"> </w:t>
-      </w:r>
-      <w:r>
-        <w:t>Before and after these years</w:t>
-      </w:r>
-      <w:r>
-        <w:t xml:space="preserve"> they did not seem </w:t>
-      </w:r>
-      <w:r>
-        <w:t>to add</w:t>
-      </w:r>
-      <w:r>
-        <w:t xml:space="preserve"> anything </w:t>
-      </w:r>
-      <w:r>
-        <w:t>significant to the metric:</w:t>
-      </w:r>
-    </w:p>
-    <w:p>
-      <w:r>
-        <w:rPr>
-          <w:noProof/>
-        </w:rPr>
-        <w:lastRenderedPageBreak/>
+        <w:t xml:space="preserve">in Civil Service </w:t>
+      </w:r>
+      <w:r>
+        <w:t xml:space="preserve">a lot of the data gather around the mean, and </w:t>
+      </w:r>
+      <w:r>
+        <w:t>the 3r quarter</w:t>
+      </w:r>
+      <w:r>
+        <w:t xml:space="preserve"> stands out for </w:t>
+      </w:r>
+      <w:r>
+        <w:t xml:space="preserve">having many </w:t>
+      </w:r>
+      <w:proofErr w:type="spellStart"/>
+      <w:r>
+        <w:t>many</w:t>
+      </w:r>
+      <w:proofErr w:type="spellEnd"/>
+      <w:r>
+        <w:t xml:space="preserve"> obser</w:t>
+      </w:r>
+      <w:r>
+        <w:t xml:space="preserve">vations </w:t>
+      </w:r>
+      <w:r>
+        <w:t>between</w:t>
+      </w:r>
+      <w:r>
+        <w:t xml:space="preserve"> the </w:t>
+      </w:r>
+      <w:r>
+        <w:t xml:space="preserve">second and </w:t>
+      </w:r>
+      <w:r>
+        <w:t>third quartile</w:t>
+      </w:r>
+      <w:r>
+        <w:t>:</w:t>
+      </w:r>
+    </w:p>
+    <w:p>
+      <w:r>
         <w:drawing>
-          <wp:inline distT="0" distB="0" distL="0" distR="0" wp14:anchorId="155C460F" wp14:editId="02EAE565">
-            <wp:extent cx="5943600" cy="3647440"/>
-            <wp:effectExtent l="0" t="0" r="0" b="0"/>
-            <wp:docPr id="5" name="Picture 5"/>
+          <wp:inline distT="0" distB="0" distL="0" distR="0" wp14:anchorId="4C67EC61" wp14:editId="415F09AA">
+            <wp:extent cx="5943600" cy="2931160"/>
+            <wp:effectExtent l="0" t="0" r="0" b="2540"/>
+            <wp:docPr id="18" name="Picture 18"/>
             <wp:cNvGraphicFramePr>
               <a:graphicFrameLocks xmlns:a="http://schemas.openxmlformats.org/drawingml/2006/main" noChangeAspect="1"/>
             </wp:cNvGraphicFramePr>
@@ -763,7 +703,7 @@
                   <pic:spPr>
                     <a:xfrm>
                       <a:off x="0" y="0"/>
-                      <a:ext cx="5943600" cy="3647440"/>
+                      <a:ext cx="5943600" cy="2931160"/>
                     </a:xfrm>
                     <a:prstGeom prst="rect">
                       <a:avLst/>
@@ -778,65 +718,26 @@
     </w:p>
     <w:p>
       <w:r>
-        <w:t>As far as semi-state companies are concerned</w:t>
-      </w:r>
-      <w:r>
-        <w:t xml:space="preserve">, </w:t>
-      </w:r>
-      <w:r>
-        <w:t xml:space="preserve">the </w:t>
-      </w:r>
-      <w:r>
-        <w:t xml:space="preserve">non-commercial </w:t>
-      </w:r>
-      <w:r>
-        <w:t>had higher salaries</w:t>
-      </w:r>
-      <w:r>
-        <w:t xml:space="preserve"> </w:t>
-      </w:r>
-      <w:r>
-        <w:t>until 2013 but they fell behind</w:t>
-      </w:r>
-      <w:r>
-        <w:t xml:space="preserve"> the year after</w:t>
-      </w:r>
-      <w:r>
-        <w:t xml:space="preserve"> and </w:t>
-      </w:r>
-      <w:r>
-        <w:t>from</w:t>
-      </w:r>
-      <w:r>
-        <w:t xml:space="preserve"> 2020</w:t>
-      </w:r>
-      <w:r>
-        <w:t xml:space="preserve"> onwards </w:t>
-      </w:r>
-      <w:r>
-        <w:t>all three types of semi-state</w:t>
-      </w:r>
-      <w:r>
-        <w:t xml:space="preserve"> companies</w:t>
-      </w:r>
-      <w:r>
-        <w:t xml:space="preserve"> </w:t>
-      </w:r>
-      <w:r>
-        <w:t>showed relatively similar salaries:</w:t>
-      </w:r>
-    </w:p>
-    <w:p>
-      <w:r>
-        <w:rPr>
-          <w:noProof/>
-        </w:rPr>
+        <w:t xml:space="preserve">Again the evidence that the employment in Education decreases in the </w:t>
+      </w:r>
+      <w:r>
+        <w:t>third quarter (summer)</w:t>
+      </w:r>
+      <w:r>
+        <w:t>.There is more variability between quarters</w:t>
+      </w:r>
+      <w:r>
+        <w:t>:</w:t>
+      </w:r>
+    </w:p>
+    <w:p>
+      <w:r>
         <w:lastRenderedPageBreak/>
         <w:drawing>
-          <wp:inline distT="0" distB="0" distL="0" distR="0" wp14:anchorId="19F5D745" wp14:editId="549B92A2">
-            <wp:extent cx="5943600" cy="3820795"/>
-            <wp:effectExtent l="0" t="0" r="0" b="8255"/>
-            <wp:docPr id="4" name="Picture 4"/>
+          <wp:inline distT="0" distB="0" distL="0" distR="0" wp14:anchorId="34837AFB" wp14:editId="7867A4E1">
+            <wp:extent cx="5943600" cy="2895600"/>
+            <wp:effectExtent l="0" t="0" r="0" b="0"/>
+            <wp:docPr id="21" name="Picture 21"/>
             <wp:cNvGraphicFramePr>
               <a:graphicFrameLocks xmlns:a="http://schemas.openxmlformats.org/drawingml/2006/main" noChangeAspect="1"/>
             </wp:cNvGraphicFramePr>
@@ -856,7 +757,7 @@
                   <pic:spPr>
                     <a:xfrm>
                       <a:off x="0" y="0"/>
-                      <a:ext cx="5943600" cy="3820795"/>
+                      <a:ext cx="5943600" cy="2895600"/>
                     </a:xfrm>
                     <a:prstGeom prst="rect">
                       <a:avLst/>
@@ -869,86 +770,35 @@
         </w:drawing>
       </w:r>
     </w:p>
-    <w:p>
-      <w:r>
-        <w:t>Regarding sub-sectors</w:t>
-      </w:r>
-      <w:r>
-        <w:t xml:space="preserve"> it is more th</w:t>
-      </w:r>
-      <w:r>
-        <w:t xml:space="preserve">an obvious that Garda Siochana </w:t>
-      </w:r>
-      <w:r>
-        <w:t>has always had a salary greater than the other</w:t>
-      </w:r>
-      <w:r>
-        <w:t xml:space="preserve"> subsectors</w:t>
-      </w:r>
-      <w:r>
-        <w:t>, however they all have increased similarly</w:t>
-      </w:r>
-      <w:r>
-        <w:t xml:space="preserve"> </w:t>
-      </w:r>
-      <w:r>
-        <w:t xml:space="preserve">and </w:t>
-      </w:r>
-      <w:r>
-        <w:t xml:space="preserve">seem to </w:t>
-      </w:r>
-      <w:r>
-        <w:t xml:space="preserve">follow </w:t>
-      </w:r>
-      <w:r>
-        <w:t xml:space="preserve">the same approximate </w:t>
-      </w:r>
-      <w:r>
-        <w:t>trend</w:t>
-      </w:r>
-      <w:r>
-        <w:t xml:space="preserve"> </w:t>
-      </w:r>
-      <w:r>
-        <w:t>keep</w:t>
-      </w:r>
-      <w:r>
-        <w:t>ing</w:t>
-      </w:r>
-      <w:r>
-        <w:t xml:space="preserve"> their ranges </w:t>
-      </w:r>
-      <w:r>
-        <w:t>within the same boundaries</w:t>
-      </w:r>
-      <w:r>
-        <w:t xml:space="preserve">, </w:t>
-      </w:r>
-      <w:r>
-        <w:t>with Education following the Garda, then Health, Civil Service</w:t>
-      </w:r>
-      <w:r>
-        <w:t>, Defense and finally the Regional bodies</w:t>
-      </w:r>
-      <w:r>
-        <w:t xml:space="preserve">. Perhaps Civil Service </w:t>
-      </w:r>
-      <w:r>
-        <w:t xml:space="preserve">has more </w:t>
-      </w:r>
-      <w:r>
-        <w:lastRenderedPageBreak/>
-        <w:t>variability around 2010.</w:t>
-      </w:r>
-      <w:r>
-        <w:rPr>
-          <w:noProof/>
-        </w:rPr>
+    <w:p/>
+    <w:p>
+      <w:r>
+        <w:t>Regarding the three remaining sub-sectors</w:t>
+      </w:r>
+      <w:r>
+        <w:t xml:space="preserve"> it seems like the</w:t>
+      </w:r>
+      <w:r>
+        <w:t>y have a similarity, and it is</w:t>
+      </w:r>
+      <w:r>
+        <w:t xml:space="preserve"> the fact that there is little variance between the </w:t>
+      </w:r>
+      <w:r>
+        <w:t>quarters</w:t>
+      </w:r>
+      <w:r>
+        <w:t>, they have a similar distribution within each sub-sector:</w:t>
+      </w:r>
+    </w:p>
+    <w:p/>
+    <w:p>
+      <w:r>
         <w:drawing>
-          <wp:inline distT="0" distB="0" distL="0" distR="0" wp14:anchorId="089F1A3B" wp14:editId="09DF1E46">
-            <wp:extent cx="5943600" cy="3691890"/>
-            <wp:effectExtent l="0" t="0" r="0" b="3810"/>
-            <wp:docPr id="6" name="Picture 6"/>
+          <wp:inline distT="0" distB="0" distL="0" distR="0" wp14:anchorId="0E3EDF28" wp14:editId="0225AB56">
+            <wp:extent cx="5943600" cy="2928620"/>
+            <wp:effectExtent l="0" t="0" r="0" b="5080"/>
+            <wp:docPr id="22" name="Picture 22"/>
             <wp:cNvGraphicFramePr>
               <a:graphicFrameLocks xmlns:a="http://schemas.openxmlformats.org/drawingml/2006/main" noChangeAspect="1"/>
             </wp:cNvGraphicFramePr>
@@ -968,6 +818,523 @@
                   <pic:spPr>
                     <a:xfrm>
                       <a:off x="0" y="0"/>
+                      <a:ext cx="5943600" cy="2928620"/>
+                    </a:xfrm>
+                    <a:prstGeom prst="rect">
+                      <a:avLst/>
+                    </a:prstGeom>
+                  </pic:spPr>
+                </pic:pic>
+              </a:graphicData>
+            </a:graphic>
+          </wp:inline>
+        </w:drawing>
+      </w:r>
+    </w:p>
+    <w:p/>
+    <w:p>
+      <w:r>
+        <w:lastRenderedPageBreak/>
+        <w:drawing>
+          <wp:inline distT="0" distB="0" distL="0" distR="0" wp14:anchorId="6C339B75" wp14:editId="13AD09A2">
+            <wp:extent cx="5943600" cy="2912745"/>
+            <wp:effectExtent l="0" t="0" r="0" b="1905"/>
+            <wp:docPr id="23" name="Picture 23"/>
+            <wp:cNvGraphicFramePr>
+              <a:graphicFrameLocks xmlns:a="http://schemas.openxmlformats.org/drawingml/2006/main" noChangeAspect="1"/>
+            </wp:cNvGraphicFramePr>
+            <a:graphic xmlns:a="http://schemas.openxmlformats.org/drawingml/2006/main">
+              <a:graphicData uri="http://schemas.openxmlformats.org/drawingml/2006/picture">
+                <pic:pic xmlns:pic="http://schemas.openxmlformats.org/drawingml/2006/picture">
+                  <pic:nvPicPr>
+                    <pic:cNvPr id="1" name=""/>
+                    <pic:cNvPicPr/>
+                  </pic:nvPicPr>
+                  <pic:blipFill>
+                    <a:blip r:embed="rId14"/>
+                    <a:stretch>
+                      <a:fillRect/>
+                    </a:stretch>
+                  </pic:blipFill>
+                  <pic:spPr>
+                    <a:xfrm>
+                      <a:off x="0" y="0"/>
+                      <a:ext cx="5943600" cy="2912745"/>
+                    </a:xfrm>
+                    <a:prstGeom prst="rect">
+                      <a:avLst/>
+                    </a:prstGeom>
+                  </pic:spPr>
+                </pic:pic>
+              </a:graphicData>
+            </a:graphic>
+          </wp:inline>
+        </w:drawing>
+      </w:r>
+    </w:p>
+    <w:p/>
+    <w:p>
+      <w:r>
+        <w:drawing>
+          <wp:inline distT="0" distB="0" distL="0" distR="0" wp14:anchorId="2B61BF55" wp14:editId="2242294E">
+            <wp:extent cx="5943600" cy="2915920"/>
+            <wp:effectExtent l="0" t="0" r="0" b="0"/>
+            <wp:docPr id="24" name="Picture 24"/>
+            <wp:cNvGraphicFramePr>
+              <a:graphicFrameLocks xmlns:a="http://schemas.openxmlformats.org/drawingml/2006/main" noChangeAspect="1"/>
+            </wp:cNvGraphicFramePr>
+            <a:graphic xmlns:a="http://schemas.openxmlformats.org/drawingml/2006/main">
+              <a:graphicData uri="http://schemas.openxmlformats.org/drawingml/2006/picture">
+                <pic:pic xmlns:pic="http://schemas.openxmlformats.org/drawingml/2006/picture">
+                  <pic:nvPicPr>
+                    <pic:cNvPr id="1" name=""/>
+                    <pic:cNvPicPr/>
+                  </pic:nvPicPr>
+                  <pic:blipFill>
+                    <a:blip r:embed="rId15"/>
+                    <a:stretch>
+                      <a:fillRect/>
+                    </a:stretch>
+                  </pic:blipFill>
+                  <pic:spPr>
+                    <a:xfrm>
+                      <a:off x="0" y="0"/>
+                      <a:ext cx="5943600" cy="2915920"/>
+                    </a:xfrm>
+                    <a:prstGeom prst="rect">
+                      <a:avLst/>
+                    </a:prstGeom>
+                  </pic:spPr>
+                </pic:pic>
+              </a:graphicData>
+            </a:graphic>
+          </wp:inline>
+        </w:drawing>
+      </w:r>
+    </w:p>
+    <w:p/>
+    <w:p>
+      <w:r>
+        <w:lastRenderedPageBreak/>
+        <w:drawing>
+          <wp:inline distT="0" distB="0" distL="0" distR="0" wp14:anchorId="0A0C9167" wp14:editId="7B80068E">
+            <wp:extent cx="5943600" cy="2898140"/>
+            <wp:effectExtent l="0" t="0" r="0" b="0"/>
+            <wp:docPr id="25" name="Picture 25"/>
+            <wp:cNvGraphicFramePr>
+              <a:graphicFrameLocks xmlns:a="http://schemas.openxmlformats.org/drawingml/2006/main" noChangeAspect="1"/>
+            </wp:cNvGraphicFramePr>
+            <a:graphic xmlns:a="http://schemas.openxmlformats.org/drawingml/2006/main">
+              <a:graphicData uri="http://schemas.openxmlformats.org/drawingml/2006/picture">
+                <pic:pic xmlns:pic="http://schemas.openxmlformats.org/drawingml/2006/picture">
+                  <pic:nvPicPr>
+                    <pic:cNvPr id="1" name=""/>
+                    <pic:cNvPicPr/>
+                  </pic:nvPicPr>
+                  <pic:blipFill>
+                    <a:blip r:embed="rId16"/>
+                    <a:stretch>
+                      <a:fillRect/>
+                    </a:stretch>
+                  </pic:blipFill>
+                  <pic:spPr>
+                    <a:xfrm>
+                      <a:off x="0" y="0"/>
+                      <a:ext cx="5943600" cy="2898140"/>
+                    </a:xfrm>
+                    <a:prstGeom prst="rect">
+                      <a:avLst/>
+                    </a:prstGeom>
+                  </pic:spPr>
+                </pic:pic>
+              </a:graphicData>
+            </a:graphic>
+          </wp:inline>
+        </w:drawing>
+      </w:r>
+    </w:p>
+    <w:p/>
+    <w:p>
+      <w:pPr>
+        <w:rPr>
+          <w:b/>
+          <w:bCs/>
+        </w:rPr>
+      </w:pPr>
+      <w:r>
+        <w:rPr>
+          <w:b/>
+          <w:bCs/>
+        </w:rPr>
+        <w:t>Earnings</w:t>
+      </w:r>
+    </w:p>
+    <w:p>
+      <w:r>
+        <w:t xml:space="preserve">The public </w:t>
+      </w:r>
+      <w:r>
+        <w:t>salaries</w:t>
+      </w:r>
+      <w:r>
+        <w:t xml:space="preserve"> in Ireland</w:t>
+      </w:r>
+      <w:r>
+        <w:t xml:space="preserve"> were </w:t>
+      </w:r>
+      <w:r>
+        <w:t xml:space="preserve">mainly above 900 euros weekly until 2016, when there is a clear </w:t>
+      </w:r>
+      <w:r>
+        <w:t xml:space="preserve">change in the </w:t>
+      </w:r>
+      <w:r>
+        <w:t xml:space="preserve">pattern </w:t>
+      </w:r>
+      <w:r>
+        <w:t xml:space="preserve">with a slow and </w:t>
+      </w:r>
+      <w:r>
+        <w:t xml:space="preserve">progressive </w:t>
+      </w:r>
+      <w:r>
+        <w:t>increment</w:t>
+      </w:r>
+      <w:r>
+        <w:t xml:space="preserve"> starts</w:t>
+      </w:r>
+      <w:r>
+        <w:t xml:space="preserve"> </w:t>
+      </w:r>
+      <w:r>
+        <w:t>until</w:t>
+      </w:r>
+      <w:r>
+        <w:t xml:space="preserve"> the last observation</w:t>
+      </w:r>
+      <w:r>
+        <w:t>,</w:t>
+      </w:r>
+      <w:r>
+        <w:t xml:space="preserve"> which is</w:t>
+      </w:r>
+      <w:r>
+        <w:t xml:space="preserve"> around</w:t>
+      </w:r>
+      <w:r>
+        <w:t xml:space="preserve"> 1,100 euros per week.</w:t>
+      </w:r>
+      <w:r>
+        <w:t xml:space="preserve"> The semi-state bodies follow a fairly similar pattern and </w:t>
+      </w:r>
+      <w:r>
+        <w:t>did increase the average</w:t>
+      </w:r>
+      <w:r>
+        <w:t xml:space="preserve"> salaries</w:t>
+      </w:r>
+      <w:r>
+        <w:t xml:space="preserve"> between </w:t>
+      </w:r>
+      <w:r>
+        <w:t>2011 and 2019.</w:t>
+      </w:r>
+      <w:r>
+        <w:t xml:space="preserve"> </w:t>
+      </w:r>
+      <w:r>
+        <w:t>Before and after these years</w:t>
+      </w:r>
+      <w:r>
+        <w:t xml:space="preserve"> they did not seem </w:t>
+      </w:r>
+      <w:r>
+        <w:t>to add</w:t>
+      </w:r>
+      <w:r>
+        <w:t xml:space="preserve"> anything </w:t>
+      </w:r>
+      <w:r>
+        <w:t>significant to the metric:</w:t>
+      </w:r>
+    </w:p>
+    <w:p/>
+    <w:p>
+      <w:r>
+        <w:t>As far as semi-state companies are concerned</w:t>
+      </w:r>
+      <w:r>
+        <w:t xml:space="preserve">, </w:t>
+      </w:r>
+      <w:r>
+        <w:t xml:space="preserve">the </w:t>
+      </w:r>
+      <w:r>
+        <w:t xml:space="preserve">non-commercial </w:t>
+      </w:r>
+      <w:r>
+        <w:t>had higher salaries</w:t>
+      </w:r>
+      <w:r>
+        <w:t xml:space="preserve"> </w:t>
+      </w:r>
+      <w:r>
+        <w:t>until 2013 but they fell behind</w:t>
+      </w:r>
+      <w:r>
+        <w:t xml:space="preserve"> the year after</w:t>
+      </w:r>
+      <w:r>
+        <w:t xml:space="preserve"> and </w:t>
+      </w:r>
+      <w:r>
+        <w:t>from</w:t>
+      </w:r>
+      <w:r>
+        <w:t xml:space="preserve"> 2020</w:t>
+      </w:r>
+      <w:r>
+        <w:t xml:space="preserve"> onwards </w:t>
+      </w:r>
+      <w:r>
+        <w:t>all three types of semi-state</w:t>
+      </w:r>
+      <w:r>
+        <w:t xml:space="preserve"> companies</w:t>
+      </w:r>
+      <w:r>
+        <w:t xml:space="preserve"> </w:t>
+      </w:r>
+      <w:r>
+        <w:t>showed relatively similar salaries:</w:t>
+      </w:r>
+    </w:p>
+    <w:p/>
+    <w:p>
+      <w:r>
+        <w:lastRenderedPageBreak/>
+        <w:drawing>
+          <wp:inline distT="0" distB="0" distL="0" distR="0" wp14:anchorId="03F45B93" wp14:editId="4C24D162">
+            <wp:extent cx="5943600" cy="3697605"/>
+            <wp:effectExtent l="0" t="0" r="0" b="0"/>
+            <wp:docPr id="15" name="Picture 15"/>
+            <wp:cNvGraphicFramePr>
+              <a:graphicFrameLocks xmlns:a="http://schemas.openxmlformats.org/drawingml/2006/main" noChangeAspect="1"/>
+            </wp:cNvGraphicFramePr>
+            <a:graphic xmlns:a="http://schemas.openxmlformats.org/drawingml/2006/main">
+              <a:graphicData uri="http://schemas.openxmlformats.org/drawingml/2006/picture">
+                <pic:pic xmlns:pic="http://schemas.openxmlformats.org/drawingml/2006/picture">
+                  <pic:nvPicPr>
+                    <pic:cNvPr id="1" name=""/>
+                    <pic:cNvPicPr/>
+                  </pic:nvPicPr>
+                  <pic:blipFill>
+                    <a:blip r:embed="rId17"/>
+                    <a:stretch>
+                      <a:fillRect/>
+                    </a:stretch>
+                  </pic:blipFill>
+                  <pic:spPr>
+                    <a:xfrm>
+                      <a:off x="0" y="0"/>
+                      <a:ext cx="5943600" cy="3697605"/>
+                    </a:xfrm>
+                    <a:prstGeom prst="rect">
+                      <a:avLst/>
+                    </a:prstGeom>
+                  </pic:spPr>
+                </pic:pic>
+              </a:graphicData>
+            </a:graphic>
+          </wp:inline>
+        </w:drawing>
+      </w:r>
+    </w:p>
+    <w:p/>
+    <w:p>
+      <w:r>
+        <w:drawing>
+          <wp:inline distT="0" distB="0" distL="0" distR="0" wp14:anchorId="11558DA7" wp14:editId="1379A1AF">
+            <wp:extent cx="5943600" cy="3819525"/>
+            <wp:effectExtent l="0" t="0" r="0" b="9525"/>
+            <wp:docPr id="16" name="Picture 16"/>
+            <wp:cNvGraphicFramePr>
+              <a:graphicFrameLocks xmlns:a="http://schemas.openxmlformats.org/drawingml/2006/main" noChangeAspect="1"/>
+            </wp:cNvGraphicFramePr>
+            <a:graphic xmlns:a="http://schemas.openxmlformats.org/drawingml/2006/main">
+              <a:graphicData uri="http://schemas.openxmlformats.org/drawingml/2006/picture">
+                <pic:pic xmlns:pic="http://schemas.openxmlformats.org/drawingml/2006/picture">
+                  <pic:nvPicPr>
+                    <pic:cNvPr id="1" name=""/>
+                    <pic:cNvPicPr/>
+                  </pic:nvPicPr>
+                  <pic:blipFill>
+                    <a:blip r:embed="rId18"/>
+                    <a:stretch>
+                      <a:fillRect/>
+                    </a:stretch>
+                  </pic:blipFill>
+                  <pic:spPr>
+                    <a:xfrm>
+                      <a:off x="0" y="0"/>
+                      <a:ext cx="5943600" cy="3819525"/>
+                    </a:xfrm>
+                    <a:prstGeom prst="rect">
+                      <a:avLst/>
+                    </a:prstGeom>
+                  </pic:spPr>
+                </pic:pic>
+              </a:graphicData>
+            </a:graphic>
+          </wp:inline>
+        </w:drawing>
+      </w:r>
+    </w:p>
+    <w:p>
+      <w:r>
+        <w:lastRenderedPageBreak/>
+        <w:drawing>
+          <wp:inline distT="0" distB="0" distL="0" distR="0" wp14:anchorId="4D81B209" wp14:editId="0A4DA3A0">
+            <wp:extent cx="5943600" cy="3568700"/>
+            <wp:effectExtent l="0" t="0" r="0" b="0"/>
+            <wp:docPr id="17" name="Picture 17"/>
+            <wp:cNvGraphicFramePr>
+              <a:graphicFrameLocks xmlns:a="http://schemas.openxmlformats.org/drawingml/2006/main" noChangeAspect="1"/>
+            </wp:cNvGraphicFramePr>
+            <a:graphic xmlns:a="http://schemas.openxmlformats.org/drawingml/2006/main">
+              <a:graphicData uri="http://schemas.openxmlformats.org/drawingml/2006/picture">
+                <pic:pic xmlns:pic="http://schemas.openxmlformats.org/drawingml/2006/picture">
+                  <pic:nvPicPr>
+                    <pic:cNvPr id="1" name=""/>
+                    <pic:cNvPicPr/>
+                  </pic:nvPicPr>
+                  <pic:blipFill>
+                    <a:blip r:embed="rId19"/>
+                    <a:stretch>
+                      <a:fillRect/>
+                    </a:stretch>
+                  </pic:blipFill>
+                  <pic:spPr>
+                    <a:xfrm>
+                      <a:off x="0" y="0"/>
+                      <a:ext cx="5943600" cy="3568700"/>
+                    </a:xfrm>
+                    <a:prstGeom prst="rect">
+                      <a:avLst/>
+                    </a:prstGeom>
+                  </pic:spPr>
+                </pic:pic>
+              </a:graphicData>
+            </a:graphic>
+          </wp:inline>
+        </w:drawing>
+      </w:r>
+    </w:p>
+    <w:p>
+      <w:r>
+        <w:t>Regarding sub-sectors</w:t>
+      </w:r>
+      <w:r>
+        <w:t xml:space="preserve"> it is more th</w:t>
+      </w:r>
+      <w:r>
+        <w:t xml:space="preserve">an obvious that Garda Siochana </w:t>
+      </w:r>
+      <w:r>
+        <w:t>has always had a salary greater than the other</w:t>
+      </w:r>
+      <w:r>
+        <w:t xml:space="preserve"> subsectors</w:t>
+      </w:r>
+      <w:r>
+        <w:t>, however they all have increased similarly</w:t>
+      </w:r>
+      <w:r>
+        <w:t xml:space="preserve"> </w:t>
+      </w:r>
+      <w:r>
+        <w:t xml:space="preserve">and </w:t>
+      </w:r>
+      <w:r>
+        <w:t xml:space="preserve">seem to </w:t>
+      </w:r>
+      <w:r>
+        <w:t xml:space="preserve">follow </w:t>
+      </w:r>
+      <w:r>
+        <w:t xml:space="preserve">the same approximate </w:t>
+      </w:r>
+      <w:r>
+        <w:t>trend</w:t>
+      </w:r>
+      <w:r>
+        <w:t xml:space="preserve"> </w:t>
+      </w:r>
+      <w:r>
+        <w:t>keep</w:t>
+      </w:r>
+      <w:r>
+        <w:t>ing</w:t>
+      </w:r>
+      <w:r>
+        <w:t xml:space="preserve"> their ranges </w:t>
+      </w:r>
+      <w:r>
+        <w:t>within the same boundaries</w:t>
+      </w:r>
+      <w:r>
+        <w:t xml:space="preserve">, </w:t>
+      </w:r>
+      <w:r>
+        <w:t>with Education following the Garda, then Health, Civil Service</w:t>
+      </w:r>
+      <w:r>
+        <w:t xml:space="preserve">, Defense and finally the Regional </w:t>
+      </w:r>
+      <w:r>
+        <w:t>B</w:t>
+      </w:r>
+      <w:r>
+        <w:t>odies</w:t>
+      </w:r>
+      <w:r>
+        <w:t xml:space="preserve">. Perhaps Civil Service </w:t>
+      </w:r>
+      <w:r>
+        <w:t xml:space="preserve">has more </w:t>
+      </w:r>
+      <w:r>
+        <w:lastRenderedPageBreak/>
+        <w:t>variability around 2010.</w:t>
+      </w:r>
+      <w:r>
+        <w:rPr>
+          <w:noProof/>
+        </w:rPr>
+        <w:drawing>
+          <wp:inline distT="0" distB="0" distL="0" distR="0" wp14:anchorId="089F1A3B" wp14:editId="09DF1E46">
+            <wp:extent cx="5943600" cy="3691890"/>
+            <wp:effectExtent l="0" t="0" r="0" b="3810"/>
+            <wp:docPr id="6" name="Picture 6"/>
+            <wp:cNvGraphicFramePr>
+              <a:graphicFrameLocks xmlns:a="http://schemas.openxmlformats.org/drawingml/2006/main" noChangeAspect="1"/>
+            </wp:cNvGraphicFramePr>
+            <a:graphic xmlns:a="http://schemas.openxmlformats.org/drawingml/2006/main">
+              <a:graphicData uri="http://schemas.openxmlformats.org/drawingml/2006/picture">
+                <pic:pic xmlns:pic="http://schemas.openxmlformats.org/drawingml/2006/picture">
+                  <pic:nvPicPr>
+                    <pic:cNvPr id="1" name=""/>
+                    <pic:cNvPicPr/>
+                  </pic:nvPicPr>
+                  <pic:blipFill>
+                    <a:blip r:embed="rId20"/>
+                    <a:stretch>
+                      <a:fillRect/>
+                    </a:stretch>
+                  </pic:blipFill>
+                  <pic:spPr>
+                    <a:xfrm>
+                      <a:off x="0" y="0"/>
                       <a:ext cx="5943600" cy="3691890"/>
                     </a:xfrm>
                     <a:prstGeom prst="rect">
@@ -1096,16 +1463,52 @@
         <w:t>Public sector</w:t>
       </w:r>
       <w:r>
-        <w:t xml:space="preserve">, Education and Health match and therefore can be compared. </w:t>
-      </w:r>
-      <w:r>
-        <w:t xml:space="preserve">The </w:t>
-      </w:r>
-      <w:r>
-        <w:t xml:space="preserve">process </w:t>
-      </w:r>
-      <w:r>
-        <w:t>of exchange currency was done by converting British pounds to Euros</w:t>
+        <w:t>, Education and Health match</w:t>
+      </w:r>
+      <w:r>
+        <w:t xml:space="preserve"> between data sets</w:t>
+      </w:r>
+      <w:r>
+        <w:t xml:space="preserve"> and c</w:t>
+      </w:r>
+      <w:r>
+        <w:t>ould</w:t>
+      </w:r>
+      <w:r>
+        <w:t xml:space="preserve"> be compared</w:t>
+      </w:r>
+      <w:r>
+        <w:t xml:space="preserve">, however </w:t>
+      </w:r>
+      <w:r>
+        <w:t xml:space="preserve">the </w:t>
+      </w:r>
+      <w:r>
+        <w:t xml:space="preserve">data </w:t>
+      </w:r>
+      <w:r>
+        <w:t xml:space="preserve">from the UK </w:t>
+      </w:r>
+      <w:r>
+        <w:t>Public Se</w:t>
+      </w:r>
+      <w:r>
+        <w:t xml:space="preserve">ctor covers </w:t>
+      </w:r>
+      <w:r>
+        <w:t xml:space="preserve">a time frame </w:t>
+      </w:r>
+      <w:r>
+        <w:t>different to the Irish one so</w:t>
+      </w:r>
+      <w:r>
+        <w:t xml:space="preserve"> finally just Education and Health can be compared</w:t>
+      </w:r>
+      <w:r>
+        <w:t xml:space="preserve">. </w:t>
+      </w:r>
+      <w:r>
+        <w:t>The process of exchange currency was done by converting British pounds to Euros</w:t>
       </w:r>
       <w:r>
         <w:t xml:space="preserve">, which was achieved with a function to assign the </w:t>
@@ -1120,16 +1523,27 @@
         <w:t xml:space="preserve"> per each of the years</w:t>
       </w:r>
       <w:r>
+        <w:t xml:space="preserve"> considered</w:t>
+      </w:r>
+      <w:r>
         <w:t xml:space="preserve"> (rates</w:t>
       </w:r>
       <w:r>
         <w:t xml:space="preserve"> taken from </w:t>
       </w:r>
-      <w:r>
-        <w:t>www.ofx.com</w:t>
-      </w:r>
+      <w:hyperlink r:id="rId21" w:history="1">
+        <w:r>
+          <w:rPr>
+            <w:rStyle w:val="Hyperlink"/>
+          </w:rPr>
+          <w:t>www.ofx.com</w:t>
+        </w:r>
+      </w:hyperlink>
       <w:r>
         <w:t>)</w:t>
+      </w:r>
+      <w:r>
+        <w:t>.</w:t>
       </w:r>
       <w:r>
         <w:t xml:space="preserve"> </w:t>
@@ -1417,7 +1831,7 @@
       <w:r>
         <w:t xml:space="preserve"> pse.csv </w:t>
       </w:r>
-      <w:hyperlink r:id="rId14" w:history="1">
+      <w:hyperlink r:id="rId22" w:history="1">
         <w:r>
           <w:rPr>
             <w:rStyle w:val="Hyperlink"/>
@@ -1443,7 +1857,7 @@
       <w:r>
         <w:t xml:space="preserve">-&gt; emp.csv </w:t>
       </w:r>
-      <w:hyperlink r:id="rId15" w:history="1">
+      <w:hyperlink r:id="rId23" w:history="1">
         <w:r>
           <w:rPr>
             <w:rStyle w:val="Hyperlink"/>
@@ -1476,7 +1890,7 @@
       <w:proofErr w:type="spellEnd"/>
     </w:p>
     <w:p>
-      <w:hyperlink r:id="rId16" w:history="1">
+      <w:hyperlink r:id="rId24" w:history="1">
         <w:r>
           <w:rPr>
             <w:rStyle w:val="Hyperlink"/>
@@ -1490,7 +1904,7 @@
     </w:p>
     <w:p/>
     <w:p>
-      <w:hyperlink r:id="rId17" w:history="1">
+      <w:hyperlink r:id="rId25" w:history="1">
         <w:r>
           <w:rPr>
             <w:rStyle w:val="Hyperlink"/>
@@ -1543,7 +1957,7 @@
       <w:r>
         <w:t xml:space="preserve">average annual exchange rates </w:t>
       </w:r>
-      <w:hyperlink r:id="rId18" w:history="1">
+      <w:hyperlink r:id="rId26" w:history="1">
         <w:r>
           <w:rPr>
             <w:rStyle w:val="Hyperlink"/>

</xml_diff>

<commit_message>
completed forecast, performance metrics and comparison between subsectors
</commit_message>
<xml_diff>
--- a/sba22448_Integrated_CA.docx
+++ b/sba22448_Integrated_CA.docx
@@ -3,6 +3,11 @@
 <w:document xmlns:wpc="http://schemas.microsoft.com/office/word/2010/wordprocessingCanvas" xmlns:cx="http://schemas.microsoft.com/office/drawing/2014/chartex" xmlns:cx1="http://schemas.microsoft.com/office/drawing/2015/9/8/chartex" xmlns:cx2="http://schemas.microsoft.com/office/drawing/2015/10/21/chartex" xmlns:cx3="http://schemas.microsoft.com/office/drawing/2016/5/9/chartex" xmlns:cx4="http://schemas.microsoft.com/office/drawing/2016/5/10/chartex" xmlns:cx5="http://schemas.microsoft.com/office/drawing/2016/5/11/chartex" xmlns:cx6="http://schemas.microsoft.com/office/drawing/2016/5/12/chartex" xmlns:cx7="http://schemas.microsoft.com/office/drawing/2016/5/13/chartex" xmlns:cx8="http://schemas.microsoft.com/office/drawing/2016/5/14/chartex" xmlns:mc="http://schemas.openxmlformats.org/markup-compatibility/2006" xmlns:aink="http://schemas.microsoft.com/office/drawing/2016/ink" xmlns:am3d="http://schemas.microsoft.com/office/drawing/2017/model3d" xmlns:o="urn:schemas-microsoft-com:office:office" xmlns:oel="http://schemas.microsoft.com/office/2019/extlst" xmlns:r="http://schemas.openxmlformats.org/officeDocument/2006/relationships" xmlns:m="http://schemas.openxmlformats.org/officeDocument/2006/math" xmlns:v="urn:schemas-microsoft-com:vml" xmlns:wp14="http://schemas.microsoft.com/office/word/2010/wordprocessingDrawing" xmlns:wp="http://schemas.openxmlformats.org/drawingml/2006/wordprocessingDrawing" xmlns:w10="urn:schemas-microsoft-com:office:word" xmlns:w="http://schemas.openxmlformats.org/wordprocessingml/2006/main" xmlns:w14="http://schemas.microsoft.com/office/word/2010/wordml" xmlns:w15="http://schemas.microsoft.com/office/word/2012/wordml" xmlns:w16cex="http://schemas.microsoft.com/office/word/2018/wordml/cex" xmlns:w16cid="http://schemas.microsoft.com/office/word/2016/wordml/cid" xmlns:w16="http://schemas.microsoft.com/office/word/2018/wordml" xmlns:w16sdtdh="http://schemas.microsoft.com/office/word/2020/wordml/sdtdatahash" xmlns:w16se="http://schemas.microsoft.com/office/word/2015/wordml/symex" xmlns:wpg="http://schemas.microsoft.com/office/word/2010/wordprocessingGroup" xmlns:wpi="http://schemas.microsoft.com/office/word/2010/wordprocessingInk" xmlns:wne="http://schemas.microsoft.com/office/word/2006/wordml" xmlns:wps="http://schemas.microsoft.com/office/word/2010/wordprocessingShape" mc:Ignorable="w14 w15 w16se w16cid w16 w16cex w16sdtdh wp14">
   <w:body>
     <w:p>
+      <w:pPr>
+        <w:rPr>
+          <w:rStyle w:val="Hyperlink"/>
+        </w:rPr>
+      </w:pPr>
       <w:r>
         <w:fldChar w:fldCharType="begin"/>
       </w:r>
@@ -34,16 +39,672 @@
       </w:r>
     </w:p>
     <w:p>
+      <w:r>
+        <w:t>Wordcount:1296</w:t>
+      </w:r>
+    </w:p>
+    <w:p/>
+    <w:p>
+      <w:pPr>
+        <w:rPr>
+          <w:rStyle w:val="Hyperlink"/>
+        </w:rPr>
+      </w:pPr>
+    </w:p>
+    <w:p>
+      <w:pPr>
+        <w:rPr>
+          <w:rStyle w:val="Hyperlink"/>
+        </w:rPr>
+      </w:pPr>
+    </w:p>
+    <w:p>
+      <w:pPr>
+        <w:rPr>
+          <w:rStyle w:val="Hyperlink"/>
+        </w:rPr>
+      </w:pPr>
+    </w:p>
+    <w:sdt>
+      <w:sdtPr>
+        <w:id w:val="1640000071"/>
+        <w:docPartObj>
+          <w:docPartGallery w:val="Table of Contents"/>
+          <w:docPartUnique/>
+        </w:docPartObj>
+      </w:sdtPr>
+      <w:sdtEndPr>
+        <w:rPr>
+          <w:rFonts w:asciiTheme="minorHAnsi" w:eastAsiaTheme="minorEastAsia" w:hAnsiTheme="minorHAnsi" w:cstheme="minorBidi"/>
+          <w:b/>
+          <w:bCs/>
+          <w:noProof/>
+          <w:color w:val="auto"/>
+          <w:sz w:val="22"/>
+          <w:szCs w:val="22"/>
+          <w:lang w:eastAsia="zh-CN"/>
+        </w:rPr>
+      </w:sdtEndPr>
+      <w:sdtContent>
+        <w:p>
+          <w:pPr>
+            <w:pStyle w:val="TOCHeading"/>
+          </w:pPr>
+          <w:r>
+            <w:t>Contents</w:t>
+          </w:r>
+        </w:p>
+        <w:p>
+          <w:pPr>
+            <w:pStyle w:val="TOC1"/>
+            <w:tabs>
+              <w:tab w:val="left" w:pos="440"/>
+              <w:tab w:val="right" w:leader="dot" w:pos="9350"/>
+            </w:tabs>
+            <w:rPr>
+              <w:noProof/>
+            </w:rPr>
+          </w:pPr>
+          <w:r>
+            <w:fldChar w:fldCharType="begin"/>
+          </w:r>
+          <w:r>
+            <w:instrText xml:space="preserve"> TOC \o "1-3" \h \z \u </w:instrText>
+          </w:r>
+          <w:r>
+            <w:fldChar w:fldCharType="separate"/>
+          </w:r>
+          <w:hyperlink w:anchor="_Toc142256148" w:history="1">
+            <w:r>
+              <w:rPr>
+                <w:rStyle w:val="Hyperlink"/>
+                <w:noProof/>
+              </w:rPr>
+              <w:t>1.</w:t>
+            </w:r>
+            <w:r>
+              <w:rPr>
+                <w:noProof/>
+              </w:rPr>
+              <w:tab/>
+            </w:r>
+            <w:r>
+              <w:rPr>
+                <w:rStyle w:val="Hyperlink"/>
+                <w:noProof/>
+              </w:rPr>
+              <w:t>Introduction</w:t>
+            </w:r>
+            <w:r>
+              <w:rPr>
+                <w:noProof/>
+                <w:webHidden/>
+              </w:rPr>
+              <w:tab/>
+            </w:r>
+            <w:r>
+              <w:rPr>
+                <w:noProof/>
+                <w:webHidden/>
+              </w:rPr>
+              <w:fldChar w:fldCharType="begin"/>
+            </w:r>
+            <w:r>
+              <w:rPr>
+                <w:noProof/>
+                <w:webHidden/>
+              </w:rPr>
+              <w:instrText xml:space="preserve"> PAGEREF _Toc142256148 \h </w:instrText>
+            </w:r>
+            <w:r>
+              <w:rPr>
+                <w:noProof/>
+                <w:webHidden/>
+              </w:rPr>
+            </w:r>
+            <w:r>
+              <w:rPr>
+                <w:noProof/>
+                <w:webHidden/>
+              </w:rPr>
+              <w:fldChar w:fldCharType="separate"/>
+            </w:r>
+            <w:r>
+              <w:rPr>
+                <w:noProof/>
+                <w:webHidden/>
+              </w:rPr>
+              <w:t>1</w:t>
+            </w:r>
+            <w:r>
+              <w:rPr>
+                <w:noProof/>
+                <w:webHidden/>
+              </w:rPr>
+              <w:fldChar w:fldCharType="end"/>
+            </w:r>
+          </w:hyperlink>
+        </w:p>
+        <w:p>
+          <w:pPr>
+            <w:pStyle w:val="TOC1"/>
+            <w:tabs>
+              <w:tab w:val="left" w:pos="440"/>
+              <w:tab w:val="right" w:leader="dot" w:pos="9350"/>
+            </w:tabs>
+            <w:rPr>
+              <w:noProof/>
+            </w:rPr>
+          </w:pPr>
+          <w:hyperlink w:anchor="_Toc142256149" w:history="1">
+            <w:r>
+              <w:rPr>
+                <w:rStyle w:val="Hyperlink"/>
+                <w:noProof/>
+              </w:rPr>
+              <w:t>2.</w:t>
+            </w:r>
+            <w:r>
+              <w:rPr>
+                <w:noProof/>
+              </w:rPr>
+              <w:tab/>
+            </w:r>
+            <w:r>
+              <w:rPr>
+                <w:rStyle w:val="Hyperlink"/>
+                <w:noProof/>
+              </w:rPr>
+              <w:t>EDA</w:t>
+            </w:r>
+            <w:r>
+              <w:rPr>
+                <w:noProof/>
+                <w:webHidden/>
+              </w:rPr>
+              <w:tab/>
+            </w:r>
+            <w:r>
+              <w:rPr>
+                <w:noProof/>
+                <w:webHidden/>
+              </w:rPr>
+              <w:fldChar w:fldCharType="begin"/>
+            </w:r>
+            <w:r>
+              <w:rPr>
+                <w:noProof/>
+                <w:webHidden/>
+              </w:rPr>
+              <w:instrText xml:space="preserve"> PAGEREF _Toc142256149 \h </w:instrText>
+            </w:r>
+            <w:r>
+              <w:rPr>
+                <w:noProof/>
+                <w:webHidden/>
+              </w:rPr>
+            </w:r>
+            <w:r>
+              <w:rPr>
+                <w:noProof/>
+                <w:webHidden/>
+              </w:rPr>
+              <w:fldChar w:fldCharType="separate"/>
+            </w:r>
+            <w:r>
+              <w:rPr>
+                <w:noProof/>
+                <w:webHidden/>
+              </w:rPr>
+              <w:t>1</w:t>
+            </w:r>
+            <w:r>
+              <w:rPr>
+                <w:noProof/>
+                <w:webHidden/>
+              </w:rPr>
+              <w:fldChar w:fldCharType="end"/>
+            </w:r>
+          </w:hyperlink>
+        </w:p>
+        <w:p>
+          <w:pPr>
+            <w:pStyle w:val="TOC2"/>
+            <w:tabs>
+              <w:tab w:val="right" w:leader="dot" w:pos="9350"/>
+            </w:tabs>
+            <w:rPr>
+              <w:noProof/>
+            </w:rPr>
+          </w:pPr>
+          <w:hyperlink w:anchor="_Toc142256150" w:history="1">
+            <w:r>
+              <w:rPr>
+                <w:rStyle w:val="Hyperlink"/>
+                <w:noProof/>
+              </w:rPr>
+              <w:t>2.1 Earnings</w:t>
+            </w:r>
+            <w:r>
+              <w:rPr>
+                <w:noProof/>
+                <w:webHidden/>
+              </w:rPr>
+              <w:tab/>
+            </w:r>
+            <w:r>
+              <w:rPr>
+                <w:noProof/>
+                <w:webHidden/>
+              </w:rPr>
+              <w:fldChar w:fldCharType="begin"/>
+            </w:r>
+            <w:r>
+              <w:rPr>
+                <w:noProof/>
+                <w:webHidden/>
+              </w:rPr>
+              <w:instrText xml:space="preserve"> PAGEREF _Toc142256150 \h </w:instrText>
+            </w:r>
+            <w:r>
+              <w:rPr>
+                <w:noProof/>
+                <w:webHidden/>
+              </w:rPr>
+            </w:r>
+            <w:r>
+              <w:rPr>
+                <w:noProof/>
+                <w:webHidden/>
+              </w:rPr>
+              <w:fldChar w:fldCharType="separate"/>
+            </w:r>
+            <w:r>
+              <w:rPr>
+                <w:noProof/>
+                <w:webHidden/>
+              </w:rPr>
+              <w:t>7</w:t>
+            </w:r>
+            <w:r>
+              <w:rPr>
+                <w:noProof/>
+                <w:webHidden/>
+              </w:rPr>
+              <w:fldChar w:fldCharType="end"/>
+            </w:r>
+          </w:hyperlink>
+        </w:p>
+        <w:p>
+          <w:pPr>
+            <w:pStyle w:val="TOC1"/>
+            <w:tabs>
+              <w:tab w:val="left" w:pos="440"/>
+              <w:tab w:val="right" w:leader="dot" w:pos="9350"/>
+            </w:tabs>
+            <w:rPr>
+              <w:noProof/>
+            </w:rPr>
+          </w:pPr>
+          <w:hyperlink w:anchor="_Toc142256151" w:history="1">
+            <w:r>
+              <w:rPr>
+                <w:rStyle w:val="Hyperlink"/>
+                <w:noProof/>
+              </w:rPr>
+              <w:t>3.</w:t>
+            </w:r>
+            <w:r>
+              <w:rPr>
+                <w:noProof/>
+              </w:rPr>
+              <w:tab/>
+            </w:r>
+            <w:r>
+              <w:rPr>
+                <w:rStyle w:val="Hyperlink"/>
+                <w:noProof/>
+              </w:rPr>
+              <w:t>Forecast</w:t>
+            </w:r>
+            <w:r>
+              <w:rPr>
+                <w:noProof/>
+                <w:webHidden/>
+              </w:rPr>
+              <w:tab/>
+            </w:r>
+            <w:r>
+              <w:rPr>
+                <w:noProof/>
+                <w:webHidden/>
+              </w:rPr>
+              <w:fldChar w:fldCharType="begin"/>
+            </w:r>
+            <w:r>
+              <w:rPr>
+                <w:noProof/>
+                <w:webHidden/>
+              </w:rPr>
+              <w:instrText xml:space="preserve"> PAGEREF _Toc142256151 \h </w:instrText>
+            </w:r>
+            <w:r>
+              <w:rPr>
+                <w:noProof/>
+                <w:webHidden/>
+              </w:rPr>
+            </w:r>
+            <w:r>
+              <w:rPr>
+                <w:noProof/>
+                <w:webHidden/>
+              </w:rPr>
+              <w:fldChar w:fldCharType="separate"/>
+            </w:r>
+            <w:r>
+              <w:rPr>
+                <w:noProof/>
+                <w:webHidden/>
+              </w:rPr>
+              <w:t>11</w:t>
+            </w:r>
+            <w:r>
+              <w:rPr>
+                <w:noProof/>
+                <w:webHidden/>
+              </w:rPr>
+              <w:fldChar w:fldCharType="end"/>
+            </w:r>
+          </w:hyperlink>
+        </w:p>
+        <w:p>
+          <w:pPr>
+            <w:pStyle w:val="TOC1"/>
+            <w:tabs>
+              <w:tab w:val="left" w:pos="440"/>
+              <w:tab w:val="right" w:leader="dot" w:pos="9350"/>
+            </w:tabs>
+            <w:rPr>
+              <w:noProof/>
+            </w:rPr>
+          </w:pPr>
+          <w:hyperlink w:anchor="_Toc142256152" w:history="1">
+            <w:r>
+              <w:rPr>
+                <w:rStyle w:val="Hyperlink"/>
+                <w:noProof/>
+              </w:rPr>
+              <w:t>4.</w:t>
+            </w:r>
+            <w:r>
+              <w:rPr>
+                <w:noProof/>
+              </w:rPr>
+              <w:tab/>
+            </w:r>
+            <w:r>
+              <w:rPr>
+                <w:rStyle w:val="Hyperlink"/>
+                <w:noProof/>
+              </w:rPr>
+              <w:t>Sentiment analysis</w:t>
+            </w:r>
+            <w:r>
+              <w:rPr>
+                <w:noProof/>
+                <w:webHidden/>
+              </w:rPr>
+              <w:tab/>
+            </w:r>
+            <w:r>
+              <w:rPr>
+                <w:noProof/>
+                <w:webHidden/>
+              </w:rPr>
+              <w:fldChar w:fldCharType="begin"/>
+            </w:r>
+            <w:r>
+              <w:rPr>
+                <w:noProof/>
+                <w:webHidden/>
+              </w:rPr>
+              <w:instrText xml:space="preserve"> PAGEREF _Toc142256152 \h </w:instrText>
+            </w:r>
+            <w:r>
+              <w:rPr>
+                <w:noProof/>
+                <w:webHidden/>
+              </w:rPr>
+            </w:r>
+            <w:r>
+              <w:rPr>
+                <w:noProof/>
+                <w:webHidden/>
+              </w:rPr>
+              <w:fldChar w:fldCharType="separate"/>
+            </w:r>
+            <w:r>
+              <w:rPr>
+                <w:noProof/>
+                <w:webHidden/>
+              </w:rPr>
+              <w:t>12</w:t>
+            </w:r>
+            <w:r>
+              <w:rPr>
+                <w:noProof/>
+                <w:webHidden/>
+              </w:rPr>
+              <w:fldChar w:fldCharType="end"/>
+            </w:r>
+          </w:hyperlink>
+        </w:p>
+        <w:p>
+          <w:pPr>
+            <w:pStyle w:val="TOC1"/>
+            <w:tabs>
+              <w:tab w:val="left" w:pos="440"/>
+              <w:tab w:val="right" w:leader="dot" w:pos="9350"/>
+            </w:tabs>
+            <w:rPr>
+              <w:noProof/>
+            </w:rPr>
+          </w:pPr>
+          <w:hyperlink w:anchor="_Toc142256153" w:history="1">
+            <w:r>
+              <w:rPr>
+                <w:rStyle w:val="Hyperlink"/>
+                <w:noProof/>
+              </w:rPr>
+              <w:t>5.</w:t>
+            </w:r>
+            <w:r>
+              <w:rPr>
+                <w:noProof/>
+              </w:rPr>
+              <w:tab/>
+            </w:r>
+            <w:r>
+              <w:rPr>
+                <w:rStyle w:val="Hyperlink"/>
+                <w:noProof/>
+              </w:rPr>
+              <w:t>References</w:t>
+            </w:r>
+            <w:r>
+              <w:rPr>
+                <w:noProof/>
+                <w:webHidden/>
+              </w:rPr>
+              <w:tab/>
+            </w:r>
+            <w:r>
+              <w:rPr>
+                <w:noProof/>
+                <w:webHidden/>
+              </w:rPr>
+              <w:fldChar w:fldCharType="begin"/>
+            </w:r>
+            <w:r>
+              <w:rPr>
+                <w:noProof/>
+                <w:webHidden/>
+              </w:rPr>
+              <w:instrText xml:space="preserve"> PAGEREF _Toc142256153 \h </w:instrText>
+            </w:r>
+            <w:r>
+              <w:rPr>
+                <w:noProof/>
+                <w:webHidden/>
+              </w:rPr>
+            </w:r>
+            <w:r>
+              <w:rPr>
+                <w:noProof/>
+                <w:webHidden/>
+              </w:rPr>
+              <w:fldChar w:fldCharType="separate"/>
+            </w:r>
+            <w:r>
+              <w:rPr>
+                <w:noProof/>
+                <w:webHidden/>
+              </w:rPr>
+              <w:t>12</w:t>
+            </w:r>
+            <w:r>
+              <w:rPr>
+                <w:noProof/>
+                <w:webHidden/>
+              </w:rPr>
+              <w:fldChar w:fldCharType="end"/>
+            </w:r>
+          </w:hyperlink>
+        </w:p>
+        <w:p>
+          <w:pPr>
+            <w:pStyle w:val="TOC1"/>
+            <w:tabs>
+              <w:tab w:val="right" w:leader="dot" w:pos="9350"/>
+            </w:tabs>
+            <w:rPr>
+              <w:noProof/>
+            </w:rPr>
+          </w:pPr>
+          <w:hyperlink w:anchor="_Toc142256154" w:history="1">
+            <w:r>
+              <w:rPr>
+                <w:rStyle w:val="Hyperlink"/>
+                <w:noProof/>
+              </w:rPr>
+              <w:t>Appendix</w:t>
+            </w:r>
+            <w:r>
+              <w:rPr>
+                <w:noProof/>
+                <w:webHidden/>
+              </w:rPr>
+              <w:tab/>
+            </w:r>
+            <w:r>
+              <w:rPr>
+                <w:noProof/>
+                <w:webHidden/>
+              </w:rPr>
+              <w:fldChar w:fldCharType="begin"/>
+            </w:r>
+            <w:r>
+              <w:rPr>
+                <w:noProof/>
+                <w:webHidden/>
+              </w:rPr>
+              <w:instrText xml:space="preserve"> PAGEREF _Toc142256154 \h </w:instrText>
+            </w:r>
+            <w:r>
+              <w:rPr>
+                <w:noProof/>
+                <w:webHidden/>
+              </w:rPr>
+            </w:r>
+            <w:r>
+              <w:rPr>
+                <w:noProof/>
+                <w:webHidden/>
+              </w:rPr>
+              <w:fldChar w:fldCharType="separate"/>
+            </w:r>
+            <w:r>
+              <w:rPr>
+                <w:noProof/>
+                <w:webHidden/>
+              </w:rPr>
+              <w:t>13</w:t>
+            </w:r>
+            <w:r>
+              <w:rPr>
+                <w:noProof/>
+                <w:webHidden/>
+              </w:rPr>
+              <w:fldChar w:fldCharType="end"/>
+            </w:r>
+          </w:hyperlink>
+        </w:p>
+        <w:p>
+          <w:r>
+            <w:rPr>
+              <w:b/>
+              <w:bCs/>
+              <w:noProof/>
+            </w:rPr>
+            <w:fldChar w:fldCharType="end"/>
+          </w:r>
+        </w:p>
+      </w:sdtContent>
+    </w:sdt>
+    <w:p>
+      <w:pPr>
+        <w:rPr>
+          <w:rStyle w:val="Hyperlink"/>
+        </w:rPr>
+      </w:pPr>
+    </w:p>
+    <w:p>
+      <w:pPr>
+        <w:rPr>
+          <w:rStyle w:val="Hyperlink"/>
+        </w:rPr>
+      </w:pPr>
+    </w:p>
+    <w:p>
+      <w:pPr>
+        <w:rPr>
+          <w:rStyle w:val="Hyperlink"/>
+        </w:rPr>
+      </w:pPr>
+    </w:p>
+    <w:p>
       <w:pPr>
         <w:pStyle w:val="Heading1"/>
-      </w:pPr>
+        <w:numPr>
+          <w:ilvl w:val="0"/>
+          <w:numId w:val="2"/>
+        </w:numPr>
+      </w:pPr>
+      <w:bookmarkStart w:id="0" w:name="_Toc142256148"/>
       <w:r>
         <w:t>Introduction</w:t>
       </w:r>
-    </w:p>
-    <w:p>
-      <w:r>
-        <w:t xml:space="preserve">The source data from Ireland </w:t>
+      <w:bookmarkEnd w:id="0"/>
+    </w:p>
+    <w:p>
+      <w:r>
+        <w:t xml:space="preserve">The </w:t>
+      </w:r>
+      <w:r>
+        <w:t xml:space="preserve">source </w:t>
+      </w:r>
+      <w:r>
+        <w:t xml:space="preserve">data from Ireland </w:t>
       </w:r>
       <w:r>
         <w:t>(</w:t>
@@ -112,7 +773,7 @@
       <w:r>
         <w:t xml:space="preserve">Own compilation with data taken from the INE website: </w:t>
       </w:r>
-      <w:hyperlink r:id="rId7" w:history="1">
+      <w:hyperlink r:id="rId8" w:history="1">
         <w:r>
           <w:rPr>
             <w:rStyle w:val="Hyperlink"/>
@@ -142,7 +803,15 @@
         <w:t>.</w:t>
       </w:r>
       <w:r>
-        <w:t xml:space="preserve"> Finally the data from the United Kingdom</w:t>
+        <w:t xml:space="preserve"> </w:t>
+      </w:r>
+      <w:proofErr w:type="gramStart"/>
+      <w:r>
+        <w:t>Finally</w:t>
+      </w:r>
+      <w:proofErr w:type="gramEnd"/>
+      <w:r>
+        <w:t xml:space="preserve"> the data from the United Kingdom</w:t>
       </w:r>
       <w:r>
         <w:t xml:space="preserve"> (ONS 2023)</w:t>
@@ -290,7 +959,20 @@
         <w:t xml:space="preserve"> </w:t>
       </w:r>
     </w:p>
-    <w:p/>
+    <w:p>
+      <w:pPr>
+        <w:pStyle w:val="Heading1"/>
+        <w:numPr>
+          <w:ilvl w:val="0"/>
+          <w:numId w:val="2"/>
+        </w:numPr>
+      </w:pPr>
+      <w:bookmarkStart w:id="1" w:name="_Toc142256149"/>
+      <w:r>
+        <w:t>EDA</w:t>
+      </w:r>
+      <w:bookmarkEnd w:id="1"/>
+    </w:p>
     <w:p>
       <w:r>
         <w:t xml:space="preserve">The charts </w:t>
@@ -373,134 +1055,6 @@
             <wp:extent cx="5943600" cy="3535045"/>
             <wp:effectExtent l="0" t="0" r="0" b="8255"/>
             <wp:docPr id="3" name="Picture 3"/>
-            <wp:cNvGraphicFramePr>
-              <a:graphicFrameLocks xmlns:a="http://schemas.openxmlformats.org/drawingml/2006/main" noChangeAspect="1"/>
-            </wp:cNvGraphicFramePr>
-            <a:graphic xmlns:a="http://schemas.openxmlformats.org/drawingml/2006/main">
-              <a:graphicData uri="http://schemas.openxmlformats.org/drawingml/2006/picture">
-                <pic:pic xmlns:pic="http://schemas.openxmlformats.org/drawingml/2006/picture">
-                  <pic:nvPicPr>
-                    <pic:cNvPr id="1" name=""/>
-                    <pic:cNvPicPr/>
-                  </pic:nvPicPr>
-                  <pic:blipFill>
-                    <a:blip r:embed="rId8"/>
-                    <a:stretch>
-                      <a:fillRect/>
-                    </a:stretch>
-                  </pic:blipFill>
-                  <pic:spPr>
-                    <a:xfrm>
-                      <a:off x="0" y="0"/>
-                      <a:ext cx="5943600" cy="3535045"/>
-                    </a:xfrm>
-                    <a:prstGeom prst="rect">
-                      <a:avLst/>
-                    </a:prstGeom>
-                  </pic:spPr>
-                </pic:pic>
-              </a:graphicData>
-            </a:graphic>
-          </wp:inline>
-        </w:drawing>
-      </w:r>
-    </w:p>
-    <w:p>
-      <w:r>
-        <w:t>Regarding semi-state companies</w:t>
-      </w:r>
-      <w:r>
-        <w:t>,</w:t>
-      </w:r>
-      <w:r>
-        <w:t xml:space="preserve"> these are mainly represented by commercial ones</w:t>
-      </w:r>
-      <w:r>
-        <w:t xml:space="preserve"> with </w:t>
-      </w:r>
-      <w:r>
-        <w:t>3- or 4 more-times</w:t>
-      </w:r>
-      <w:r>
-        <w:t xml:space="preserve"> employment</w:t>
-      </w:r>
-      <w:r>
-        <w:t xml:space="preserve">, with decreasing figures until </w:t>
-      </w:r>
-      <w:r>
-        <w:t xml:space="preserve">2015, where after a slight increase </w:t>
-      </w:r>
-      <w:r>
-        <w:t xml:space="preserve">the third quarter of 2015, it remains more stable until </w:t>
-      </w:r>
-      <w:r>
-        <w:t xml:space="preserve">2022, where </w:t>
-      </w:r>
-      <w:r>
-        <w:t xml:space="preserve">another </w:t>
-      </w:r>
-      <w:r>
-        <w:t xml:space="preserve">positive </w:t>
-      </w:r>
-      <w:r>
-        <w:t>spell is obvious.</w:t>
-      </w:r>
-    </w:p>
-    <w:p>
-      <w:r>
-        <w:t xml:space="preserve">Similarly, the non-commercial ones </w:t>
-      </w:r>
-      <w:r>
-        <w:t>were slightly decreasing until 2014</w:t>
-      </w:r>
-      <w:r>
-        <w:t xml:space="preserve"> </w:t>
-      </w:r>
-      <w:r>
-        <w:t xml:space="preserve">but the </w:t>
-      </w:r>
-      <w:r>
-        <w:t xml:space="preserve">first quarter of this </w:t>
-      </w:r>
-      <w:r>
-        <w:t>year</w:t>
-      </w:r>
-      <w:r>
-        <w:t xml:space="preserve"> and year 2022,</w:t>
-      </w:r>
-      <w:r>
-        <w:t xml:space="preserve"> </w:t>
-      </w:r>
-      <w:r>
-        <w:t xml:space="preserve">there </w:t>
-      </w:r>
-      <w:r>
-        <w:t xml:space="preserve">were </w:t>
-      </w:r>
-      <w:r>
-        <w:t xml:space="preserve">positive </w:t>
-      </w:r>
-      <w:r>
-        <w:t xml:space="preserve">spikes </w:t>
-      </w:r>
-      <w:r>
-        <w:t>in employment</w:t>
-      </w:r>
-      <w:r>
-        <w:t>.</w:t>
-      </w:r>
-    </w:p>
-    <w:p>
-      <w:r>
-        <w:rPr>
-          <w:noProof/>
-        </w:rPr>
-        <w:lastRenderedPageBreak/>
-        <w:drawing>
-          <wp:inline distT="0" distB="0" distL="0" distR="0" wp14:anchorId="7227F745" wp14:editId="343A8E5E">
-            <wp:extent cx="5943600" cy="3781425"/>
-            <wp:effectExtent l="0" t="0" r="0" b="9525"/>
-            <wp:docPr id="2" name="Picture 2"/>
             <wp:cNvGraphicFramePr>
               <a:graphicFrameLocks xmlns:a="http://schemas.openxmlformats.org/drawingml/2006/main" noChangeAspect="1"/>
             </wp:cNvGraphicFramePr>
@@ -520,7 +1074,7 @@
                   <pic:spPr>
                     <a:xfrm>
                       <a:off x="0" y="0"/>
-                      <a:ext cx="5943600" cy="3781425"/>
+                      <a:ext cx="5943600" cy="3535045"/>
                     </a:xfrm>
                     <a:prstGeom prst="rect">
                       <a:avLst/>
@@ -533,58 +1087,91 @@
         </w:drawing>
       </w:r>
     </w:p>
-    <w:p/>
-    <w:p>
-      <w:r>
-        <w:t xml:space="preserve">In general the public employment by subsectors in Ireland has not seemed to vary meaningfully within the last 15 years. The main character has been the </w:t>
-      </w:r>
-      <w:r>
-        <w:t>health</w:t>
-      </w:r>
-      <w:r>
-        <w:t xml:space="preserve"> sector, for being the leading employer (ranging between 120 and 175 thousand of employees) and the group which has increased the most. In fact, between 2008 and 2014 the tendency was negative with a progressive decrement, however after a stable year 2015 the tendency switches to a slight employment increase. And this only changes again in the second quarter of 2020 with COVID pandemic. Anyhow the positive balance keeps growing the following quarter, especially the third quarter of 2022. </w:t>
-      </w:r>
-    </w:p>
-    <w:p>
-      <w:r>
-        <w:t xml:space="preserve">Education is the second most important public employment sub-sector (above 100 and below 125 thousand employees) and it clearly shows a seasonal pattern where it decreases every fourth quarter, corresponding to the summertime (holiday). Finally civil service and </w:t>
-      </w:r>
-      <w:r>
-        <w:t>regional</w:t>
-      </w:r>
-      <w:r>
-        <w:t xml:space="preserve"> bodies have </w:t>
-      </w:r>
-      <w:proofErr w:type="spellStart"/>
-      <w:r>
-        <w:t>have</w:t>
-      </w:r>
-      <w:proofErr w:type="spellEnd"/>
-      <w:r>
-        <w:t xml:space="preserve"> similar figures (35-40 thousand) and it is worth mentioning that the civil service had two </w:t>
-      </w:r>
-      <w:proofErr w:type="spellStart"/>
-      <w:r>
-        <w:t>two</w:t>
-      </w:r>
-      <w:proofErr w:type="spellEnd"/>
-      <w:r>
-        <w:t xml:space="preserve"> two-quarters increments at the beginning of 2011 and 2016. Perhaps the first increment was related to the </w:t>
-      </w:r>
-      <w:r>
-        <w:t>Public Service Reform Plan</w:t>
-      </w:r>
-      <w:r>
-        <w:t xml:space="preserve"> which took place that year.</w:t>
-      </w:r>
-    </w:p>
-    <w:p>
-      <w:r>
-        <w:t>Finally Garda Siochana and Defense have the smallest contribution to public employment (11-13 thousand) showing the most stable figures (flattest plots).</w:t>
-      </w:r>
-    </w:p>
-    <w:p/>
-    <w:p/>
+    <w:p>
+      <w:r>
+        <w:t>Regarding semi-state companies</w:t>
+      </w:r>
+      <w:r>
+        <w:t>,</w:t>
+      </w:r>
+      <w:r>
+        <w:t xml:space="preserve"> these are mainly represented by commercial ones</w:t>
+      </w:r>
+      <w:r>
+        <w:t xml:space="preserve"> with </w:t>
+      </w:r>
+      <w:r>
+        <w:t>3- or 4 more-times</w:t>
+      </w:r>
+      <w:r>
+        <w:t xml:space="preserve"> employment</w:t>
+      </w:r>
+      <w:r>
+        <w:t xml:space="preserve">, with decreasing figures until </w:t>
+      </w:r>
+      <w:r>
+        <w:t xml:space="preserve">2015, where after a slight increase </w:t>
+      </w:r>
+      <w:r>
+        <w:t xml:space="preserve">the third quarter of 2015, it remains more stable until </w:t>
+      </w:r>
+      <w:r>
+        <w:t xml:space="preserve">2022, where </w:t>
+      </w:r>
+      <w:r>
+        <w:t xml:space="preserve">another </w:t>
+      </w:r>
+      <w:r>
+        <w:t xml:space="preserve">positive </w:t>
+      </w:r>
+      <w:r>
+        <w:t>spell is obvious.</w:t>
+      </w:r>
+    </w:p>
+    <w:p>
+      <w:r>
+        <w:t xml:space="preserve">Similarly, the non-commercial ones </w:t>
+      </w:r>
+      <w:r>
+        <w:t>were slightly decreasing until 2014</w:t>
+      </w:r>
+      <w:r>
+        <w:t xml:space="preserve"> </w:t>
+      </w:r>
+      <w:r>
+        <w:t xml:space="preserve">but the </w:t>
+      </w:r>
+      <w:r>
+        <w:t xml:space="preserve">first quarter of this </w:t>
+      </w:r>
+      <w:r>
+        <w:t>year</w:t>
+      </w:r>
+      <w:r>
+        <w:t xml:space="preserve"> and year 2022,</w:t>
+      </w:r>
+      <w:r>
+        <w:t xml:space="preserve"> </w:t>
+      </w:r>
+      <w:r>
+        <w:t xml:space="preserve">there </w:t>
+      </w:r>
+      <w:r>
+        <w:t xml:space="preserve">were </w:t>
+      </w:r>
+      <w:r>
+        <w:t xml:space="preserve">positive </w:t>
+      </w:r>
+      <w:r>
+        <w:t xml:space="preserve">spikes </w:t>
+      </w:r>
+      <w:r>
+        <w:t>in employment</w:t>
+      </w:r>
+      <w:r>
+        <w:t>.</w:t>
+      </w:r>
+    </w:p>
     <w:p>
       <w:r>
         <w:rPr>
@@ -592,10 +1179,10 @@
         </w:rPr>
         <w:lastRenderedPageBreak/>
         <w:drawing>
-          <wp:inline distT="0" distB="0" distL="0" distR="0" wp14:anchorId="0F7DA935" wp14:editId="47F33338">
-            <wp:extent cx="5943600" cy="3678555"/>
-            <wp:effectExtent l="0" t="0" r="0" b="0"/>
-            <wp:docPr id="1" name="Picture 1"/>
+          <wp:inline distT="0" distB="0" distL="0" distR="0" wp14:anchorId="7227F745" wp14:editId="343A8E5E">
+            <wp:extent cx="5943600" cy="3781425"/>
+            <wp:effectExtent l="0" t="0" r="0" b="9525"/>
+            <wp:docPr id="2" name="Picture 2"/>
             <wp:cNvGraphicFramePr>
               <a:graphicFrameLocks xmlns:a="http://schemas.openxmlformats.org/drawingml/2006/main" noChangeAspect="1"/>
             </wp:cNvGraphicFramePr>
@@ -615,7 +1202,7 @@
                   <pic:spPr>
                     <a:xfrm>
                       <a:off x="0" y="0"/>
-                      <a:ext cx="5943600" cy="3678555"/>
+                      <a:ext cx="5943600" cy="3781425"/>
                     </a:xfrm>
                     <a:prstGeom prst="rect">
                       <a:avLst/>
@@ -628,62 +1215,84 @@
         </w:drawing>
       </w:r>
     </w:p>
-    <w:p>
-      <w:r>
-        <w:t>The quarterly distribution by sub-sectors is as follows:</w:t>
-      </w:r>
-      <w:r>
-        <w:t xml:space="preserve"> </w:t>
-      </w:r>
-      <w:r>
-        <w:t xml:space="preserve">in Civil Service </w:t>
-      </w:r>
-      <w:r>
-        <w:t xml:space="preserve">a lot of the data gather around the mean, and </w:t>
-      </w:r>
-      <w:r>
-        <w:t>the 3r quarter</w:t>
-      </w:r>
-      <w:r>
-        <w:t xml:space="preserve"> stands out for </w:t>
-      </w:r>
-      <w:r>
-        <w:t xml:space="preserve">having many </w:t>
+    <w:p/>
+    <w:p>
+      <w:r>
+        <w:t xml:space="preserve">In </w:t>
+      </w:r>
+      <w:proofErr w:type="gramStart"/>
+      <w:r>
+        <w:t>general</w:t>
+      </w:r>
+      <w:proofErr w:type="gramEnd"/>
+      <w:r>
+        <w:t xml:space="preserve"> the public employment by subsectors in Ireland has not seemed to vary meaningfully within the last 15 years. The main character has been the </w:t>
+      </w:r>
+      <w:r>
+        <w:t>health</w:t>
+      </w:r>
+      <w:r>
+        <w:t xml:space="preserve"> sector, for being the leading employer (ranging between 120 and 175 thousand of employees) and the group which has increased the most. In fact, between 2008 and 2014 the tendency was negative with a progressive decrement, however after a stable year 2015 the tendency switches to a slight employment increase. And this only changes again in the second quarter of 2020 with COVID pandemic. Anyhow the positive balance keeps growing the following quarter, especially the third quarter of 2022. </w:t>
+      </w:r>
+    </w:p>
+    <w:p>
+      <w:r>
+        <w:t xml:space="preserve">Education is the second most important public employment sub-sector (above 100 and below 125 thousand employees) and it clearly shows a seasonal pattern where it decreases every fourth quarter, corresponding to the summertime (holiday). Finally civil service and </w:t>
+      </w:r>
+      <w:r>
+        <w:t>regional</w:t>
+      </w:r>
+      <w:r>
+        <w:t xml:space="preserve"> bodies have </w:t>
       </w:r>
       <w:proofErr w:type="spellStart"/>
-      <w:r>
-        <w:t>many</w:t>
+      <w:proofErr w:type="gramStart"/>
+      <w:r>
+        <w:t>have</w:t>
       </w:r>
       <w:proofErr w:type="spellEnd"/>
-      <w:r>
-        <w:t xml:space="preserve"> obser</w:t>
-      </w:r>
-      <w:r>
-        <w:t xml:space="preserve">vations </w:t>
-      </w:r>
-      <w:r>
-        <w:t>between</w:t>
-      </w:r>
-      <w:r>
-        <w:t xml:space="preserve"> the </w:t>
-      </w:r>
-      <w:r>
-        <w:t xml:space="preserve">second and </w:t>
-      </w:r>
-      <w:r>
-        <w:t>third quartile</w:t>
-      </w:r>
-      <w:r>
-        <w:t>:</w:t>
-      </w:r>
-    </w:p>
-    <w:p>
-      <w:r>
+      <w:proofErr w:type="gramEnd"/>
+      <w:r>
+        <w:t xml:space="preserve"> similar figures (35-40 thousand) and it is worth mentioning that the civil service had two </w:t>
+      </w:r>
+      <w:proofErr w:type="spellStart"/>
+      <w:r>
+        <w:t>two</w:t>
+      </w:r>
+      <w:proofErr w:type="spellEnd"/>
+      <w:r>
+        <w:t xml:space="preserve"> two-quarters increments at the beginning of 2011 and 2016. Perhaps the first increment was related to the </w:t>
+      </w:r>
+      <w:r>
+        <w:t>Public Service Reform Plan</w:t>
+      </w:r>
+      <w:r>
+        <w:t xml:space="preserve"> which took place that year.</w:t>
+      </w:r>
+    </w:p>
+    <w:p>
+      <w:proofErr w:type="gramStart"/>
+      <w:r>
+        <w:t>Finally</w:t>
+      </w:r>
+      <w:proofErr w:type="gramEnd"/>
+      <w:r>
+        <w:t xml:space="preserve"> Garda Siochana and Defense have the smallest contribution to public employment (11-13 thousand) showing the most stable figures (flattest plots).</w:t>
+      </w:r>
+    </w:p>
+    <w:p/>
+    <w:p/>
+    <w:p>
+      <w:r>
+        <w:rPr>
+          <w:noProof/>
+        </w:rPr>
+        <w:lastRenderedPageBreak/>
         <w:drawing>
-          <wp:inline distT="0" distB="0" distL="0" distR="0" wp14:anchorId="4C67EC61" wp14:editId="415F09AA">
-            <wp:extent cx="5943600" cy="2931160"/>
-            <wp:effectExtent l="0" t="0" r="0" b="2540"/>
-            <wp:docPr id="18" name="Picture 18"/>
+          <wp:inline distT="0" distB="0" distL="0" distR="0" wp14:anchorId="0F7DA935" wp14:editId="47F33338">
+            <wp:extent cx="5943600" cy="3678555"/>
+            <wp:effectExtent l="0" t="0" r="0" b="0"/>
+            <wp:docPr id="1" name="Picture 1"/>
             <wp:cNvGraphicFramePr>
               <a:graphicFrameLocks xmlns:a="http://schemas.openxmlformats.org/drawingml/2006/main" noChangeAspect="1"/>
             </wp:cNvGraphicFramePr>
@@ -703,7 +1312,7 @@
                   <pic:spPr>
                     <a:xfrm>
                       <a:off x="0" y="0"/>
-                      <a:ext cx="5943600" cy="2931160"/>
+                      <a:ext cx="5943600" cy="3678555"/>
                     </a:xfrm>
                     <a:prstGeom prst="rect">
                       <a:avLst/>
@@ -718,13 +1327,46 @@
     </w:p>
     <w:p>
       <w:r>
-        <w:t xml:space="preserve">Again the evidence that the employment in Education decreases in the </w:t>
-      </w:r>
-      <w:r>
-        <w:t>third quarter (summer)</w:t>
-      </w:r>
-      <w:r>
-        <w:t>.There is more variability between quarters</w:t>
+        <w:t>The quarterly distribution by sub-sectors is as follows:</w:t>
+      </w:r>
+      <w:r>
+        <w:t xml:space="preserve"> </w:t>
+      </w:r>
+      <w:r>
+        <w:t xml:space="preserve">in Civil Service </w:t>
+      </w:r>
+      <w:r>
+        <w:t xml:space="preserve">a lot of the data gather around the mean, and </w:t>
+      </w:r>
+      <w:r>
+        <w:t>the 3r quarter</w:t>
+      </w:r>
+      <w:r>
+        <w:t xml:space="preserve"> stands out for </w:t>
+      </w:r>
+      <w:r>
+        <w:t>having many</w:t>
+      </w:r>
+      <w:r>
+        <w:t xml:space="preserve"> </w:t>
+      </w:r>
+      <w:r>
+        <w:t>obser</w:t>
+      </w:r>
+      <w:r>
+        <w:t xml:space="preserve">vations </w:t>
+      </w:r>
+      <w:r>
+        <w:t>between</w:t>
+      </w:r>
+      <w:r>
+        <w:t xml:space="preserve"> the </w:t>
+      </w:r>
+      <w:r>
+        <w:t xml:space="preserve">second and </w:t>
+      </w:r>
+      <w:r>
+        <w:t>third quartile</w:t>
       </w:r>
       <w:r>
         <w:t>:</w:t>
@@ -732,12 +1374,14 @@
     </w:p>
     <w:p>
       <w:r>
-        <w:lastRenderedPageBreak/>
+        <w:rPr>
+          <w:noProof/>
+        </w:rPr>
         <w:drawing>
-          <wp:inline distT="0" distB="0" distL="0" distR="0" wp14:anchorId="34837AFB" wp14:editId="7867A4E1">
-            <wp:extent cx="5943600" cy="2895600"/>
-            <wp:effectExtent l="0" t="0" r="0" b="0"/>
-            <wp:docPr id="21" name="Picture 21"/>
+          <wp:inline distT="0" distB="0" distL="0" distR="0" wp14:anchorId="4C67EC61" wp14:editId="415F09AA">
+            <wp:extent cx="5943600" cy="2931160"/>
+            <wp:effectExtent l="0" t="0" r="0" b="2540"/>
+            <wp:docPr id="18" name="Picture 18"/>
             <wp:cNvGraphicFramePr>
               <a:graphicFrameLocks xmlns:a="http://schemas.openxmlformats.org/drawingml/2006/main" noChangeAspect="1"/>
             </wp:cNvGraphicFramePr>
@@ -757,7 +1401,7 @@
                   <pic:spPr>
                     <a:xfrm>
                       <a:off x="0" y="0"/>
-                      <a:ext cx="5943600" cy="2895600"/>
+                      <a:ext cx="5943600" cy="2931160"/>
                     </a:xfrm>
                     <a:prstGeom prst="rect">
                       <a:avLst/>
@@ -770,35 +1414,39 @@
         </w:drawing>
       </w:r>
     </w:p>
-    <w:p/>
-    <w:p>
-      <w:r>
-        <w:t>Regarding the three remaining sub-sectors</w:t>
-      </w:r>
-      <w:r>
-        <w:t xml:space="preserve"> it seems like the</w:t>
-      </w:r>
-      <w:r>
-        <w:t>y have a similarity, and it is</w:t>
-      </w:r>
-      <w:r>
-        <w:t xml:space="preserve"> the fact that there is little variance between the </w:t>
-      </w:r>
-      <w:r>
-        <w:t>quarters</w:t>
-      </w:r>
-      <w:r>
-        <w:t>, they have a similar distribution within each sub-sector:</w:t>
-      </w:r>
-    </w:p>
-    <w:p/>
-    <w:p>
-      <w:r>
+    <w:p>
+      <w:r>
+        <w:t xml:space="preserve">Again the evidence that the employment in Education decreases in the </w:t>
+      </w:r>
+      <w:r>
+        <w:t>third quarter (summer</w:t>
+      </w:r>
+      <w:proofErr w:type="gramStart"/>
+      <w:r>
+        <w:t>)</w:t>
+      </w:r>
+      <w:r>
+        <w:t>.There</w:t>
+      </w:r>
+      <w:proofErr w:type="gramEnd"/>
+      <w:r>
+        <w:t xml:space="preserve"> is more variability between quarters</w:t>
+      </w:r>
+      <w:r>
+        <w:t>:</w:t>
+      </w:r>
+    </w:p>
+    <w:p>
+      <w:r>
+        <w:rPr>
+          <w:noProof/>
+        </w:rPr>
+        <w:lastRenderedPageBreak/>
         <w:drawing>
-          <wp:inline distT="0" distB="0" distL="0" distR="0" wp14:anchorId="0E3EDF28" wp14:editId="0225AB56">
-            <wp:extent cx="5943600" cy="2928620"/>
-            <wp:effectExtent l="0" t="0" r="0" b="5080"/>
-            <wp:docPr id="22" name="Picture 22"/>
+          <wp:inline distT="0" distB="0" distL="0" distR="0" wp14:anchorId="34837AFB" wp14:editId="7867A4E1">
+            <wp:extent cx="5943600" cy="2895600"/>
+            <wp:effectExtent l="0" t="0" r="0" b="0"/>
+            <wp:docPr id="21" name="Picture 21"/>
             <wp:cNvGraphicFramePr>
               <a:graphicFrameLocks xmlns:a="http://schemas.openxmlformats.org/drawingml/2006/main" noChangeAspect="1"/>
             </wp:cNvGraphicFramePr>
@@ -818,7 +1466,7 @@
                   <pic:spPr>
                     <a:xfrm>
                       <a:off x="0" y="0"/>
-                      <a:ext cx="5943600" cy="2928620"/>
+                      <a:ext cx="5943600" cy="2895600"/>
                     </a:xfrm>
                     <a:prstGeom prst="rect">
                       <a:avLst/>
@@ -834,12 +1482,35 @@
     <w:p/>
     <w:p>
       <w:r>
-        <w:lastRenderedPageBreak/>
+        <w:t>Regarding the three remaining sub-sectors</w:t>
+      </w:r>
+      <w:r>
+        <w:t xml:space="preserve"> it seems like the</w:t>
+      </w:r>
+      <w:r>
+        <w:t>y have a similarity, and it is</w:t>
+      </w:r>
+      <w:r>
+        <w:t xml:space="preserve"> the fact that there is little variance between the </w:t>
+      </w:r>
+      <w:r>
+        <w:t>quarters</w:t>
+      </w:r>
+      <w:r>
+        <w:t>, they have a similar distribution within each sub-sector:</w:t>
+      </w:r>
+    </w:p>
+    <w:p/>
+    <w:p>
+      <w:r>
+        <w:rPr>
+          <w:noProof/>
+        </w:rPr>
         <w:drawing>
-          <wp:inline distT="0" distB="0" distL="0" distR="0" wp14:anchorId="6C339B75" wp14:editId="13AD09A2">
-            <wp:extent cx="5943600" cy="2912745"/>
-            <wp:effectExtent l="0" t="0" r="0" b="1905"/>
-            <wp:docPr id="23" name="Picture 23"/>
+          <wp:inline distT="0" distB="0" distL="0" distR="0" wp14:anchorId="0E3EDF28" wp14:editId="0225AB56">
+            <wp:extent cx="5943600" cy="2928620"/>
+            <wp:effectExtent l="0" t="0" r="0" b="5080"/>
+            <wp:docPr id="22" name="Picture 22"/>
             <wp:cNvGraphicFramePr>
               <a:graphicFrameLocks xmlns:a="http://schemas.openxmlformats.org/drawingml/2006/main" noChangeAspect="1"/>
             </wp:cNvGraphicFramePr>
@@ -859,7 +1530,7 @@
                   <pic:spPr>
                     <a:xfrm>
                       <a:off x="0" y="0"/>
-                      <a:ext cx="5943600" cy="2912745"/>
+                      <a:ext cx="5943600" cy="2928620"/>
                     </a:xfrm>
                     <a:prstGeom prst="rect">
                       <a:avLst/>
@@ -875,11 +1546,15 @@
     <w:p/>
     <w:p>
       <w:r>
+        <w:rPr>
+          <w:noProof/>
+        </w:rPr>
+        <w:lastRenderedPageBreak/>
         <w:drawing>
-          <wp:inline distT="0" distB="0" distL="0" distR="0" wp14:anchorId="2B61BF55" wp14:editId="2242294E">
-            <wp:extent cx="5943600" cy="2915920"/>
-            <wp:effectExtent l="0" t="0" r="0" b="0"/>
-            <wp:docPr id="24" name="Picture 24"/>
+          <wp:inline distT="0" distB="0" distL="0" distR="0" wp14:anchorId="6C339B75" wp14:editId="13AD09A2">
+            <wp:extent cx="5943600" cy="2912745"/>
+            <wp:effectExtent l="0" t="0" r="0" b="1905"/>
+            <wp:docPr id="23" name="Picture 23"/>
             <wp:cNvGraphicFramePr>
               <a:graphicFrameLocks xmlns:a="http://schemas.openxmlformats.org/drawingml/2006/main" noChangeAspect="1"/>
             </wp:cNvGraphicFramePr>
@@ -899,7 +1574,7 @@
                   <pic:spPr>
                     <a:xfrm>
                       <a:off x="0" y="0"/>
-                      <a:ext cx="5943600" cy="2915920"/>
+                      <a:ext cx="5943600" cy="2912745"/>
                     </a:xfrm>
                     <a:prstGeom prst="rect">
                       <a:avLst/>
@@ -915,12 +1590,14 @@
     <w:p/>
     <w:p>
       <w:r>
-        <w:lastRenderedPageBreak/>
+        <w:rPr>
+          <w:noProof/>
+        </w:rPr>
         <w:drawing>
-          <wp:inline distT="0" distB="0" distL="0" distR="0" wp14:anchorId="0A0C9167" wp14:editId="7B80068E">
-            <wp:extent cx="5943600" cy="2898140"/>
+          <wp:inline distT="0" distB="0" distL="0" distR="0" wp14:anchorId="2B61BF55" wp14:editId="2242294E">
+            <wp:extent cx="5943600" cy="2915920"/>
             <wp:effectExtent l="0" t="0" r="0" b="0"/>
-            <wp:docPr id="25" name="Picture 25"/>
+            <wp:docPr id="24" name="Picture 24"/>
             <wp:cNvGraphicFramePr>
               <a:graphicFrameLocks xmlns:a="http://schemas.openxmlformats.org/drawingml/2006/main" noChangeAspect="1"/>
             </wp:cNvGraphicFramePr>
@@ -940,7 +1617,7 @@
                   <pic:spPr>
                     <a:xfrm>
                       <a:off x="0" y="0"/>
-                      <a:ext cx="5943600" cy="2898140"/>
+                      <a:ext cx="5943600" cy="2915920"/>
                     </a:xfrm>
                     <a:prstGeom prst="rect">
                       <a:avLst/>
@@ -955,169 +1632,16 @@
     </w:p>
     <w:p/>
     <w:p>
-      <w:pPr>
-        <w:rPr>
-          <w:b/>
-          <w:bCs/>
-        </w:rPr>
-      </w:pPr>
-      <w:r>
-        <w:rPr>
-          <w:b/>
-          <w:bCs/>
-        </w:rPr>
-        <w:t>Earnings</w:t>
-      </w:r>
-    </w:p>
-    <w:p>
-      <w:r>
-        <w:t xml:space="preserve">The public </w:t>
-      </w:r>
-      <w:r>
-        <w:t>salaries</w:t>
-      </w:r>
-      <w:r>
-        <w:t xml:space="preserve"> in Ireland</w:t>
-      </w:r>
-      <w:r>
-        <w:t xml:space="preserve"> were </w:t>
-      </w:r>
-      <w:r>
-        <w:t xml:space="preserve">mainly above 900 euros weekly until 2016, when there is a clear </w:t>
-      </w:r>
-      <w:r>
-        <w:t xml:space="preserve">change in the </w:t>
-      </w:r>
-      <w:r>
-        <w:t xml:space="preserve">pattern </w:t>
-      </w:r>
-      <w:r>
-        <w:t xml:space="preserve">with a slow and </w:t>
-      </w:r>
-      <w:r>
-        <w:t xml:space="preserve">progressive </w:t>
-      </w:r>
-      <w:r>
-        <w:t>increment</w:t>
-      </w:r>
-      <w:r>
-        <w:t xml:space="preserve"> starts</w:t>
-      </w:r>
-      <w:r>
-        <w:t xml:space="preserve"> </w:t>
-      </w:r>
-      <w:r>
-        <w:t>until</w:t>
-      </w:r>
-      <w:r>
-        <w:t xml:space="preserve"> the last observation</w:t>
-      </w:r>
-      <w:r>
-        <w:t>,</w:t>
-      </w:r>
-      <w:r>
-        <w:t xml:space="preserve"> which is</w:t>
-      </w:r>
-      <w:r>
-        <w:t xml:space="preserve"> around</w:t>
-      </w:r>
-      <w:r>
-        <w:t xml:space="preserve"> 1,100 euros per week.</w:t>
-      </w:r>
-      <w:r>
-        <w:t xml:space="preserve"> The semi-state bodies follow a fairly similar pattern and </w:t>
-      </w:r>
-      <w:r>
-        <w:t>did increase the average</w:t>
-      </w:r>
-      <w:r>
-        <w:t xml:space="preserve"> salaries</w:t>
-      </w:r>
-      <w:r>
-        <w:t xml:space="preserve"> between </w:t>
-      </w:r>
-      <w:r>
-        <w:t>2011 and 2019.</w:t>
-      </w:r>
-      <w:r>
-        <w:t xml:space="preserve"> </w:t>
-      </w:r>
-      <w:r>
-        <w:t>Before and after these years</w:t>
-      </w:r>
-      <w:r>
-        <w:t xml:space="preserve"> they did not seem </w:t>
-      </w:r>
-      <w:r>
-        <w:t>to add</w:t>
-      </w:r>
-      <w:r>
-        <w:t xml:space="preserve"> anything </w:t>
-      </w:r>
-      <w:r>
-        <w:t>significant to the metric:</w:t>
-      </w:r>
-    </w:p>
-    <w:p/>
-    <w:p>
-      <w:r>
-        <w:t>As far as semi-state companies are concerned</w:t>
-      </w:r>
-      <w:r>
-        <w:t xml:space="preserve">, </w:t>
-      </w:r>
-      <w:r>
-        <w:t xml:space="preserve">the </w:t>
-      </w:r>
-      <w:r>
-        <w:t xml:space="preserve">non-commercial </w:t>
-      </w:r>
-      <w:r>
-        <w:t>had higher salaries</w:t>
-      </w:r>
-      <w:r>
-        <w:t xml:space="preserve"> </w:t>
-      </w:r>
-      <w:r>
-        <w:t>until 2013 but they fell behind</w:t>
-      </w:r>
-      <w:r>
-        <w:t xml:space="preserve"> the year after</w:t>
-      </w:r>
-      <w:r>
-        <w:t xml:space="preserve"> and </w:t>
-      </w:r>
-      <w:r>
-        <w:t>from</w:t>
-      </w:r>
-      <w:r>
-        <w:t xml:space="preserve"> 2020</w:t>
-      </w:r>
-      <w:r>
-        <w:t xml:space="preserve"> onwards </w:t>
-      </w:r>
-      <w:r>
-        <w:t>all three types of semi-state</w:t>
-      </w:r>
-      <w:r>
-        <w:t xml:space="preserve"> companies</w:t>
-      </w:r>
-      <w:r>
-        <w:t xml:space="preserve"> </w:t>
-      </w:r>
-      <w:r>
-        <w:t>showed relatively similar salaries:</w:t>
-      </w:r>
-    </w:p>
-    <w:p/>
-    <w:p>
-      <w:r>
+      <w:r>
+        <w:rPr>
+          <w:noProof/>
+        </w:rPr>
         <w:lastRenderedPageBreak/>
         <w:drawing>
-          <wp:inline distT="0" distB="0" distL="0" distR="0" wp14:anchorId="03F45B93" wp14:editId="4C24D162">
-            <wp:extent cx="5943600" cy="3697605"/>
+          <wp:inline distT="0" distB="0" distL="0" distR="0" wp14:anchorId="0A0C9167" wp14:editId="7B80068E">
+            <wp:extent cx="5943600" cy="2898140"/>
             <wp:effectExtent l="0" t="0" r="0" b="0"/>
-            <wp:docPr id="15" name="Picture 15"/>
+            <wp:docPr id="25" name="Picture 25"/>
             <wp:cNvGraphicFramePr>
               <a:graphicFrameLocks xmlns:a="http://schemas.openxmlformats.org/drawingml/2006/main" noChangeAspect="1"/>
             </wp:cNvGraphicFramePr>
@@ -1137,7 +1661,7 @@
                   <pic:spPr>
                     <a:xfrm>
                       <a:off x="0" y="0"/>
-                      <a:ext cx="5943600" cy="3697605"/>
+                      <a:ext cx="5943600" cy="2898140"/>
                     </a:xfrm>
                     <a:prstGeom prst="rect">
                       <a:avLst/>
@@ -1152,12 +1676,178 @@
     </w:p>
     <w:p/>
     <w:p>
-      <w:r>
+      <w:pPr>
+        <w:pStyle w:val="Heading2"/>
+      </w:pPr>
+      <w:bookmarkStart w:id="2" w:name="_Toc142256150"/>
+      <w:r>
+        <w:t xml:space="preserve">2.1 </w:t>
+      </w:r>
+      <w:r>
+        <w:t>Earnings</w:t>
+      </w:r>
+      <w:bookmarkEnd w:id="2"/>
+    </w:p>
+    <w:p>
+      <w:r>
+        <w:t xml:space="preserve">The public </w:t>
+      </w:r>
+      <w:r>
+        <w:t>salaries</w:t>
+      </w:r>
+      <w:r>
+        <w:t xml:space="preserve"> in Ireland</w:t>
+      </w:r>
+      <w:r>
+        <w:t xml:space="preserve"> were </w:t>
+      </w:r>
+      <w:r>
+        <w:t xml:space="preserve">mainly above 900 euros weekly until 2016, when there is a clear </w:t>
+      </w:r>
+      <w:r>
+        <w:t xml:space="preserve">change in the </w:t>
+      </w:r>
+      <w:r>
+        <w:t xml:space="preserve">pattern </w:t>
+      </w:r>
+      <w:r>
+        <w:t xml:space="preserve">with a slow and </w:t>
+      </w:r>
+      <w:r>
+        <w:t xml:space="preserve">progressive </w:t>
+      </w:r>
+      <w:r>
+        <w:t>increment</w:t>
+      </w:r>
+      <w:r>
+        <w:t xml:space="preserve"> starts</w:t>
+      </w:r>
+      <w:r>
+        <w:t xml:space="preserve"> </w:t>
+      </w:r>
+      <w:r>
+        <w:t>until</w:t>
+      </w:r>
+      <w:r>
+        <w:t xml:space="preserve"> the last observation</w:t>
+      </w:r>
+      <w:r>
+        <w:t>,</w:t>
+      </w:r>
+      <w:r>
+        <w:t xml:space="preserve"> which is</w:t>
+      </w:r>
+      <w:r>
+        <w:t xml:space="preserve"> around</w:t>
+      </w:r>
+      <w:r>
+        <w:t xml:space="preserve"> 1,100 euros per week.</w:t>
+      </w:r>
+      <w:r>
+        <w:t xml:space="preserve"> The semi-state bodies follow a </w:t>
+      </w:r>
+      <w:proofErr w:type="gramStart"/>
+      <w:r>
+        <w:t>fairly similar</w:t>
+      </w:r>
+      <w:proofErr w:type="gramEnd"/>
+      <w:r>
+        <w:t xml:space="preserve"> pattern and </w:t>
+      </w:r>
+      <w:r>
+        <w:t>did increase the average</w:t>
+      </w:r>
+      <w:r>
+        <w:t xml:space="preserve"> salaries</w:t>
+      </w:r>
+      <w:r>
+        <w:t xml:space="preserve"> between </w:t>
+      </w:r>
+      <w:r>
+        <w:t>2011 and 2019.</w:t>
+      </w:r>
+      <w:r>
+        <w:t xml:space="preserve"> </w:t>
+      </w:r>
+      <w:r>
+        <w:t>Before and after these years</w:t>
+      </w:r>
+      <w:r>
+        <w:t xml:space="preserve"> they did not seem </w:t>
+      </w:r>
+      <w:r>
+        <w:t>to add</w:t>
+      </w:r>
+      <w:r>
+        <w:t xml:space="preserve"> anything </w:t>
+      </w:r>
+      <w:r>
+        <w:t>significant to the metric:</w:t>
+      </w:r>
+    </w:p>
+    <w:p/>
+    <w:p>
+      <w:r>
+        <w:t>As far as semi-state companies are concerned</w:t>
+      </w:r>
+      <w:r>
+        <w:t xml:space="preserve">, </w:t>
+      </w:r>
+      <w:r>
+        <w:t xml:space="preserve">the </w:t>
+      </w:r>
+      <w:r>
+        <w:t xml:space="preserve">non-commercial </w:t>
+      </w:r>
+      <w:r>
+        <w:t>had higher salaries</w:t>
+      </w:r>
+      <w:r>
+        <w:t xml:space="preserve"> </w:t>
+      </w:r>
+      <w:r>
+        <w:t>until 2013 but they fell behind</w:t>
+      </w:r>
+      <w:r>
+        <w:t xml:space="preserve"> the year after</w:t>
+      </w:r>
+      <w:r>
+        <w:t xml:space="preserve"> and </w:t>
+      </w:r>
+      <w:r>
+        <w:t>from</w:t>
+      </w:r>
+      <w:r>
+        <w:t xml:space="preserve"> 2020</w:t>
+      </w:r>
+      <w:r>
+        <w:t xml:space="preserve"> onwards </w:t>
+      </w:r>
+      <w:r>
+        <w:t>all three types of semi-state</w:t>
+      </w:r>
+      <w:r>
+        <w:t xml:space="preserve"> companies</w:t>
+      </w:r>
+      <w:r>
+        <w:t xml:space="preserve"> </w:t>
+      </w:r>
+      <w:r>
+        <w:t>showed relatively similar salaries:</w:t>
+      </w:r>
+    </w:p>
+    <w:p/>
+    <w:p>
+      <w:r>
+        <w:rPr>
+          <w:noProof/>
+        </w:rPr>
+        <w:lastRenderedPageBreak/>
         <w:drawing>
-          <wp:inline distT="0" distB="0" distL="0" distR="0" wp14:anchorId="11558DA7" wp14:editId="1379A1AF">
-            <wp:extent cx="5943600" cy="3819525"/>
-            <wp:effectExtent l="0" t="0" r="0" b="9525"/>
-            <wp:docPr id="16" name="Picture 16"/>
+          <wp:inline distT="0" distB="0" distL="0" distR="0" wp14:anchorId="03F45B93" wp14:editId="4C24D162">
+            <wp:extent cx="5943600" cy="3697605"/>
+            <wp:effectExtent l="0" t="0" r="0" b="0"/>
+            <wp:docPr id="15" name="Picture 15"/>
             <wp:cNvGraphicFramePr>
               <a:graphicFrameLocks xmlns:a="http://schemas.openxmlformats.org/drawingml/2006/main" noChangeAspect="1"/>
             </wp:cNvGraphicFramePr>
@@ -1177,7 +1867,7 @@
                   <pic:spPr>
                     <a:xfrm>
                       <a:off x="0" y="0"/>
-                      <a:ext cx="5943600" cy="3819525"/>
+                      <a:ext cx="5943600" cy="3697605"/>
                     </a:xfrm>
                     <a:prstGeom prst="rect">
                       <a:avLst/>
@@ -1190,14 +1880,17 @@
         </w:drawing>
       </w:r>
     </w:p>
-    <w:p>
-      <w:r>
-        <w:lastRenderedPageBreak/>
+    <w:p/>
+    <w:p>
+      <w:r>
+        <w:rPr>
+          <w:noProof/>
+        </w:rPr>
         <w:drawing>
-          <wp:inline distT="0" distB="0" distL="0" distR="0" wp14:anchorId="4D81B209" wp14:editId="0A4DA3A0">
-            <wp:extent cx="5943600" cy="3568700"/>
-            <wp:effectExtent l="0" t="0" r="0" b="0"/>
-            <wp:docPr id="17" name="Picture 17"/>
+          <wp:inline distT="0" distB="0" distL="0" distR="0" wp14:anchorId="11558DA7" wp14:editId="1379A1AF">
+            <wp:extent cx="5943600" cy="3819525"/>
+            <wp:effectExtent l="0" t="0" r="0" b="9525"/>
+            <wp:docPr id="16" name="Picture 16"/>
             <wp:cNvGraphicFramePr>
               <a:graphicFrameLocks xmlns:a="http://schemas.openxmlformats.org/drawingml/2006/main" noChangeAspect="1"/>
             </wp:cNvGraphicFramePr>
@@ -1217,7 +1910,7 @@
                   <pic:spPr>
                     <a:xfrm>
                       <a:off x="0" y="0"/>
-                      <a:ext cx="5943600" cy="3568700"/>
+                      <a:ext cx="5943600" cy="3819525"/>
                     </a:xfrm>
                     <a:prstGeom prst="rect">
                       <a:avLst/>
@@ -1232,90 +1925,15 @@
     </w:p>
     <w:p>
       <w:r>
-        <w:t>Regarding sub-sectors</w:t>
-      </w:r>
-      <w:r>
-        <w:t xml:space="preserve"> it is more th</w:t>
-      </w:r>
-      <w:r>
-        <w:t xml:space="preserve">an obvious that Garda Siochana </w:t>
-      </w:r>
-      <w:r>
-        <w:t>has always had a salary greater than the other</w:t>
-      </w:r>
-      <w:r>
-        <w:t xml:space="preserve"> subsectors</w:t>
-      </w:r>
-      <w:r>
-        <w:t>, however they all have increased similarly</w:t>
-      </w:r>
-      <w:r>
-        <w:t xml:space="preserve"> </w:t>
-      </w:r>
-      <w:r>
-        <w:t xml:space="preserve">and </w:t>
-      </w:r>
-      <w:r>
-        <w:t xml:space="preserve">seem to </w:t>
-      </w:r>
-      <w:r>
-        <w:t xml:space="preserve">follow </w:t>
-      </w:r>
-      <w:r>
-        <w:t xml:space="preserve">the same approximate </w:t>
-      </w:r>
-      <w:r>
-        <w:t>trend</w:t>
-      </w:r>
-      <w:r>
-        <w:t xml:space="preserve"> </w:t>
-      </w:r>
-      <w:r>
-        <w:t>keep</w:t>
-      </w:r>
-      <w:r>
-        <w:t>ing</w:t>
-      </w:r>
-      <w:r>
-        <w:t xml:space="preserve"> their ranges </w:t>
-      </w:r>
-      <w:r>
-        <w:t>within the same boundaries</w:t>
-      </w:r>
-      <w:r>
-        <w:t xml:space="preserve">, </w:t>
-      </w:r>
-      <w:r>
-        <w:t>with Education following the Garda, then Health, Civil Service</w:t>
-      </w:r>
-      <w:r>
-        <w:t xml:space="preserve">, Defense and finally the Regional </w:t>
-      </w:r>
-      <w:r>
-        <w:t>B</w:t>
-      </w:r>
-      <w:r>
-        <w:t>odies</w:t>
-      </w:r>
-      <w:r>
-        <w:t xml:space="preserve">. Perhaps Civil Service </w:t>
-      </w:r>
-      <w:r>
-        <w:t xml:space="preserve">has more </w:t>
-      </w:r>
-      <w:r>
+        <w:rPr>
+          <w:noProof/>
+        </w:rPr>
         <w:lastRenderedPageBreak/>
-        <w:t>variability around 2010.</w:t>
-      </w:r>
-      <w:r>
-        <w:rPr>
-          <w:noProof/>
-        </w:rPr>
         <w:drawing>
-          <wp:inline distT="0" distB="0" distL="0" distR="0" wp14:anchorId="089F1A3B" wp14:editId="09DF1E46">
-            <wp:extent cx="5943600" cy="3691890"/>
-            <wp:effectExtent l="0" t="0" r="0" b="3810"/>
-            <wp:docPr id="6" name="Picture 6"/>
+          <wp:inline distT="0" distB="0" distL="0" distR="0" wp14:anchorId="4D81B209" wp14:editId="0A4DA3A0">
+            <wp:extent cx="5943600" cy="3568700"/>
+            <wp:effectExtent l="0" t="0" r="0" b="0"/>
+            <wp:docPr id="17" name="Picture 17"/>
             <wp:cNvGraphicFramePr>
               <a:graphicFrameLocks xmlns:a="http://schemas.openxmlformats.org/drawingml/2006/main" noChangeAspect="1"/>
             </wp:cNvGraphicFramePr>
@@ -1335,6 +1953,124 @@
                   <pic:spPr>
                     <a:xfrm>
                       <a:off x="0" y="0"/>
+                      <a:ext cx="5943600" cy="3568700"/>
+                    </a:xfrm>
+                    <a:prstGeom prst="rect">
+                      <a:avLst/>
+                    </a:prstGeom>
+                  </pic:spPr>
+                </pic:pic>
+              </a:graphicData>
+            </a:graphic>
+          </wp:inline>
+        </w:drawing>
+      </w:r>
+    </w:p>
+    <w:p>
+      <w:r>
+        <w:t>Regarding sub-sectors</w:t>
+      </w:r>
+      <w:r>
+        <w:t xml:space="preserve"> it is more th</w:t>
+      </w:r>
+      <w:r>
+        <w:t xml:space="preserve">an obvious that Garda Siochana </w:t>
+      </w:r>
+      <w:r>
+        <w:t>has always had a salary greater than the other</w:t>
+      </w:r>
+      <w:r>
+        <w:t xml:space="preserve"> subsectors</w:t>
+      </w:r>
+      <w:r>
+        <w:t>, however they all have increased similarly</w:t>
+      </w:r>
+      <w:r>
+        <w:t xml:space="preserve"> </w:t>
+      </w:r>
+      <w:r>
+        <w:t xml:space="preserve">and </w:t>
+      </w:r>
+      <w:r>
+        <w:t xml:space="preserve">seem to </w:t>
+      </w:r>
+      <w:r>
+        <w:t xml:space="preserve">follow </w:t>
+      </w:r>
+      <w:r>
+        <w:t xml:space="preserve">the same approximate </w:t>
+      </w:r>
+      <w:r>
+        <w:t>trend</w:t>
+      </w:r>
+      <w:r>
+        <w:t xml:space="preserve"> </w:t>
+      </w:r>
+      <w:r>
+        <w:t>keep</w:t>
+      </w:r>
+      <w:r>
+        <w:t>ing</w:t>
+      </w:r>
+      <w:r>
+        <w:t xml:space="preserve"> their ranges </w:t>
+      </w:r>
+      <w:r>
+        <w:t>within the same boundaries</w:t>
+      </w:r>
+      <w:r>
+        <w:t xml:space="preserve">, </w:t>
+      </w:r>
+      <w:r>
+        <w:t>with Education following the Garda, then Health, Civil Service</w:t>
+      </w:r>
+      <w:r>
+        <w:t xml:space="preserve">, Defense and finally the Regional </w:t>
+      </w:r>
+      <w:r>
+        <w:t>B</w:t>
+      </w:r>
+      <w:r>
+        <w:t>odies</w:t>
+      </w:r>
+      <w:r>
+        <w:t xml:space="preserve">. Perhaps Civil Service </w:t>
+      </w:r>
+      <w:r>
+        <w:t xml:space="preserve">has more </w:t>
+      </w:r>
+      <w:r>
+        <w:lastRenderedPageBreak/>
+        <w:t>variability around 2010.</w:t>
+      </w:r>
+      <w:r>
+        <w:rPr>
+          <w:noProof/>
+        </w:rPr>
+        <w:drawing>
+          <wp:inline distT="0" distB="0" distL="0" distR="0" wp14:anchorId="089F1A3B" wp14:editId="09DF1E46">
+            <wp:extent cx="5943600" cy="3691890"/>
+            <wp:effectExtent l="0" t="0" r="0" b="3810"/>
+            <wp:docPr id="6" name="Picture 6"/>
+            <wp:cNvGraphicFramePr>
+              <a:graphicFrameLocks xmlns:a="http://schemas.openxmlformats.org/drawingml/2006/main" noChangeAspect="1"/>
+            </wp:cNvGraphicFramePr>
+            <a:graphic xmlns:a="http://schemas.openxmlformats.org/drawingml/2006/main">
+              <a:graphicData uri="http://schemas.openxmlformats.org/drawingml/2006/picture">
+                <pic:pic xmlns:pic="http://schemas.openxmlformats.org/drawingml/2006/picture">
+                  <pic:nvPicPr>
+                    <pic:cNvPr id="1" name=""/>
+                    <pic:cNvPicPr/>
+                  </pic:nvPicPr>
+                  <pic:blipFill>
+                    <a:blip r:embed="rId21"/>
+                    <a:stretch>
+                      <a:fillRect/>
+                    </a:stretch>
+                  </pic:blipFill>
+                  <pic:spPr>
+                    <a:xfrm>
+                      <a:off x="0" y="0"/>
                       <a:ext cx="5943600" cy="3691890"/>
                     </a:xfrm>
                     <a:prstGeom prst="rect">
@@ -1443,7 +2179,15 @@
         <w:t xml:space="preserve"> (as confirmed with CSO by email), only the </w:t>
       </w:r>
       <w:r>
-        <w:t xml:space="preserve">HC (headcount) columns from UK were taken into account as opposed to </w:t>
+        <w:t xml:space="preserve">HC (headcount) columns from UK were </w:t>
+      </w:r>
+      <w:proofErr w:type="gramStart"/>
+      <w:r>
+        <w:t>taken into account</w:t>
+      </w:r>
+      <w:proofErr w:type="gramEnd"/>
+      <w:r>
+        <w:t xml:space="preserve"> as opposed to </w:t>
       </w:r>
       <w:r>
         <w:t>FTE (full-time equivalent).</w:t>
@@ -1459,8 +2203,13 @@
       <w:r>
         <w:t xml:space="preserve">about earnings only </w:t>
       </w:r>
-      <w:r>
-        <w:t>Public sector</w:t>
+      <w:proofErr w:type="gramStart"/>
+      <w:r>
+        <w:t>Public</w:t>
+      </w:r>
+      <w:proofErr w:type="gramEnd"/>
+      <w:r>
+        <w:t xml:space="preserve"> sector</w:t>
       </w:r>
       <w:r>
         <w:t>, Education and Health match</w:t>
@@ -1531,7 +2280,7 @@
       <w:r>
         <w:t xml:space="preserve"> taken from </w:t>
       </w:r>
-      <w:hyperlink r:id="rId21" w:history="1">
+      <w:hyperlink r:id="rId22" w:history="1">
         <w:r>
           <w:rPr>
             <w:rStyle w:val="Hyperlink"/>
@@ -1549,104 +2298,557 @@
         <w:t xml:space="preserve"> </w:t>
       </w:r>
     </w:p>
+    <w:p>
+      <w:r>
+        <w:t>The comparison</w:t>
+      </w:r>
+      <w:r>
+        <w:t xml:space="preserve"> </w:t>
+      </w:r>
+      <w:r>
+        <w:t xml:space="preserve">of </w:t>
+      </w:r>
+      <w:r>
+        <w:t xml:space="preserve">average weekly earnings </w:t>
+      </w:r>
+      <w:r>
+        <w:t xml:space="preserve">between Education </w:t>
+      </w:r>
+      <w:r>
+        <w:t xml:space="preserve">and Health employees </w:t>
+      </w:r>
+      <w:r>
+        <w:t>really stands out</w:t>
+      </w:r>
+      <w:r>
+        <w:t>, note the difference</w:t>
+      </w:r>
+      <w:r>
+        <w:t xml:space="preserve"> of the scale between both Y axis</w:t>
+      </w:r>
+      <w:r>
+        <w:t>, despite both being in Euros:</w:t>
+      </w:r>
+    </w:p>
+    <w:p>
+      <w:r>
+        <w:lastRenderedPageBreak/>
+        <w:drawing>
+          <wp:inline distT="0" distB="0" distL="0" distR="0" wp14:anchorId="6DB56245" wp14:editId="74933AB8">
+            <wp:extent cx="5023338" cy="2981265"/>
+            <wp:effectExtent l="0" t="0" r="6350" b="0"/>
+            <wp:docPr id="7" name="Picture 7"/>
+            <wp:cNvGraphicFramePr>
+              <a:graphicFrameLocks xmlns:a="http://schemas.openxmlformats.org/drawingml/2006/main" noChangeAspect="1"/>
+            </wp:cNvGraphicFramePr>
+            <a:graphic xmlns:a="http://schemas.openxmlformats.org/drawingml/2006/main">
+              <a:graphicData uri="http://schemas.openxmlformats.org/drawingml/2006/picture">
+                <pic:pic xmlns:pic="http://schemas.openxmlformats.org/drawingml/2006/picture">
+                  <pic:nvPicPr>
+                    <pic:cNvPr id="1" name=""/>
+                    <pic:cNvPicPr/>
+                  </pic:nvPicPr>
+                  <pic:blipFill>
+                    <a:blip r:embed="rId23"/>
+                    <a:stretch>
+                      <a:fillRect/>
+                    </a:stretch>
+                  </pic:blipFill>
+                  <pic:spPr>
+                    <a:xfrm>
+                      <a:off x="0" y="0"/>
+                      <a:ext cx="5029491" cy="2984917"/>
+                    </a:xfrm>
+                    <a:prstGeom prst="rect">
+                      <a:avLst/>
+                    </a:prstGeom>
+                  </pic:spPr>
+                </pic:pic>
+              </a:graphicData>
+            </a:graphic>
+          </wp:inline>
+        </w:drawing>
+      </w:r>
+    </w:p>
     <w:p/>
     <w:p>
       <w:pPr>
         <w:pStyle w:val="Heading1"/>
-      </w:pPr>
-      <w:r>
-        <w:t>References</w:t>
-      </w:r>
-    </w:p>
-    <w:p>
-      <w:pPr>
-        <w:pStyle w:val="NormalWeb"/>
-        <w:ind w:left="567" w:hanging="567"/>
-      </w:pPr>
-      <w:r>
-        <w:t xml:space="preserve">Central Statistics Office (2023) </w:t>
+        <w:numPr>
+          <w:ilvl w:val="0"/>
+          <w:numId w:val="2"/>
+        </w:numPr>
+      </w:pPr>
+      <w:bookmarkStart w:id="3" w:name="_Toc142256151"/>
+      <w:r>
+        <w:t>Forecast</w:t>
+      </w:r>
+      <w:bookmarkEnd w:id="3"/>
+    </w:p>
+    <w:p/>
+    <w:p>
+      <w:r>
+        <w:t>Since there is no dependent variable</w:t>
+      </w:r>
+      <w:r>
+        <w:t xml:space="preserve"> at first</w:t>
+      </w:r>
+      <w:r>
+        <w:t xml:space="preserve"> there cannot be supervised learning</w:t>
+      </w:r>
+      <w:r>
+        <w:t xml:space="preserve"> and considering the type of data it just makes sense to perform a time series analysis</w:t>
+      </w:r>
+      <w:r>
+        <w:t xml:space="preserve">. </w:t>
+      </w:r>
+      <w:proofErr w:type="gramStart"/>
+      <w:r>
+        <w:t>Therefore</w:t>
+      </w:r>
+      <w:proofErr w:type="gramEnd"/>
+      <w:r>
+        <w:t xml:space="preserve"> ARIMA context </w:t>
+      </w:r>
+      <w:r>
+        <w:t>was deemed suitable for this project</w:t>
+      </w:r>
+      <w:r>
+        <w:t xml:space="preserve"> and both ARIMA and</w:t>
+      </w:r>
+      <w:r>
+        <w:t xml:space="preserve"> </w:t>
+      </w:r>
+      <w:r>
+        <w:t>SARIMA models were implemented</w:t>
+      </w:r>
+      <w:r>
+        <w:t xml:space="preserve"> as they </w:t>
+      </w:r>
+      <w:r>
+        <w:t>are designed to</w:t>
+      </w:r>
+      <w:r>
+        <w:t xml:space="preserve"> identify and retain</w:t>
+      </w:r>
+      <w:r>
+        <w:t xml:space="preserve"> the autoregressive (AR) and moving average (MA) components of the data</w:t>
+      </w:r>
+      <w:r>
+        <w:t xml:space="preserve">. They are also suitable </w:t>
+      </w:r>
+      <w:r>
+        <w:t>for capturing trends and seasonal patterns in time series</w:t>
+      </w:r>
+      <w:r>
+        <w:t>.</w:t>
+      </w:r>
+    </w:p>
+    <w:p>
+      <w:r>
+        <w:t>Considering</w:t>
+      </w:r>
+      <w:r>
+        <w:t xml:space="preserve"> this scenario </w:t>
+      </w:r>
+      <w:proofErr w:type="gramStart"/>
+      <w:r>
+        <w:t>there</w:t>
+      </w:r>
+      <w:proofErr w:type="gramEnd"/>
+      <w:r>
+        <w:t xml:space="preserve"> application </w:t>
+      </w:r>
+      <w:r>
+        <w:t xml:space="preserve">of techniques like </w:t>
+      </w:r>
+      <w:r>
+        <w:t xml:space="preserve">dimensionality reduction </w:t>
+      </w:r>
+      <w:r>
+        <w:t>was not taken into account.</w:t>
+      </w:r>
+    </w:p>
+    <w:p>
+      <w:r>
+        <w:t xml:space="preserve"> </w:t>
+      </w:r>
+      <w:proofErr w:type="spellStart"/>
+      <w:r>
+        <w:t>ParameterGrid</w:t>
+      </w:r>
+      <w:proofErr w:type="spellEnd"/>
+      <w:r>
+        <w:t xml:space="preserve"> </w:t>
+      </w:r>
+      <w:r>
+        <w:t>was</w:t>
+      </w:r>
+      <w:r>
+        <w:t xml:space="preserve"> used to </w:t>
+      </w:r>
+      <w:r>
+        <w:t>combine in</w:t>
+      </w:r>
+      <w:r>
+        <w:t xml:space="preserve"> all possible </w:t>
+      </w:r>
+      <w:r>
+        <w:t xml:space="preserve">ways the order </w:t>
+      </w:r>
+      <w:r>
+        <w:t xml:space="preserve">values for ARIMA and </w:t>
+      </w:r>
+      <w:r>
+        <w:t>t</w:t>
+      </w:r>
+      <w:r>
+        <w:t xml:space="preserve">he seasonal order </w:t>
+      </w:r>
+      <w:r>
+        <w:t>values</w:t>
+      </w:r>
+      <w:r>
+        <w:t xml:space="preserve"> for </w:t>
+      </w:r>
+      <w:r>
+        <w:t>SARIMA. The</w:t>
+      </w:r>
+      <w:r>
+        <w:t xml:space="preserve">n an iterative process </w:t>
+      </w:r>
+      <w:r>
+        <w:t xml:space="preserve">ran through </w:t>
+      </w:r>
+      <w:r>
+        <w:t>these combinations, fit</w:t>
+      </w:r>
+      <w:r>
+        <w:t xml:space="preserve">ted </w:t>
+      </w:r>
+      <w:r>
+        <w:t>the models, and select</w:t>
+      </w:r>
+      <w:r>
+        <w:t>ed</w:t>
+      </w:r>
+      <w:r>
+        <w:t xml:space="preserve"> the combination with the lowest AIC (Akaike Information Criterion) as the </w:t>
+      </w:r>
+      <w:r>
+        <w:t>most suitable</w:t>
+      </w:r>
+      <w:r>
+        <w:t xml:space="preserve"> set of parameters</w:t>
+      </w:r>
+      <w:r>
+        <w:t xml:space="preserve"> </w:t>
+      </w:r>
+      <w:r>
+        <w:t xml:space="preserve">(Scikit-learn Developers, </w:t>
       </w:r>
       <w:r>
         <w:rPr>
           <w:i/>
           <w:iCs/>
         </w:rPr>
-        <w:t>EHQ10 - Public Sector Employment and earnings</w:t>
-      </w:r>
-      <w:r>
-        <w:t xml:space="preserve">, </w:t>
-      </w:r>
-      <w:r>
-        <w:rPr>
-          <w:i/>
-          <w:iCs/>
-        </w:rPr>
-        <w:t>Data.Gov.IE</w:t>
-      </w:r>
-      <w:r>
-        <w:t xml:space="preserve">. Available at: https://data.gov.ie/dataset/ehq10-public-sector-employment-and-earnings?package_type=dataset (Accessed: 08 July 2023). </w:t>
-      </w:r>
-    </w:p>
-    <w:p>
-      <w:pPr>
-        <w:pStyle w:val="NormalWeb"/>
-        <w:ind w:left="567" w:hanging="567"/>
-      </w:pPr>
-      <w:r>
-        <w:rPr>
-          <w:i/>
-          <w:iCs/>
-        </w:rPr>
-        <w:t>IBM (</w:t>
-      </w:r>
-      <w:r>
-        <w:t>2016</w:t>
-      </w:r>
-      <w:r>
-        <w:rPr>
-          <w:i/>
-          <w:iCs/>
-        </w:rPr>
-        <w:t xml:space="preserve">). </w:t>
-      </w:r>
-      <w:r>
-        <w:rPr>
-          <w:i/>
-          <w:iCs/>
-        </w:rPr>
-        <w:t>IBM SPSS Modeler Crisp-DM Guide</w:t>
-      </w:r>
-      <w:r>
-        <w:t xml:space="preserve">. Available at: https://public.dhe.ibm.com/software/analytics/spss/documentation/modeler/18.0/en/ModelerCRISPDM.pdf (Accessed: 12 July 2023). </w:t>
-      </w:r>
-    </w:p>
-    <w:p>
-      <w:pPr>
-        <w:pStyle w:val="NormalWeb"/>
-        <w:ind w:left="567" w:hanging="567"/>
-      </w:pPr>
-      <w:r>
-        <w:rPr>
-          <w:i/>
-          <w:iCs/>
-        </w:rPr>
+        <w:t>3.2. tuning the hyper-parameters of an estimator</w:t>
+      </w:r>
+      <w:r>
+        <w:t>)</w:t>
+      </w:r>
+      <w:r>
+        <w:t xml:space="preserve">, since the </w:t>
+      </w:r>
+      <w:r>
+        <w:t>lower AIC values</w:t>
+      </w:r>
+      <w:r>
+        <w:t>,</w:t>
+      </w:r>
+      <w:r>
+        <w:t xml:space="preserve"> </w:t>
+      </w:r>
+      <w:r>
+        <w:t>the</w:t>
+      </w:r>
+      <w:r>
+        <w:t xml:space="preserve"> better trade-off between model fit and complexity.</w:t>
+      </w:r>
+    </w:p>
+    <w:p>
+      <w:r>
+        <w:t xml:space="preserve">The following 10 values </w:t>
+      </w:r>
+      <w:r>
+        <w:t>of</w:t>
+      </w:r>
+      <w:r>
+        <w:t xml:space="preserve"> Total Public</w:t>
+      </w:r>
+      <w:r>
+        <w:t xml:space="preserve"> Employment</w:t>
+      </w:r>
+      <w:r>
+        <w:t xml:space="preserve"> </w:t>
+      </w:r>
+      <w:r>
+        <w:t xml:space="preserve">were </w:t>
+      </w:r>
+      <w:r>
+        <w:t>forecast</w:t>
+      </w:r>
+      <w:r>
+        <w:t xml:space="preserve"> and both models show a clear increment in this sector</w:t>
+      </w:r>
+      <w:r>
+        <w:t>, being SARIMA more optimistic</w:t>
+      </w:r>
+      <w:r>
+        <w:t>:</w:t>
+      </w:r>
+    </w:p>
+    <w:p>
+      <w:r>
         <w:lastRenderedPageBreak/>
-        <w:t>Legal notice</w:t>
-      </w:r>
-      <w:r>
-        <w:t xml:space="preserve"> (no date) </w:t>
-      </w:r>
-      <w:r>
-        <w:rPr>
-          <w:i/>
-          <w:iCs/>
-        </w:rPr>
-        <w:t>INE</w:t>
-      </w:r>
-      <w:r>
-        <w:t xml:space="preserve">. Available at: https://www.ine.es/dyngs/AYU/en/index.htm?cid=125 (Accessed: 17 July 2023). </w:t>
-      </w:r>
-    </w:p>
+        <w:drawing>
+          <wp:inline distT="0" distB="0" distL="0" distR="0" wp14:anchorId="1A1FF564" wp14:editId="3098ACAD">
+            <wp:extent cx="5943600" cy="3150870"/>
+            <wp:effectExtent l="0" t="0" r="0" b="0"/>
+            <wp:docPr id="5" name="Picture 5"/>
+            <wp:cNvGraphicFramePr>
+              <a:graphicFrameLocks xmlns:a="http://schemas.openxmlformats.org/drawingml/2006/main" noChangeAspect="1"/>
+            </wp:cNvGraphicFramePr>
+            <a:graphic xmlns:a="http://schemas.openxmlformats.org/drawingml/2006/main">
+              <a:graphicData uri="http://schemas.openxmlformats.org/drawingml/2006/picture">
+                <pic:pic xmlns:pic="http://schemas.openxmlformats.org/drawingml/2006/picture">
+                  <pic:nvPicPr>
+                    <pic:cNvPr id="1" name=""/>
+                    <pic:cNvPicPr/>
+                  </pic:nvPicPr>
+                  <pic:blipFill>
+                    <a:blip r:embed="rId24"/>
+                    <a:stretch>
+                      <a:fillRect/>
+                    </a:stretch>
+                  </pic:blipFill>
+                  <pic:spPr>
+                    <a:xfrm>
+                      <a:off x="0" y="0"/>
+                      <a:ext cx="5943600" cy="3150870"/>
+                    </a:xfrm>
+                    <a:prstGeom prst="rect">
+                      <a:avLst/>
+                    </a:prstGeom>
+                  </pic:spPr>
+                </pic:pic>
+              </a:graphicData>
+            </a:graphic>
+          </wp:inline>
+        </w:drawing>
+      </w:r>
+    </w:p>
+    <w:p>
+      <w:r>
+        <w:t>There were issues with indexes when calculating scoring metrics</w:t>
+      </w:r>
+      <w:r>
+        <w:t xml:space="preserve"> but for the evaluation of performance </w:t>
+      </w:r>
+      <w:r>
+        <w:t xml:space="preserve">MAE was selected to </w:t>
+      </w:r>
+      <w:r>
+        <w:t>weigh the average magnitude of errors, MSE</w:t>
+      </w:r>
+      <w:r>
+        <w:t xml:space="preserve"> because penalizes larger errors and RMSE</w:t>
+      </w:r>
+      <w:r>
+        <w:t xml:space="preserve"> as it uses same units as data (headcount).</w:t>
+      </w:r>
+    </w:p>
+    <w:p/>
+    <w:p>
+      <w:pPr>
+        <w:pStyle w:val="Heading1"/>
+        <w:numPr>
+          <w:ilvl w:val="0"/>
+          <w:numId w:val="2"/>
+        </w:numPr>
+      </w:pPr>
+      <w:bookmarkStart w:id="4" w:name="_Toc142256152"/>
+      <w:r>
+        <w:t>Sentiment analysis</w:t>
+      </w:r>
+      <w:bookmarkEnd w:id="4"/>
+    </w:p>
+    <w:p/>
+    <w:p>
+      <w:r>
+        <w:t xml:space="preserve">A </w:t>
+      </w:r>
+      <w:r>
+        <w:t>T</w:t>
+      </w:r>
+      <w:r>
+        <w:t xml:space="preserve">witter </w:t>
+      </w:r>
+      <w:r>
+        <w:t>developer</w:t>
+      </w:r>
+      <w:r>
+        <w:t xml:space="preserve"> account was setup for this purpose which</w:t>
+      </w:r>
+      <w:r>
+        <w:t xml:space="preserve"> provided</w:t>
+      </w:r>
+      <w:r>
+        <w:t xml:space="preserve"> </w:t>
+      </w:r>
+      <w:r>
+        <w:t>access to a subset of Twitter API v2 endpoints and limited v1.1 endpoints</w:t>
+      </w:r>
+      <w:r>
+        <w:t xml:space="preserve"> however there were difficulties accessing the allowed endpoints</w:t>
+      </w:r>
+      <w:r>
+        <w:t xml:space="preserve"> and all the attempts failed</w:t>
+      </w:r>
+      <w:r>
+        <w:t>. It did not seem an issue with the account or tokens/keys but with accessing the correct endpoints.</w:t>
+      </w:r>
+    </w:p>
+    <w:p>
+      <w:r>
+        <w:t xml:space="preserve">Researched online but </w:t>
+      </w:r>
+      <w:r>
+        <w:t xml:space="preserve">there did not seem to be datasets on a related topic, reason why next step was to bulk download from </w:t>
+      </w:r>
+      <w:hyperlink r:id="rId25" w:history="1">
+        <w:r>
+          <w:rPr>
+            <w:rStyle w:val="Hyperlink"/>
+          </w:rPr>
+          <w:t>www.archive.org</w:t>
+        </w:r>
+      </w:hyperlink>
+      <w:r>
+        <w:t xml:space="preserve"> and filter by topic.</w:t>
+      </w:r>
+      <w:r>
+        <w:t xml:space="preserve"> </w:t>
+      </w:r>
+      <w:r>
+        <w:t>T</w:t>
+      </w:r>
+      <w:r>
+        <w:t xml:space="preserve">he monthly tar files from </w:t>
+      </w:r>
+      <w:r>
+        <w:t xml:space="preserve">January and February 2013 </w:t>
+      </w:r>
+      <w:r>
+        <w:t>(</w:t>
+      </w:r>
+      <w:r>
+        <w:t>&gt;70 GB</w:t>
+      </w:r>
+      <w:r>
+        <w:t xml:space="preserve">) </w:t>
+      </w:r>
+      <w:r>
+        <w:t xml:space="preserve">had no matches for </w:t>
+      </w:r>
+      <w:r>
+        <w:t xml:space="preserve">none of the following </w:t>
+      </w:r>
+      <w:r>
+        <w:t>strings</w:t>
+      </w:r>
+      <w:r>
+        <w:t xml:space="preserve"> </w:t>
+      </w:r>
+      <w:r>
+        <w:t xml:space="preserve">'public </w:t>
+      </w:r>
+      <w:proofErr w:type="spellStart"/>
+      <w:r>
+        <w:t>employment','public</w:t>
+      </w:r>
+      <w:proofErr w:type="spellEnd"/>
+      <w:r>
+        <w:t xml:space="preserve"> sector </w:t>
+      </w:r>
+      <w:proofErr w:type="spellStart"/>
+      <w:r>
+        <w:t>employment','health</w:t>
+      </w:r>
+      <w:proofErr w:type="spellEnd"/>
+      <w:r>
+        <w:t xml:space="preserve"> </w:t>
+      </w:r>
+      <w:proofErr w:type="spellStart"/>
+      <w:r>
+        <w:t>employment','education</w:t>
+      </w:r>
+      <w:proofErr w:type="spellEnd"/>
+      <w:r>
+        <w:t xml:space="preserve"> </w:t>
+      </w:r>
+      <w:proofErr w:type="spellStart"/>
+      <w:r>
+        <w:t>employment','civil</w:t>
+      </w:r>
+      <w:proofErr w:type="spellEnd"/>
+      <w:r>
+        <w:t xml:space="preserve"> service employment', '</w:t>
+      </w:r>
+      <w:proofErr w:type="spellStart"/>
+      <w:r>
+        <w:t>defence</w:t>
+      </w:r>
+      <w:proofErr w:type="spellEnd"/>
+      <w:r>
+        <w:t xml:space="preserve"> </w:t>
+      </w:r>
+      <w:proofErr w:type="spellStart"/>
+      <w:r>
+        <w:t>employment','regional</w:t>
+      </w:r>
+      <w:proofErr w:type="spellEnd"/>
+      <w:r>
+        <w:t xml:space="preserve"> bodies </w:t>
+      </w:r>
+      <w:proofErr w:type="spellStart"/>
+      <w:r>
+        <w:t>employment','garda</w:t>
+      </w:r>
+      <w:proofErr w:type="spellEnd"/>
+      <w:r>
+        <w:t xml:space="preserve"> employment'</w:t>
+      </w:r>
+      <w:r>
+        <w:t>.</w:t>
+      </w:r>
+    </w:p>
+    <w:p/>
+    <w:p>
+      <w:pPr>
+        <w:pStyle w:val="Heading1"/>
+        <w:numPr>
+          <w:ilvl w:val="0"/>
+          <w:numId w:val="3"/>
+        </w:numPr>
+      </w:pPr>
+      <w:bookmarkStart w:id="5" w:name="_Toc142256153"/>
+      <w:r>
+        <w:t>References</w:t>
+      </w:r>
+      <w:bookmarkEnd w:id="5"/>
+    </w:p>
+    <w:p/>
     <w:p>
       <w:pPr>
         <w:spacing w:before="100" w:beforeAutospacing="1" w:after="100" w:afterAutospacing="1" w:line="240" w:lineRule="auto"/>
@@ -1657,22 +2859,6 @@
           <w:szCs w:val="24"/>
         </w:rPr>
       </w:pPr>
-      <w:r>
-        <w:rPr>
-          <w:rFonts w:ascii="Times New Roman" w:eastAsia="Times New Roman" w:hAnsi="Times New Roman" w:cs="Times New Roman"/>
-          <w:sz w:val="24"/>
-          <w:szCs w:val="24"/>
-        </w:rPr>
-        <w:t>ONS</w:t>
-      </w:r>
-      <w:r>
-        <w:rPr>
-          <w:rFonts w:ascii="Times New Roman" w:eastAsia="Times New Roman" w:hAnsi="Times New Roman" w:cs="Times New Roman"/>
-          <w:sz w:val="24"/>
-          <w:szCs w:val="24"/>
-        </w:rPr>
-        <w:t xml:space="preserve"> (2023) </w:t>
-      </w:r>
       <w:r>
         <w:rPr>
           <w:rFonts w:ascii="Times New Roman" w:eastAsia="Times New Roman" w:hAnsi="Times New Roman" w:cs="Times New Roman"/>
@@ -1681,7 +2867,15 @@
           <w:sz w:val="24"/>
           <w:szCs w:val="24"/>
         </w:rPr>
-        <w:t>Public Sector Employment Time Series</w:t>
+        <w:t>Archive team: The Twitter Stream Grab</w:t>
+      </w:r>
+      <w:r>
+        <w:rPr>
+          <w:rFonts w:ascii="Times New Roman" w:eastAsia="Times New Roman" w:hAnsi="Times New Roman" w:cs="Times New Roman"/>
+          <w:sz w:val="24"/>
+          <w:szCs w:val="24"/>
+        </w:rPr>
+        <w:t xml:space="preserve"> (2013) </w:t>
       </w:r>
       <w:r>
         <w:rPr>
@@ -1691,8 +2885,9 @@
           <w:sz w:val="24"/>
           <w:szCs w:val="24"/>
         </w:rPr>
-        <w:t xml:space="preserve"> - </w:t>
-      </w:r>
+        <w:t xml:space="preserve">Archive Team: The Twitter Stream </w:t>
+      </w:r>
+      <w:proofErr w:type="gramStart"/>
       <w:r>
         <w:rPr>
           <w:rFonts w:ascii="Times New Roman" w:eastAsia="Times New Roman" w:hAnsi="Times New Roman" w:cs="Times New Roman"/>
@@ -1701,67 +2896,9 @@
           <w:sz w:val="24"/>
           <w:szCs w:val="24"/>
         </w:rPr>
-        <w:t>Office for National Statistics</w:t>
-      </w:r>
-      <w:r>
-        <w:rPr>
-          <w:rFonts w:ascii="Times New Roman" w:eastAsia="Times New Roman" w:hAnsi="Times New Roman" w:cs="Times New Roman"/>
-          <w:sz w:val="24"/>
-          <w:szCs w:val="24"/>
-        </w:rPr>
-        <w:t xml:space="preserve">. Available at: https://www.ons.gov.uk/employmentandlabourmarket/peopleinwork/publicsectorpersonnel/datasets/publicsectoremploymenttimeseriesdataset (Accessed: </w:t>
-      </w:r>
-      <w:r>
-        <w:rPr>
-          <w:rFonts w:ascii="Times New Roman" w:eastAsia="Times New Roman" w:hAnsi="Times New Roman" w:cs="Times New Roman"/>
-          <w:sz w:val="24"/>
-          <w:szCs w:val="24"/>
-        </w:rPr>
-        <w:t>1</w:t>
-      </w:r>
-      <w:r>
-        <w:rPr>
-          <w:rFonts w:ascii="Times New Roman" w:eastAsia="Times New Roman" w:hAnsi="Times New Roman" w:cs="Times New Roman"/>
-          <w:sz w:val="24"/>
-          <w:szCs w:val="24"/>
-        </w:rPr>
-        <w:t>5</w:t>
-      </w:r>
-      <w:r>
-        <w:rPr>
-          <w:rFonts w:ascii="Times New Roman" w:eastAsia="Times New Roman" w:hAnsi="Times New Roman" w:cs="Times New Roman"/>
-          <w:sz w:val="24"/>
-          <w:szCs w:val="24"/>
-        </w:rPr>
-        <w:t xml:space="preserve"> </w:t>
-      </w:r>
-      <w:r>
-        <w:rPr>
-          <w:rFonts w:ascii="Times New Roman" w:eastAsia="Times New Roman" w:hAnsi="Times New Roman" w:cs="Times New Roman"/>
-          <w:sz w:val="24"/>
-          <w:szCs w:val="24"/>
-        </w:rPr>
-        <w:t>July</w:t>
-      </w:r>
-      <w:r>
-        <w:rPr>
-          <w:rFonts w:ascii="Times New Roman" w:eastAsia="Times New Roman" w:hAnsi="Times New Roman" w:cs="Times New Roman"/>
-          <w:sz w:val="24"/>
-          <w:szCs w:val="24"/>
-        </w:rPr>
-        <w:t xml:space="preserve"> 2023). </w:t>
-      </w:r>
-    </w:p>
-    <w:p>
-      <w:pPr>
-        <w:spacing w:before="100" w:beforeAutospacing="1" w:after="100" w:afterAutospacing="1" w:line="240" w:lineRule="auto"/>
-        <w:ind w:left="567" w:hanging="567"/>
-        <w:rPr>
-          <w:rFonts w:ascii="Times New Roman" w:eastAsia="Times New Roman" w:hAnsi="Times New Roman" w:cs="Times New Roman"/>
-          <w:sz w:val="24"/>
-          <w:szCs w:val="24"/>
-        </w:rPr>
-      </w:pPr>
+        <w:t>Grab :</w:t>
+      </w:r>
+      <w:proofErr w:type="gramEnd"/>
       <w:r>
         <w:rPr>
           <w:rFonts w:ascii="Times New Roman" w:eastAsia="Times New Roman" w:hAnsi="Times New Roman" w:cs="Times New Roman"/>
@@ -1770,6 +2907,159 @@
           <w:sz w:val="24"/>
           <w:szCs w:val="24"/>
         </w:rPr>
+        <w:t xml:space="preserve"> Free Web : Free Download, Borrow and Streaming : Internet Archive</w:t>
+      </w:r>
+      <w:r>
+        <w:rPr>
+          <w:rFonts w:ascii="Times New Roman" w:eastAsia="Times New Roman" w:hAnsi="Times New Roman" w:cs="Times New Roman"/>
+          <w:sz w:val="24"/>
+          <w:szCs w:val="24"/>
+        </w:rPr>
+        <w:t xml:space="preserve">. Available at: </w:t>
+      </w:r>
+      <w:hyperlink r:id="rId26" w:history="1">
+        <w:r>
+          <w:rPr>
+            <w:rStyle w:val="Hyperlink"/>
+          </w:rPr>
+          <w:t>https://archive.org/details/twitterstream?tab=collection&amp;sort=-publicdate&amp;and%5B%5D=year%3A"2013</w:t>
+        </w:r>
+      </w:hyperlink>
+      <w:r>
+        <w:t>"</w:t>
+      </w:r>
+      <w:r>
+        <w:t xml:space="preserve"> </w:t>
+      </w:r>
+      <w:r>
+        <w:rPr>
+          <w:rFonts w:ascii="Times New Roman" w:eastAsia="Times New Roman" w:hAnsi="Times New Roman" w:cs="Times New Roman"/>
+          <w:sz w:val="24"/>
+          <w:szCs w:val="24"/>
+        </w:rPr>
+        <w:t xml:space="preserve">(Accessed: 26 </w:t>
+      </w:r>
+      <w:r>
+        <w:rPr>
+          <w:rFonts w:ascii="Times New Roman" w:eastAsia="Times New Roman" w:hAnsi="Times New Roman" w:cs="Times New Roman"/>
+          <w:sz w:val="24"/>
+          <w:szCs w:val="24"/>
+        </w:rPr>
+        <w:t>July</w:t>
+      </w:r>
+      <w:r>
+        <w:rPr>
+          <w:rFonts w:ascii="Times New Roman" w:eastAsia="Times New Roman" w:hAnsi="Times New Roman" w:cs="Times New Roman"/>
+          <w:sz w:val="24"/>
+          <w:szCs w:val="24"/>
+        </w:rPr>
+        <w:t xml:space="preserve"> 2023). </w:t>
+      </w:r>
+    </w:p>
+    <w:p>
+      <w:pPr>
+        <w:pStyle w:val="NormalWeb"/>
+        <w:ind w:left="567" w:hanging="567"/>
+      </w:pPr>
+      <w:r>
+        <w:t xml:space="preserve">Central Statistics Office (2023) </w:t>
+      </w:r>
+      <w:r>
+        <w:rPr>
+          <w:i/>
+          <w:iCs/>
+        </w:rPr>
+        <w:t>EHQ10 - Public Sector Employment and earnings</w:t>
+      </w:r>
+      <w:r>
+        <w:t xml:space="preserve">, </w:t>
+      </w:r>
+      <w:r>
+        <w:rPr>
+          <w:i/>
+          <w:iCs/>
+        </w:rPr>
+        <w:t>Data.Gov.IE</w:t>
+      </w:r>
+      <w:r>
+        <w:t xml:space="preserve">. Available at: https://data.gov.ie/dataset/ehq10-public-sector-employment-and-earnings?package_type=dataset (Accessed: 08 July 2023). </w:t>
+      </w:r>
+    </w:p>
+    <w:p>
+      <w:pPr>
+        <w:pStyle w:val="NormalWeb"/>
+        <w:ind w:left="567" w:hanging="567"/>
+      </w:pPr>
+      <w:r>
+        <w:rPr>
+          <w:i/>
+          <w:iCs/>
+        </w:rPr>
+        <w:t>IBM (</w:t>
+      </w:r>
+      <w:r>
+        <w:t>2016</w:t>
+      </w:r>
+      <w:r>
+        <w:rPr>
+          <w:i/>
+          <w:iCs/>
+        </w:rPr>
+        <w:t xml:space="preserve">). </w:t>
+      </w:r>
+      <w:r>
+        <w:rPr>
+          <w:i/>
+          <w:iCs/>
+        </w:rPr>
+        <w:t>IBM SPSS Modeler Crisp-DM Guide</w:t>
+      </w:r>
+      <w:r>
+        <w:t xml:space="preserve">. Available at: https://public.dhe.ibm.com/software/analytics/spss/documentation/modeler/18.0/en/ModelerCRISPDM.pdf (Accessed: 12 July 2023). </w:t>
+      </w:r>
+    </w:p>
+    <w:p>
+      <w:pPr>
+        <w:pStyle w:val="NormalWeb"/>
+        <w:ind w:left="567" w:hanging="567"/>
+      </w:pPr>
+      <w:r>
+        <w:rPr>
+          <w:i/>
+          <w:iCs/>
+        </w:rPr>
+        <w:t>Legal notice</w:t>
+      </w:r>
+      <w:r>
+        <w:t xml:space="preserve"> (no date) </w:t>
+      </w:r>
+      <w:r>
+        <w:rPr>
+          <w:i/>
+          <w:iCs/>
+        </w:rPr>
+        <w:t>INE</w:t>
+      </w:r>
+      <w:r>
+        <w:t xml:space="preserve">. Available at: https://www.ine.es/dyngs/AYU/en/index.htm?cid=125 (Accessed: 17 July 2023). </w:t>
+      </w:r>
+    </w:p>
+    <w:p>
+      <w:pPr>
+        <w:spacing w:before="100" w:beforeAutospacing="1" w:after="100" w:afterAutospacing="1" w:line="240" w:lineRule="auto"/>
+        <w:ind w:left="567" w:hanging="567"/>
+        <w:rPr>
+          <w:rFonts w:ascii="Times New Roman" w:eastAsia="Times New Roman" w:hAnsi="Times New Roman" w:cs="Times New Roman"/>
+          <w:sz w:val="24"/>
+          <w:szCs w:val="24"/>
+        </w:rPr>
+      </w:pPr>
+      <w:r>
+        <w:rPr>
+          <w:rFonts w:ascii="Times New Roman" w:eastAsia="Times New Roman" w:hAnsi="Times New Roman" w:cs="Times New Roman"/>
+          <w:sz w:val="24"/>
+          <w:szCs w:val="24"/>
+        </w:rPr>
         <w:t>ONS</w:t>
       </w:r>
       <w:r>
@@ -1788,7 +3078,27 @@
           <w:sz w:val="24"/>
           <w:szCs w:val="24"/>
         </w:rPr>
-        <w:t>Average weekly earnings time series - Office for National Statistics</w:t>
+        <w:t>Public Sector Employment Time Series</w:t>
+      </w:r>
+      <w:r>
+        <w:rPr>
+          <w:rFonts w:ascii="Times New Roman" w:eastAsia="Times New Roman" w:hAnsi="Times New Roman" w:cs="Times New Roman"/>
+          <w:i/>
+          <w:iCs/>
+          <w:sz w:val="24"/>
+          <w:szCs w:val="24"/>
+        </w:rPr>
+        <w:t xml:space="preserve"> - </w:t>
+      </w:r>
+      <w:r>
+        <w:rPr>
+          <w:rFonts w:ascii="Times New Roman" w:eastAsia="Times New Roman" w:hAnsi="Times New Roman" w:cs="Times New Roman"/>
+          <w:i/>
+          <w:iCs/>
+          <w:sz w:val="24"/>
+          <w:szCs w:val="24"/>
+        </w:rPr>
+        <w:t>Office for National Statistics</w:t>
       </w:r>
       <w:r>
         <w:rPr>
@@ -1796,17 +3106,186 @@
           <w:sz w:val="24"/>
           <w:szCs w:val="24"/>
         </w:rPr>
+        <w:t xml:space="preserve">. Available at: https://www.ons.gov.uk/employmentandlabourmarket/peopleinwork/publicsectorpersonnel/datasets/publicsectoremploymenttimeseriesdataset (Accessed: </w:t>
+      </w:r>
+      <w:r>
+        <w:rPr>
+          <w:rFonts w:ascii="Times New Roman" w:eastAsia="Times New Roman" w:hAnsi="Times New Roman" w:cs="Times New Roman"/>
+          <w:sz w:val="24"/>
+          <w:szCs w:val="24"/>
+        </w:rPr>
+        <w:t>1</w:t>
+      </w:r>
+      <w:r>
+        <w:rPr>
+          <w:rFonts w:ascii="Times New Roman" w:eastAsia="Times New Roman" w:hAnsi="Times New Roman" w:cs="Times New Roman"/>
+          <w:sz w:val="24"/>
+          <w:szCs w:val="24"/>
+        </w:rPr>
+        <w:t>5</w:t>
+      </w:r>
+      <w:r>
+        <w:rPr>
+          <w:rFonts w:ascii="Times New Roman" w:eastAsia="Times New Roman" w:hAnsi="Times New Roman" w:cs="Times New Roman"/>
+          <w:sz w:val="24"/>
+          <w:szCs w:val="24"/>
+        </w:rPr>
+        <w:t xml:space="preserve"> </w:t>
+      </w:r>
+      <w:r>
+        <w:rPr>
+          <w:rFonts w:ascii="Times New Roman" w:eastAsia="Times New Roman" w:hAnsi="Times New Roman" w:cs="Times New Roman"/>
+          <w:sz w:val="24"/>
+          <w:szCs w:val="24"/>
+        </w:rPr>
+        <w:t>July</w:t>
+      </w:r>
+      <w:r>
+        <w:rPr>
+          <w:rFonts w:ascii="Times New Roman" w:eastAsia="Times New Roman" w:hAnsi="Times New Roman" w:cs="Times New Roman"/>
+          <w:sz w:val="24"/>
+          <w:szCs w:val="24"/>
+        </w:rPr>
+        <w:t xml:space="preserve"> 2023). </w:t>
+      </w:r>
+    </w:p>
+    <w:p>
+      <w:pPr>
+        <w:spacing w:before="100" w:beforeAutospacing="1" w:after="100" w:afterAutospacing="1" w:line="240" w:lineRule="auto"/>
+        <w:ind w:left="567" w:hanging="567"/>
+        <w:rPr>
+          <w:rFonts w:ascii="Times New Roman" w:eastAsia="Times New Roman" w:hAnsi="Times New Roman" w:cs="Times New Roman"/>
+          <w:sz w:val="24"/>
+          <w:szCs w:val="24"/>
+        </w:rPr>
+      </w:pPr>
+      <w:r>
+        <w:rPr>
+          <w:rFonts w:ascii="Times New Roman" w:eastAsia="Times New Roman" w:hAnsi="Times New Roman" w:cs="Times New Roman"/>
+          <w:i/>
+          <w:iCs/>
+          <w:sz w:val="24"/>
+          <w:szCs w:val="24"/>
+        </w:rPr>
+        <w:t>ONS</w:t>
+      </w:r>
+      <w:r>
+        <w:rPr>
+          <w:rFonts w:ascii="Times New Roman" w:eastAsia="Times New Roman" w:hAnsi="Times New Roman" w:cs="Times New Roman"/>
+          <w:sz w:val="24"/>
+          <w:szCs w:val="24"/>
+        </w:rPr>
+        <w:t xml:space="preserve"> (2023) </w:t>
+      </w:r>
+      <w:r>
+        <w:rPr>
+          <w:rFonts w:ascii="Times New Roman" w:eastAsia="Times New Roman" w:hAnsi="Times New Roman" w:cs="Times New Roman"/>
+          <w:i/>
+          <w:iCs/>
+          <w:sz w:val="24"/>
+          <w:szCs w:val="24"/>
+        </w:rPr>
+        <w:t>Average weekly earnings time series - Office for National Statistics</w:t>
+      </w:r>
+      <w:r>
+        <w:rPr>
+          <w:rFonts w:ascii="Times New Roman" w:eastAsia="Times New Roman" w:hAnsi="Times New Roman" w:cs="Times New Roman"/>
+          <w:sz w:val="24"/>
+          <w:szCs w:val="24"/>
+        </w:rPr>
         <w:t xml:space="preserve">. Available at: https://www.ons.gov.uk/employmentandlabourmarket/peopleinwork/earningsandworkinghours/datasets/averageweeklyearnings (Accessed: 18 July 2023). </w:t>
       </w:r>
     </w:p>
+    <w:p>
+      <w:pPr>
+        <w:pStyle w:val="NormalWeb"/>
+        <w:ind w:left="567" w:hanging="567"/>
+      </w:pPr>
+      <w:r>
+        <w:t xml:space="preserve">Scikit-learn Developers (no date) </w:t>
+      </w:r>
+      <w:r>
+        <w:rPr>
+          <w:i/>
+          <w:iCs/>
+        </w:rPr>
+        <w:t>3.2. tuning the hyper-parameters of an estimator</w:t>
+      </w:r>
+      <w:r>
+        <w:t xml:space="preserve">, </w:t>
+      </w:r>
+      <w:r>
+        <w:rPr>
+          <w:i/>
+          <w:iCs/>
+        </w:rPr>
+        <w:t>scikit</w:t>
+      </w:r>
+      <w:r>
+        <w:t xml:space="preserve">. Available at: https://scikit-learn.org/stable/modules/grid_search.html (Accessed: 01 August 2023). </w:t>
+      </w:r>
+    </w:p>
+    <w:p>
+      <w:pPr>
+        <w:spacing w:before="100" w:beforeAutospacing="1" w:after="100" w:afterAutospacing="1" w:line="240" w:lineRule="auto"/>
+        <w:ind w:left="567" w:hanging="567"/>
+        <w:rPr>
+          <w:rFonts w:ascii="Times New Roman" w:eastAsia="Times New Roman" w:hAnsi="Times New Roman" w:cs="Times New Roman"/>
+          <w:sz w:val="24"/>
+          <w:szCs w:val="24"/>
+        </w:rPr>
+      </w:pPr>
+    </w:p>
+    <w:p>
+      <w:pPr>
+        <w:pStyle w:val="NormalWeb"/>
+        <w:ind w:left="567" w:hanging="567"/>
+      </w:pPr>
+      <w:r>
+        <w:t xml:space="preserve">Twitter (no date) </w:t>
+      </w:r>
+      <w:r>
+        <w:rPr>
+          <w:i/>
+          <w:iCs/>
+        </w:rPr>
+        <w:t>Determining tweet types | docs | twitter developer platform</w:t>
+      </w:r>
+      <w:r>
+        <w:t xml:space="preserve">, </w:t>
+      </w:r>
+      <w:r>
+        <w:rPr>
+          <w:i/>
+          <w:iCs/>
+        </w:rPr>
+        <w:t>Twitter</w:t>
+      </w:r>
+      <w:r>
+        <w:t xml:space="preserve">. Available at: </w:t>
+      </w:r>
+      <w:hyperlink r:id="rId27" w:history="1">
+        <w:r>
+          <w:rPr>
+            <w:rStyle w:val="Hyperlink"/>
+          </w:rPr>
+          <w:t>https://developer.twitter.com/en/docs/tutorials/determining-tweet-types</w:t>
+        </w:r>
+      </w:hyperlink>
+      <w:r>
+        <w:t xml:space="preserve"> (Accessed: 15 May 2023). </w:t>
+      </w:r>
+    </w:p>
     <w:p/>
     <w:p>
       <w:pPr>
         <w:pStyle w:val="Heading1"/>
       </w:pPr>
+      <w:bookmarkStart w:id="6" w:name="_Toc142256154"/>
       <w:r>
         <w:t>Appendix</w:t>
       </w:r>
+      <w:bookmarkEnd w:id="6"/>
     </w:p>
     <w:p/>
     <w:p>
@@ -1831,7 +3310,7 @@
       <w:r>
         <w:t xml:space="preserve"> pse.csv </w:t>
       </w:r>
-      <w:hyperlink r:id="rId22" w:history="1">
+      <w:hyperlink r:id="rId28" w:history="1">
         <w:r>
           <w:rPr>
             <w:rStyle w:val="Hyperlink"/>
@@ -1857,7 +3336,7 @@
       <w:r>
         <w:t xml:space="preserve">-&gt; emp.csv </w:t>
       </w:r>
-      <w:hyperlink r:id="rId23" w:history="1">
+      <w:hyperlink r:id="rId29" w:history="1">
         <w:r>
           <w:rPr>
             <w:rStyle w:val="Hyperlink"/>
@@ -1872,92 +3351,12 @@
     <w:p/>
     <w:p>
       <w:r>
-        <w:t>Public versus private sector earnings in the UK: 2011 to 2017</w:t>
-      </w:r>
-      <w:r>
-        <w:t xml:space="preserve"> </w:t>
-      </w:r>
-      <w:r>
-        <w:t xml:space="preserve">-&gt; </w:t>
-      </w:r>
-      <w:proofErr w:type="spellStart"/>
-      <w:r>
-        <w:t>pubprivcompensation</w:t>
-      </w:r>
-      <w:r>
-        <w:t>.xslx</w:t>
-      </w:r>
-      <w:proofErr w:type="spellEnd"/>
-    </w:p>
-    <w:p>
-      <w:hyperlink r:id="rId24" w:history="1">
-        <w:r>
-          <w:rPr>
-            <w:rStyle w:val="Hyperlink"/>
-          </w:rPr>
-          <w:t>https://www.ons.gov.uk/employmentandlabourmarket/peopleinwork/earningsandworkinghours/adhocs/10665publicversusprivatesectorearningsintheuk2011to2017</w:t>
-        </w:r>
-      </w:hyperlink>
-      <w:r>
-        <w:t xml:space="preserve"> </w:t>
-      </w:r>
-    </w:p>
-    <w:p/>
-    <w:p>
-      <w:hyperlink r:id="rId25" w:history="1">
-        <w:r>
-          <w:rPr>
-            <w:rStyle w:val="Hyperlink"/>
-          </w:rPr>
-          <w:t>https://www.ine.es/prensa/epa_2021_d.pdf</w:t>
-        </w:r>
-      </w:hyperlink>
-      <w:r>
-        <w:tab/>
-      </w:r>
-      <w:r>
-        <w:tab/>
-      </w:r>
-    </w:p>
-    <w:p>
-      <w:pPr>
-        <w:rPr>
-          <w:lang w:val="es-ES"/>
-        </w:rPr>
-      </w:pPr>
-      <w:r>
-        <w:rPr>
-          <w:lang w:val="es-ES"/>
-        </w:rPr>
-        <w:t>- Distribución salarial por naturaleza del empleador (privado o público)</w:t>
-      </w:r>
-    </w:p>
-    <w:p>
-      <w:r>
-        <w:rPr>
-          <w:lang w:val="es-ES"/>
-        </w:rPr>
-        <w:t xml:space="preserve">- </w:t>
-      </w:r>
-      <w:r>
-        <w:rPr>
-          <w:lang w:val="es-ES"/>
-        </w:rPr>
-        <w:t xml:space="preserve">Salarios medios mensuales brutos del sector público y del sector privado. </w:t>
-      </w:r>
-      <w:r>
-        <w:t>Euros</w:t>
-      </w:r>
-    </w:p>
-    <w:p/>
-    <w:p>
-      <w:r>
         <w:t xml:space="preserve">GBP to EUR </w:t>
       </w:r>
       <w:r>
         <w:t xml:space="preserve">average annual exchange rates </w:t>
       </w:r>
-      <w:hyperlink r:id="rId26" w:history="1">
+      <w:hyperlink r:id="rId30" w:history="1">
         <w:r>
           <w:rPr>
             <w:rStyle w:val="Hyperlink"/>
@@ -1969,6 +3368,36 @@
         <w:t xml:space="preserve"> </w:t>
       </w:r>
     </w:p>
+    <w:p/>
+    <w:p>
+      <w:r>
+        <w:t>Twitter documentation:</w:t>
+      </w:r>
+    </w:p>
+    <w:p>
+      <w:hyperlink r:id="rId31" w:history="1">
+        <w:r>
+          <w:rPr>
+            <w:rStyle w:val="Hyperlink"/>
+          </w:rPr>
+          <w:t>https://developer.twitter.com/en/docs/twitter-api/getting-started/getting-access-to-the-twitter-api</w:t>
+        </w:r>
+      </w:hyperlink>
+      <w:r>
+        <w:t xml:space="preserve"> </w:t>
+      </w:r>
+    </w:p>
+    <w:p>
+      <w:hyperlink r:id="rId32" w:history="1">
+        <w:r>
+          <w:rPr>
+            <w:rStyle w:val="Hyperlink"/>
+          </w:rPr>
+          <w:t>https://developer.twitter.com/en/docs/twitter-api/v1</w:t>
+        </w:r>
+      </w:hyperlink>
+    </w:p>
+    <w:p/>
     <w:sectPr>
       <w:pgSz w:w="12240" w:h="15840"/>
       <w:pgMar w:top="1440" w:right="1440" w:bottom="1440" w:left="1440" w:header="720" w:footer="720" w:gutter="0"/>
@@ -2120,8 +3549,192 @@
       </w:pPr>
     </w:lvl>
   </w:abstractNum>
+  <w:abstractNum w:abstractNumId="1" w15:restartNumberingAfterBreak="0">
+    <w:nsid w:val="5F2E2F4B"/>
+    <w:multiLevelType w:val="hybridMultilevel"/>
+    <w:tmpl w:val="6FCEB280"/>
+    <w:lvl w:ilvl="0" w:tplc="0409000F">
+      <w:start w:val="1"/>
+      <w:numFmt w:val="decimal"/>
+      <w:lvlText w:val="%1."/>
+      <w:lvlJc w:val="left"/>
+      <w:pPr>
+        <w:ind w:left="720" w:hanging="360"/>
+      </w:pPr>
+      <w:rPr>
+        <w:rFonts w:hint="default"/>
+      </w:rPr>
+    </w:lvl>
+    <w:lvl w:ilvl="1" w:tplc="04090019" w:tentative="1">
+      <w:start w:val="1"/>
+      <w:numFmt w:val="lowerLetter"/>
+      <w:lvlText w:val="%2."/>
+      <w:lvlJc w:val="left"/>
+      <w:pPr>
+        <w:ind w:left="1440" w:hanging="360"/>
+      </w:pPr>
+    </w:lvl>
+    <w:lvl w:ilvl="2" w:tplc="0409001B" w:tentative="1">
+      <w:start w:val="1"/>
+      <w:numFmt w:val="lowerRoman"/>
+      <w:lvlText w:val="%3."/>
+      <w:lvlJc w:val="right"/>
+      <w:pPr>
+        <w:ind w:left="2160" w:hanging="180"/>
+      </w:pPr>
+    </w:lvl>
+    <w:lvl w:ilvl="3" w:tplc="0409000F" w:tentative="1">
+      <w:start w:val="1"/>
+      <w:numFmt w:val="decimal"/>
+      <w:lvlText w:val="%4."/>
+      <w:lvlJc w:val="left"/>
+      <w:pPr>
+        <w:ind w:left="2880" w:hanging="360"/>
+      </w:pPr>
+    </w:lvl>
+    <w:lvl w:ilvl="4" w:tplc="04090019" w:tentative="1">
+      <w:start w:val="1"/>
+      <w:numFmt w:val="lowerLetter"/>
+      <w:lvlText w:val="%5."/>
+      <w:lvlJc w:val="left"/>
+      <w:pPr>
+        <w:ind w:left="3600" w:hanging="360"/>
+      </w:pPr>
+    </w:lvl>
+    <w:lvl w:ilvl="5" w:tplc="0409001B" w:tentative="1">
+      <w:start w:val="1"/>
+      <w:numFmt w:val="lowerRoman"/>
+      <w:lvlText w:val="%6."/>
+      <w:lvlJc w:val="right"/>
+      <w:pPr>
+        <w:ind w:left="4320" w:hanging="180"/>
+      </w:pPr>
+    </w:lvl>
+    <w:lvl w:ilvl="6" w:tplc="0409000F" w:tentative="1">
+      <w:start w:val="1"/>
+      <w:numFmt w:val="decimal"/>
+      <w:lvlText w:val="%7."/>
+      <w:lvlJc w:val="left"/>
+      <w:pPr>
+        <w:ind w:left="5040" w:hanging="360"/>
+      </w:pPr>
+    </w:lvl>
+    <w:lvl w:ilvl="7" w:tplc="04090019" w:tentative="1">
+      <w:start w:val="1"/>
+      <w:numFmt w:val="lowerLetter"/>
+      <w:lvlText w:val="%8."/>
+      <w:lvlJc w:val="left"/>
+      <w:pPr>
+        <w:ind w:left="5760" w:hanging="360"/>
+      </w:pPr>
+    </w:lvl>
+    <w:lvl w:ilvl="8" w:tplc="0409001B" w:tentative="1">
+      <w:start w:val="1"/>
+      <w:numFmt w:val="lowerRoman"/>
+      <w:lvlText w:val="%9."/>
+      <w:lvlJc w:val="right"/>
+      <w:pPr>
+        <w:ind w:left="6480" w:hanging="180"/>
+      </w:pPr>
+    </w:lvl>
+  </w:abstractNum>
+  <w:abstractNum w:abstractNumId="2" w15:restartNumberingAfterBreak="0">
+    <w:nsid w:val="7666781D"/>
+    <w:multiLevelType w:val="hybridMultilevel"/>
+    <w:tmpl w:val="49B03B06"/>
+    <w:lvl w:ilvl="0" w:tplc="2814D7B8">
+      <w:start w:val="5"/>
+      <w:numFmt w:val="decimal"/>
+      <w:lvlText w:val="%1."/>
+      <w:lvlJc w:val="left"/>
+      <w:pPr>
+        <w:ind w:left="1080" w:hanging="360"/>
+      </w:pPr>
+      <w:rPr>
+        <w:rFonts w:hint="default"/>
+      </w:rPr>
+    </w:lvl>
+    <w:lvl w:ilvl="1" w:tplc="04090019" w:tentative="1">
+      <w:start w:val="1"/>
+      <w:numFmt w:val="lowerLetter"/>
+      <w:lvlText w:val="%2."/>
+      <w:lvlJc w:val="left"/>
+      <w:pPr>
+        <w:ind w:left="1800" w:hanging="360"/>
+      </w:pPr>
+    </w:lvl>
+    <w:lvl w:ilvl="2" w:tplc="0409001B" w:tentative="1">
+      <w:start w:val="1"/>
+      <w:numFmt w:val="lowerRoman"/>
+      <w:lvlText w:val="%3."/>
+      <w:lvlJc w:val="right"/>
+      <w:pPr>
+        <w:ind w:left="2520" w:hanging="180"/>
+      </w:pPr>
+    </w:lvl>
+    <w:lvl w:ilvl="3" w:tplc="0409000F" w:tentative="1">
+      <w:start w:val="1"/>
+      <w:numFmt w:val="decimal"/>
+      <w:lvlText w:val="%4."/>
+      <w:lvlJc w:val="left"/>
+      <w:pPr>
+        <w:ind w:left="3240" w:hanging="360"/>
+      </w:pPr>
+    </w:lvl>
+    <w:lvl w:ilvl="4" w:tplc="04090019" w:tentative="1">
+      <w:start w:val="1"/>
+      <w:numFmt w:val="lowerLetter"/>
+      <w:lvlText w:val="%5."/>
+      <w:lvlJc w:val="left"/>
+      <w:pPr>
+        <w:ind w:left="3960" w:hanging="360"/>
+      </w:pPr>
+    </w:lvl>
+    <w:lvl w:ilvl="5" w:tplc="0409001B" w:tentative="1">
+      <w:start w:val="1"/>
+      <w:numFmt w:val="lowerRoman"/>
+      <w:lvlText w:val="%6."/>
+      <w:lvlJc w:val="right"/>
+      <w:pPr>
+        <w:ind w:left="4680" w:hanging="180"/>
+      </w:pPr>
+    </w:lvl>
+    <w:lvl w:ilvl="6" w:tplc="0409000F" w:tentative="1">
+      <w:start w:val="1"/>
+      <w:numFmt w:val="decimal"/>
+      <w:lvlText w:val="%7."/>
+      <w:lvlJc w:val="left"/>
+      <w:pPr>
+        <w:ind w:left="5400" w:hanging="360"/>
+      </w:pPr>
+    </w:lvl>
+    <w:lvl w:ilvl="7" w:tplc="04090019" w:tentative="1">
+      <w:start w:val="1"/>
+      <w:numFmt w:val="lowerLetter"/>
+      <w:lvlText w:val="%8."/>
+      <w:lvlJc w:val="left"/>
+      <w:pPr>
+        <w:ind w:left="6120" w:hanging="360"/>
+      </w:pPr>
+    </w:lvl>
+    <w:lvl w:ilvl="8" w:tplc="0409001B" w:tentative="1">
+      <w:start w:val="1"/>
+      <w:numFmt w:val="lowerRoman"/>
+      <w:lvlText w:val="%9."/>
+      <w:lvlJc w:val="right"/>
+      <w:pPr>
+        <w:ind w:left="6840" w:hanging="180"/>
+      </w:pPr>
+    </w:lvl>
+  </w:abstractNum>
   <w:num w:numId="1" w16cid:durableId="1825048718">
     <w:abstractNumId w:val="0"/>
+  </w:num>
+  <w:num w:numId="2" w16cid:durableId="213195822">
+    <w:abstractNumId w:val="1"/>
+  </w:num>
+  <w:num w:numId="3" w16cid:durableId="2023314781">
+    <w:abstractNumId w:val="2"/>
   </w:num>
 </w:numbering>
 </file>
@@ -2546,6 +4159,28 @@
       <w:szCs w:val="32"/>
     </w:rPr>
   </w:style>
+  <w:style w:type="paragraph" w:styleId="Heading2">
+    <w:name w:val="heading 2"/>
+    <w:basedOn w:val="Normal"/>
+    <w:next w:val="Normal"/>
+    <w:link w:val="Heading2Char"/>
+    <w:uiPriority w:val="9"/>
+    <w:unhideWhenUsed/>
+    <w:qFormat/>
+    <w:rsid w:val="00AA77F1"/>
+    <w:pPr>
+      <w:keepNext/>
+      <w:keepLines/>
+      <w:spacing w:before="40" w:after="0"/>
+      <w:outlineLvl w:val="1"/>
+    </w:pPr>
+    <w:rPr>
+      <w:rFonts w:asciiTheme="majorHAnsi" w:eastAsiaTheme="majorEastAsia" w:hAnsiTheme="majorHAnsi" w:cstheme="majorBidi"/>
+      <w:color w:val="2F5496" w:themeColor="accent1" w:themeShade="BF"/>
+      <w:sz w:val="26"/>
+      <w:szCs w:val="26"/>
+    </w:rPr>
+  </w:style>
   <w:style w:type="paragraph" w:styleId="Heading3">
     <w:name w:val="heading 3"/>
     <w:basedOn w:val="Normal"/>
@@ -2761,6 +4396,59 @@
       <w:color w:val="954F72" w:themeColor="followedHyperlink"/>
       <w:u w:val="single"/>
     </w:rPr>
+  </w:style>
+  <w:style w:type="character" w:customStyle="1" w:styleId="Heading2Char">
+    <w:name w:val="Heading 2 Char"/>
+    <w:basedOn w:val="DefaultParagraphFont"/>
+    <w:link w:val="Heading2"/>
+    <w:uiPriority w:val="9"/>
+    <w:rsid w:val="00AA77F1"/>
+    <w:rPr>
+      <w:rFonts w:asciiTheme="majorHAnsi" w:eastAsiaTheme="majorEastAsia" w:hAnsiTheme="majorHAnsi" w:cstheme="majorBidi"/>
+      <w:color w:val="2F5496" w:themeColor="accent1" w:themeShade="BF"/>
+      <w:sz w:val="26"/>
+      <w:szCs w:val="26"/>
+    </w:rPr>
+  </w:style>
+  <w:style w:type="paragraph" w:styleId="TOCHeading">
+    <w:name w:val="TOC Heading"/>
+    <w:basedOn w:val="Heading1"/>
+    <w:next w:val="Normal"/>
+    <w:uiPriority w:val="39"/>
+    <w:unhideWhenUsed/>
+    <w:qFormat/>
+    <w:rsid w:val="00AA77F1"/>
+    <w:pPr>
+      <w:outlineLvl w:val="9"/>
+    </w:pPr>
+    <w:rPr>
+      <w:lang w:eastAsia="en-US"/>
+    </w:rPr>
+  </w:style>
+  <w:style w:type="paragraph" w:styleId="TOC1">
+    <w:name w:val="toc 1"/>
+    <w:basedOn w:val="Normal"/>
+    <w:next w:val="Normal"/>
+    <w:autoRedefine/>
+    <w:uiPriority w:val="39"/>
+    <w:unhideWhenUsed/>
+    <w:rsid w:val="00AA77F1"/>
+    <w:pPr>
+      <w:spacing w:after="100"/>
+    </w:pPr>
+  </w:style>
+  <w:style w:type="paragraph" w:styleId="TOC2">
+    <w:name w:val="toc 2"/>
+    <w:basedOn w:val="Normal"/>
+    <w:next w:val="Normal"/>
+    <w:autoRedefine/>
+    <w:uiPriority w:val="39"/>
+    <w:unhideWhenUsed/>
+    <w:rsid w:val="00AA77F1"/>
+    <w:pPr>
+      <w:spacing w:after="100"/>
+      <w:ind w:left="220"/>
+    </w:pPr>
   </w:style>
 </w:styles>
 </file>
@@ -3058,4 +4746,16 @@
     </a:ext>
   </a:extLst>
 </a:theme>
+</file>
+
+<file path=customXml/item1.xml><?xml version="1.0" encoding="utf-8"?>
+<b:Sources xmlns:b="http://schemas.openxmlformats.org/officeDocument/2006/bibliography" xmlns="http://schemas.openxmlformats.org/officeDocument/2006/bibliography" SelectedStyle="\APASixthEditionOfficeOnline.xsl" StyleName="APA" Version="6"/>
+</file>
+
+<file path=customXml/itemProps1.xml><?xml version="1.0" encoding="utf-8"?>
+<ds:datastoreItem xmlns:ds="http://schemas.openxmlformats.org/officeDocument/2006/customXml" ds:itemID="{8CB3CA33-A5C1-49A0-B693-87F19F4CF4BF}">
+  <ds:schemaRefs>
+    <ds:schemaRef ds:uri="http://schemas.openxmlformats.org/officeDocument/2006/bibliography"/>
+  </ds:schemaRefs>
+</ds:datastoreItem>
 </file>
</xml_diff>